<commit_message>
Item 02 - Justificativa
</commit_message>
<xml_diff>
--- a/Documentação - PI_SI.docx
+++ b/Documentação - PI_SI.docx
@@ -1,6 +1,6 @@
 
 <file path=word/document.xml><?xml version="1.0" encoding="utf-8"?>
-<w:document xmlns:wpc="http://schemas.microsoft.com/office/word/2010/wordprocessingCanvas" xmlns:cx="http://schemas.microsoft.com/office/drawing/2014/chartex" xmlns:cx1="http://schemas.microsoft.com/office/drawing/2015/9/8/chartex" xmlns:cx2="http://schemas.microsoft.com/office/drawing/2015/10/21/chartex" xmlns:cx3="http://schemas.microsoft.com/office/drawing/2016/5/9/chartex" xmlns:cx4="http://schemas.microsoft.com/office/drawing/2016/5/10/chartex" xmlns:cx5="http://schemas.microsoft.com/office/drawing/2016/5/11/chartex" xmlns:cx6="http://schemas.microsoft.com/office/drawing/2016/5/12/chartex" xmlns:cx7="http://schemas.microsoft.com/office/drawing/2016/5/13/chartex" xmlns:cx8="http://schemas.microsoft.com/office/drawing/2016/5/14/chartex" xmlns:mc="http://schemas.openxmlformats.org/markup-compatibility/2006" xmlns:aink="http://schemas.microsoft.com/office/drawing/2016/ink" xmlns:am3d="http://schemas.microsoft.com/office/drawing/2017/model3d" xmlns:o="urn:schemas-microsoft-com:office:office" xmlns:oel="http://schemas.microsoft.com/office/2019/extlst" xmlns:r="http://schemas.openxmlformats.org/officeDocument/2006/relationships" xmlns:m="http://schemas.openxmlformats.org/officeDocument/2006/math" xmlns:v="urn:schemas-microsoft-com:vml" xmlns:wp14="http://schemas.microsoft.com/office/word/2010/wordprocessingDrawing" xmlns:wp="http://schemas.openxmlformats.org/drawingml/2006/wordprocessingDrawing" xmlns:w10="urn:schemas-microsoft-com:office:word" xmlns:w="http://schemas.openxmlformats.org/wordprocessingml/2006/main" xmlns:w14="http://schemas.microsoft.com/office/word/2010/wordml" xmlns:w15="http://schemas.microsoft.com/office/word/2012/wordml" xmlns:w16cex="http://schemas.microsoft.com/office/word/2018/wordml/cex" xmlns:w16cid="http://schemas.microsoft.com/office/word/2016/wordml/cid" xmlns:w16="http://schemas.microsoft.com/office/word/2018/wordml" xmlns:w16du="http://schemas.microsoft.com/office/word/2023/wordml/word16du" xmlns:w16sdtdh="http://schemas.microsoft.com/office/word/2020/wordml/sdtdatahash" xmlns:w16se="http://schemas.microsoft.com/office/word/2015/wordml/symex" xmlns:wpg="http://schemas.microsoft.com/office/word/2010/wordprocessingGroup" xmlns:wpi="http://schemas.microsoft.com/office/word/2010/wordprocessingInk" xmlns:wne="http://schemas.microsoft.com/office/word/2006/wordml" xmlns:wps="http://schemas.microsoft.com/office/word/2010/wordprocessingShape" xmlns:a="http://schemas.openxmlformats.org/drawingml/2006/main" xmlns:pic="http://schemas.openxmlformats.org/drawingml/2006/picture" xmlns:a14="http://schemas.microsoft.com/office/drawing/2010/main" mc:Ignorable="w14 w15 w16se w16cid w16 w16cex w16sdtdh w16du wp14">
+<w:document xmlns:wpc="http://schemas.microsoft.com/office/word/2010/wordprocessingCanvas" xmlns:cx="http://schemas.microsoft.com/office/drawing/2014/chartex" xmlns:cx1="http://schemas.microsoft.com/office/drawing/2015/9/8/chartex" xmlns:cx2="http://schemas.microsoft.com/office/drawing/2015/10/21/chartex" xmlns:cx3="http://schemas.microsoft.com/office/drawing/2016/5/9/chartex" xmlns:cx4="http://schemas.microsoft.com/office/drawing/2016/5/10/chartex" xmlns:cx5="http://schemas.microsoft.com/office/drawing/2016/5/11/chartex" xmlns:cx6="http://schemas.microsoft.com/office/drawing/2016/5/12/chartex" xmlns:cx7="http://schemas.microsoft.com/office/drawing/2016/5/13/chartex" xmlns:cx8="http://schemas.microsoft.com/office/drawing/2016/5/14/chartex" xmlns:mc="http://schemas.openxmlformats.org/markup-compatibility/2006" xmlns:aink="http://schemas.microsoft.com/office/drawing/2016/ink" xmlns:am3d="http://schemas.microsoft.com/office/drawing/2017/model3d" xmlns:o="urn:schemas-microsoft-com:office:office" xmlns:r="http://schemas.openxmlformats.org/officeDocument/2006/relationships" xmlns:m="http://schemas.openxmlformats.org/officeDocument/2006/math" xmlns:v="urn:schemas-microsoft-com:vml" xmlns:wp14="http://schemas.microsoft.com/office/word/2010/wordprocessingDrawing" xmlns:wp="http://schemas.openxmlformats.org/drawingml/2006/wordprocessingDrawing" xmlns:w10="urn:schemas-microsoft-com:office:word" xmlns:w="http://schemas.openxmlformats.org/wordprocessingml/2006/main" xmlns:w14="http://schemas.microsoft.com/office/word/2010/wordml" xmlns:w15="http://schemas.microsoft.com/office/word/2012/wordml" xmlns:w16cid="http://schemas.microsoft.com/office/word/2016/wordml/cid" xmlns:w16se="http://schemas.microsoft.com/office/word/2015/wordml/symex" xmlns:wpg="http://schemas.microsoft.com/office/word/2010/wordprocessingGroup" xmlns:wpi="http://schemas.microsoft.com/office/word/2010/wordprocessingInk" xmlns:wne="http://schemas.microsoft.com/office/word/2006/wordml" xmlns:wps="http://schemas.microsoft.com/office/word/2010/wordprocessingShape" mc:Ignorable="w14 w15 w16se w16cid wp14">
   <w:body>
     <w:p>
       <w:pPr>
@@ -203,7 +203,7 @@
         <w:spacing w:before="240" w:after="0" w:line="360" w:lineRule="auto"/>
         <w:jc w:val="center"/>
         <w:rPr>
-          <w:rFonts w:ascii="Arial" w:hAnsi="Arial" w:eastAsia="Arial" w:cs="Arial"/>
+          <w:rFonts w:ascii="Arial" w:eastAsia="Arial" w:hAnsi="Arial" w:cs="Arial"/>
           <w:b/>
           <w:bCs/>
           <w:color w:val="000000" w:themeColor="text1"/>
@@ -223,14 +223,38 @@
       </w:r>
       <w:r>
         <w:rPr>
-          <w:rFonts w:ascii="Arial" w:hAnsi="Arial" w:eastAsia="Arial" w:cs="Arial"/>
+          <w:rFonts w:ascii="Arial" w:eastAsia="Arial" w:hAnsi="Arial" w:cs="Arial"/>
           <w:b/>
           <w:bCs/>
           <w:color w:val="000000" w:themeColor="text1"/>
           <w:sz w:val="24"/>
           <w:szCs w:val="24"/>
         </w:rPr>
-        <w:t>, Bruno Martins, Enrico Gazal Regazzini, Jefferson Andrey Dias Cardoso, Vitor Hugo Cruz Costa</w:t>
+        <w:t xml:space="preserve">, Bruno Martins, Enrico Gazal </w:t>
+      </w:r>
+      <w:proofErr w:type="spellStart"/>
+      <w:r>
+        <w:rPr>
+          <w:rFonts w:ascii="Arial" w:eastAsia="Arial" w:hAnsi="Arial" w:cs="Arial"/>
+          <w:b/>
+          <w:bCs/>
+          <w:color w:val="000000" w:themeColor="text1"/>
+          <w:sz w:val="24"/>
+          <w:szCs w:val="24"/>
+        </w:rPr>
+        <w:t>Regazzini</w:t>
+      </w:r>
+      <w:proofErr w:type="spellEnd"/>
+      <w:r>
+        <w:rPr>
+          <w:rFonts w:ascii="Arial" w:eastAsia="Arial" w:hAnsi="Arial" w:cs="Arial"/>
+          <w:b/>
+          <w:bCs/>
+          <w:color w:val="000000" w:themeColor="text1"/>
+          <w:sz w:val="24"/>
+          <w:szCs w:val="24"/>
+        </w:rPr>
+        <w:t>, Jefferson Andrey Dias Cardoso, Vitor Hugo Cruz Costa</w:t>
       </w:r>
     </w:p>
     <w:p>
@@ -661,6 +685,7 @@
           <w:sz w:val="24"/>
           <w:szCs w:val="24"/>
         </w:rPr>
+        <w:lastRenderedPageBreak/>
         <w:t>AMBIENTAIS E DE TECNOLOGIA</w:t>
       </w:r>
     </w:p>
@@ -1405,21 +1430,18 @@
       </w:sdtPr>
       <w:sdtEndPr>
         <w:rPr>
-          <w:rStyle w:val="DefaultParagraphFont"/>
-          <w:rFonts w:ascii="Arial" w:hAnsi="Arial" w:cs="Arial"/>
-          <w:b w:val="1"/>
-          <w:bCs w:val="1"/>
+          <w:rStyle w:val="Fontepargpadro"/>
+          <w:b/>
+          <w:bCs/>
           <w:noProof w:val="0"/>
           <w:color w:val="auto"/>
-          <w:sz w:val="24"/>
-          <w:szCs w:val="24"/>
           <w:u w:val="none"/>
         </w:rPr>
       </w:sdtEndPr>
       <w:sdtContent>
         <w:p>
           <w:pPr>
-            <w:pStyle w:val="TOC1"/>
+            <w:pStyle w:val="Sumrio1"/>
             <w:tabs>
               <w:tab w:val="left" w:pos="440"/>
               <w:tab w:val="right" w:leader="dot" w:pos="9061"/>
@@ -1460,7 +1482,7 @@
             </w:rPr>
             <w:fldChar w:fldCharType="separate"/>
           </w:r>
-          <w:hyperlink w:history="1" w:anchor="_Toc161406280">
+          <w:hyperlink w:anchor="_Toc161406280" w:history="1">
             <w:r>
               <w:rPr>
                 <w:rStyle w:val="Hyperlink"/>
@@ -1537,7 +1559,7 @@
         </w:p>
         <w:p>
           <w:pPr>
-            <w:pStyle w:val="TOC1"/>
+            <w:pStyle w:val="Sumrio1"/>
             <w:tabs>
               <w:tab w:val="left" w:pos="440"/>
               <w:tab w:val="right" w:leader="dot" w:pos="9061"/>
@@ -1548,7 +1570,7 @@
               <w:lang w:eastAsia="pt-BR"/>
             </w:rPr>
           </w:pPr>
-          <w:hyperlink w:history="1" w:anchor="_Toc161406281">
+          <w:hyperlink w:anchor="_Toc161406281" w:history="1">
             <w:r>
               <w:rPr>
                 <w:rStyle w:val="Hyperlink"/>
@@ -1625,7 +1647,7 @@
         </w:p>
         <w:p>
           <w:pPr>
-            <w:pStyle w:val="TOC1"/>
+            <w:pStyle w:val="Sumrio1"/>
             <w:tabs>
               <w:tab w:val="left" w:pos="440"/>
               <w:tab w:val="right" w:leader="dot" w:pos="9061"/>
@@ -1636,7 +1658,7 @@
               <w:lang w:eastAsia="pt-BR"/>
             </w:rPr>
           </w:pPr>
-          <w:hyperlink w:history="1" w:anchor="_Toc161406282">
+          <w:hyperlink w:anchor="_Toc161406282" w:history="1">
             <w:r>
               <w:rPr>
                 <w:rStyle w:val="Hyperlink"/>
@@ -1713,7 +1735,7 @@
         </w:p>
         <w:p>
           <w:pPr>
-            <w:pStyle w:val="TOC1"/>
+            <w:pStyle w:val="Sumrio1"/>
             <w:tabs>
               <w:tab w:val="left" w:pos="440"/>
               <w:tab w:val="right" w:leader="dot" w:pos="9061"/>
@@ -1724,7 +1746,7 @@
               <w:lang w:eastAsia="pt-BR"/>
             </w:rPr>
           </w:pPr>
-          <w:hyperlink w:history="1" w:anchor="_Toc161406283">
+          <w:hyperlink w:anchor="_Toc161406283" w:history="1">
             <w:r>
               <w:rPr>
                 <w:rStyle w:val="Hyperlink"/>
@@ -1801,7 +1823,7 @@
         </w:p>
         <w:p>
           <w:pPr>
-            <w:pStyle w:val="TOC1"/>
+            <w:pStyle w:val="Sumrio1"/>
             <w:tabs>
               <w:tab w:val="left" w:pos="440"/>
               <w:tab w:val="right" w:leader="dot" w:pos="9061"/>
@@ -1812,7 +1834,7 @@
               <w:lang w:eastAsia="pt-BR"/>
             </w:rPr>
           </w:pPr>
-          <w:hyperlink w:history="1" w:anchor="_Toc161406284">
+          <w:hyperlink w:anchor="_Toc161406284" w:history="1">
             <w:r>
               <w:rPr>
                 <w:rStyle w:val="Hyperlink"/>
@@ -1889,7 +1911,7 @@
         </w:p>
         <w:p>
           <w:pPr>
-            <w:pStyle w:val="TOC1"/>
+            <w:pStyle w:val="Sumrio1"/>
             <w:tabs>
               <w:tab w:val="left" w:pos="440"/>
               <w:tab w:val="right" w:leader="dot" w:pos="9061"/>
@@ -1900,7 +1922,7 @@
               <w:lang w:eastAsia="pt-BR"/>
             </w:rPr>
           </w:pPr>
-          <w:hyperlink w:history="1" w:anchor="_Toc161406285">
+          <w:hyperlink w:anchor="_Toc161406285" w:history="1">
             <w:r>
               <w:rPr>
                 <w:rStyle w:val="Hyperlink"/>
@@ -1977,7 +1999,7 @@
         </w:p>
         <w:p>
           <w:pPr>
-            <w:pStyle w:val="TOC1"/>
+            <w:pStyle w:val="Sumrio1"/>
             <w:tabs>
               <w:tab w:val="left" w:pos="440"/>
               <w:tab w:val="right" w:leader="dot" w:pos="9061"/>
@@ -1988,7 +2010,7 @@
               <w:lang w:eastAsia="pt-BR"/>
             </w:rPr>
           </w:pPr>
-          <w:hyperlink w:history="1" w:anchor="_Toc161406286">
+          <w:hyperlink w:anchor="_Toc161406286" w:history="1">
             <w:r>
               <w:rPr>
                 <w:rStyle w:val="Hyperlink"/>
@@ -2065,7 +2087,7 @@
         </w:p>
         <w:p>
           <w:pPr>
-            <w:pStyle w:val="TOC1"/>
+            <w:pStyle w:val="Sumrio1"/>
             <w:tabs>
               <w:tab w:val="left" w:pos="440"/>
               <w:tab w:val="right" w:leader="dot" w:pos="9061"/>
@@ -2076,7 +2098,7 @@
               <w:lang w:eastAsia="pt-BR"/>
             </w:rPr>
           </w:pPr>
-          <w:hyperlink w:history="1" w:anchor="_Toc161406287">
+          <w:hyperlink w:anchor="_Toc161406287" w:history="1">
             <w:r>
               <w:rPr>
                 <w:rStyle w:val="Hyperlink"/>
@@ -2153,7 +2175,7 @@
         </w:p>
         <w:p>
           <w:pPr>
-            <w:pStyle w:val="TOC1"/>
+            <w:pStyle w:val="Sumrio1"/>
             <w:tabs>
               <w:tab w:val="left" w:pos="440"/>
               <w:tab w:val="right" w:leader="dot" w:pos="9061"/>
@@ -2164,7 +2186,7 @@
               <w:lang w:eastAsia="pt-BR"/>
             </w:rPr>
           </w:pPr>
-          <w:hyperlink w:history="1" w:anchor="_Toc161406288">
+          <w:hyperlink w:anchor="_Toc161406288" w:history="1">
             <w:r>
               <w:rPr>
                 <w:rStyle w:val="Hyperlink"/>
@@ -2241,7 +2263,7 @@
         </w:p>
         <w:p>
           <w:pPr>
-            <w:pStyle w:val="TOC1"/>
+            <w:pStyle w:val="Sumrio1"/>
             <w:tabs>
               <w:tab w:val="left" w:pos="660"/>
               <w:tab w:val="right" w:leader="dot" w:pos="9061"/>
@@ -2252,7 +2274,7 @@
               <w:lang w:eastAsia="pt-BR"/>
             </w:rPr>
           </w:pPr>
-          <w:hyperlink w:history="1" w:anchor="_Toc161406289">
+          <w:hyperlink w:anchor="_Toc161406289" w:history="1">
             <w:r>
               <w:rPr>
                 <w:rStyle w:val="Hyperlink"/>
@@ -2329,7 +2351,7 @@
         </w:p>
         <w:p>
           <w:pPr>
-            <w:pStyle w:val="TOC1"/>
+            <w:pStyle w:val="Sumrio1"/>
             <w:tabs>
               <w:tab w:val="left" w:pos="660"/>
               <w:tab w:val="right" w:leader="dot" w:pos="9061"/>
@@ -2340,7 +2362,7 @@
               <w:lang w:eastAsia="pt-BR"/>
             </w:rPr>
           </w:pPr>
-          <w:hyperlink w:history="1" w:anchor="_Toc161406290">
+          <w:hyperlink w:anchor="_Toc161406290" w:history="1">
             <w:r>
               <w:rPr>
                 <w:rStyle w:val="Hyperlink"/>
@@ -2417,7 +2439,7 @@
         </w:p>
         <w:p>
           <w:pPr>
-            <w:pStyle w:val="TOC1"/>
+            <w:pStyle w:val="Sumrio1"/>
             <w:tabs>
               <w:tab w:val="left" w:pos="660"/>
               <w:tab w:val="right" w:leader="dot" w:pos="9061"/>
@@ -2428,7 +2450,7 @@
               <w:lang w:eastAsia="pt-BR"/>
             </w:rPr>
           </w:pPr>
-          <w:hyperlink w:history="1" w:anchor="_Toc161406291">
+          <w:hyperlink w:anchor="_Toc161406291" w:history="1">
             <w:r>
               <w:rPr>
                 <w:rStyle w:val="Hyperlink"/>
@@ -2505,7 +2527,7 @@
         </w:p>
         <w:p>
           <w:pPr>
-            <w:pStyle w:val="TOC1"/>
+            <w:pStyle w:val="Sumrio1"/>
             <w:tabs>
               <w:tab w:val="left" w:pos="660"/>
               <w:tab w:val="right" w:leader="dot" w:pos="9061"/>
@@ -2516,7 +2538,7 @@
               <w:lang w:eastAsia="pt-BR"/>
             </w:rPr>
           </w:pPr>
-          <w:hyperlink w:history="1" w:anchor="_Toc161406292">
+          <w:hyperlink w:anchor="_Toc161406292" w:history="1">
             <w:r>
               <w:rPr>
                 <w:rStyle w:val="Hyperlink"/>
@@ -2593,7 +2615,7 @@
         </w:p>
         <w:p>
           <w:pPr>
-            <w:pStyle w:val="TOC1"/>
+            <w:pStyle w:val="Sumrio1"/>
             <w:tabs>
               <w:tab w:val="right" w:leader="dot" w:pos="9061"/>
             </w:tabs>
@@ -2603,7 +2625,7 @@
               <w:lang w:eastAsia="pt-BR"/>
             </w:rPr>
           </w:pPr>
-          <w:hyperlink w:history="1" w:anchor="_Toc161406293">
+          <w:hyperlink w:anchor="_Toc161406293" w:history="1">
             <w:r>
               <w:rPr>
                 <w:rStyle w:val="Hyperlink"/>
@@ -2664,7 +2686,7 @@
         </w:p>
         <w:p>
           <w:pPr>
-            <w:pStyle w:val="TOC1"/>
+            <w:pStyle w:val="Sumrio1"/>
             <w:tabs>
               <w:tab w:val="left" w:pos="440"/>
               <w:tab w:val="right" w:leader="dot" w:pos="8777"/>
@@ -2711,7 +2733,7 @@
         </w:rPr>
         <w:sectPr>
           <w:headerReference w:type="default" r:id="rId9"/>
-          <w:pgSz w:w="11906" w:h="16838" w:orient="portrait"/>
+          <w:pgSz w:w="11906" w:h="16838"/>
           <w:pgMar w:top="1701" w:right="1134" w:bottom="1134" w:left="1701" w:header="709" w:footer="709" w:gutter="0"/>
           <w:cols w:space="708"/>
           <w:docGrid w:linePitch="360"/>
@@ -2744,7 +2766,7 @@
     </w:p>
     <w:p>
       <w:pPr>
-        <w:pStyle w:val="Heading1"/>
+        <w:pStyle w:val="Ttulo1"/>
         <w:numPr>
           <w:ilvl w:val="0"/>
           <w:numId w:val="6"/>
@@ -2757,7 +2779,7 @@
           <w:szCs w:val="24"/>
         </w:rPr>
       </w:pPr>
-      <w:bookmarkStart w:name="_Toc161406280" w:id="0"/>
+      <w:bookmarkStart w:id="0" w:name="_Toc161406280"/>
       <w:r>
         <w:rPr>
           <w:rFonts w:ascii="Arial" w:hAnsi="Arial" w:cs="Arial"/>
@@ -2765,6 +2787,7 @@
           <w:sz w:val="24"/>
           <w:szCs w:val="24"/>
         </w:rPr>
+        <w:lastRenderedPageBreak/>
         <w:t>INTRODUÇÃO</w:t>
       </w:r>
       <w:bookmarkEnd w:id="0"/>
@@ -2787,8 +2810,8 @@
         <w:ind w:firstLine="708"/>
         <w:jc w:val="both"/>
         <w:rPr>
-          <w:rFonts w:ascii="Arial" w:hAnsi="Arial" w:eastAsia="Arial" w:cs="Arial"/>
-          <w:color w:val="000000" w:themeColor="text1" w:themeTint="FF" w:themeShade="FF"/>
+          <w:rFonts w:ascii="Arial" w:eastAsia="Arial" w:hAnsi="Arial" w:cs="Arial"/>
+          <w:color w:val="000000" w:themeColor="text1"/>
           <w:sz w:val="24"/>
           <w:szCs w:val="24"/>
         </w:rPr>
@@ -2955,7 +2978,7 @@
       </w:r>
       <w:r>
         <w:rPr>
-          <w:rFonts w:ascii="Arial" w:hAnsi="Arial" w:eastAsia="Arial" w:cs="Arial"/>
+          <w:rFonts w:ascii="Arial" w:eastAsia="Arial" w:hAnsi="Arial" w:cs="Arial"/>
           <w:color w:val="000000" w:themeColor="text1"/>
           <w:sz w:val="24"/>
           <w:szCs w:val="24"/>
@@ -2964,7 +2987,7 @@
       </w:r>
       <w:r>
         <w:rPr>
-          <w:rFonts w:ascii="Arial" w:hAnsi="Arial" w:eastAsia="Arial" w:cs="Arial"/>
+          <w:rFonts w:ascii="Arial" w:eastAsia="Arial" w:hAnsi="Arial" w:cs="Arial"/>
           <w:color w:val="000000" w:themeColor="text1"/>
           <w:sz w:val="24"/>
           <w:szCs w:val="24"/>
@@ -2973,7 +2996,7 @@
       </w:r>
       <w:r>
         <w:rPr>
-          <w:rFonts w:ascii="Arial" w:hAnsi="Arial" w:eastAsia="Arial" w:cs="Arial"/>
+          <w:rFonts w:ascii="Arial" w:eastAsia="Arial" w:hAnsi="Arial" w:cs="Arial"/>
           <w:color w:val="000000" w:themeColor="text1"/>
           <w:sz w:val="24"/>
           <w:szCs w:val="24"/>
@@ -2982,7 +3005,7 @@
       </w:r>
       <w:r>
         <w:rPr>
-          <w:rFonts w:ascii="Arial" w:hAnsi="Arial" w:eastAsia="Arial" w:cs="Arial"/>
+          <w:rFonts w:ascii="Arial" w:eastAsia="Arial" w:hAnsi="Arial" w:cs="Arial"/>
           <w:color w:val="000000" w:themeColor="text1"/>
           <w:sz w:val="24"/>
           <w:szCs w:val="24"/>
@@ -2991,7 +3014,7 @@
       </w:r>
       <w:r>
         <w:rPr>
-          <w:rFonts w:ascii="Arial" w:hAnsi="Arial" w:eastAsia="Arial" w:cs="Arial"/>
+          <w:rFonts w:ascii="Arial" w:eastAsia="Arial" w:hAnsi="Arial" w:cs="Arial"/>
           <w:color w:val="000000" w:themeColor="text1"/>
           <w:sz w:val="24"/>
           <w:szCs w:val="24"/>
@@ -3000,7 +3023,7 @@
       </w:r>
       <w:r>
         <w:rPr>
-          <w:rStyle w:val="Strong"/>
+          <w:rStyle w:val="Forte"/>
           <w:rFonts w:ascii="Arial" w:hAnsi="Arial" w:cs="Arial"/>
           <w:b w:val="0"/>
           <w:bCs w:val="0"/>
@@ -3011,9 +3034,10 @@
         </w:rPr>
         <w:t xml:space="preserve">Hong </w:t>
       </w:r>
-      <w:r>
-        <w:rPr>
-          <w:rStyle w:val="Strong"/>
+      <w:proofErr w:type="spellStart"/>
+      <w:r>
+        <w:rPr>
+          <w:rStyle w:val="Forte"/>
           <w:rFonts w:ascii="Arial" w:hAnsi="Arial" w:cs="Arial"/>
           <w:b w:val="0"/>
           <w:bCs w:val="0"/>
@@ -3024,26 +3048,29 @@
         </w:rPr>
         <w:t>Yuh</w:t>
       </w:r>
-      <w:r>
-        <w:rPr>
-          <w:rStyle w:val="Strong"/>
+      <w:proofErr w:type="spellEnd"/>
+      <w:r>
+        <w:rPr>
+          <w:rStyle w:val="Forte"/>
           <w:rFonts w:ascii="Roboto" w:hAnsi="Roboto"/>
           <w:color w:val="111111"/>
           <w:shd w:val="clear" w:color="auto" w:fill="FFFFFF"/>
         </w:rPr>
         <w:t xml:space="preserve"> </w:t>
       </w:r>
-      <w:r>
-        <w:rPr>
-          <w:rFonts w:ascii="Arial" w:hAnsi="Arial" w:eastAsia="Arial" w:cs="Arial"/>
+      <w:proofErr w:type="spellStart"/>
+      <w:r>
+        <w:rPr>
+          <w:rFonts w:ascii="Arial" w:eastAsia="Arial" w:hAnsi="Arial" w:cs="Arial"/>
           <w:sz w:val="24"/>
           <w:szCs w:val="24"/>
         </w:rPr>
         <w:t>Ching</w:t>
       </w:r>
-      <w:r>
-        <w:rPr>
-          <w:rFonts w:ascii="Arial" w:hAnsi="Arial" w:eastAsia="Arial" w:cs="Arial"/>
+      <w:proofErr w:type="spellEnd"/>
+      <w:r>
+        <w:rPr>
+          <w:rFonts w:ascii="Arial" w:eastAsia="Arial" w:hAnsi="Arial" w:cs="Arial"/>
           <w:sz w:val="24"/>
           <w:szCs w:val="24"/>
         </w:rPr>
@@ -3061,7 +3088,7 @@
       </w:r>
       <w:r>
         <w:rPr>
-          <w:rStyle w:val="Strong"/>
+          <w:rStyle w:val="Forte"/>
           <w:rFonts w:ascii="Arial" w:hAnsi="Arial" w:cs="Arial"/>
           <w:b w:val="0"/>
           <w:bCs w:val="0"/>
@@ -3074,7 +3101,7 @@
       </w:r>
       <w:r>
         <w:rPr>
-          <w:rStyle w:val="Strong"/>
+          <w:rStyle w:val="Forte"/>
           <w:rFonts w:ascii="Arial" w:hAnsi="Arial" w:cs="Arial"/>
           <w:b w:val="0"/>
           <w:bCs w:val="0"/>
@@ -3087,7 +3114,7 @@
       </w:r>
       <w:r>
         <w:rPr>
-          <w:rFonts w:ascii="Arial" w:hAnsi="Arial" w:eastAsia="Arial" w:cs="Arial"/>
+          <w:rFonts w:ascii="Arial" w:eastAsia="Arial" w:hAnsi="Arial" w:cs="Arial"/>
           <w:sz w:val="24"/>
           <w:szCs w:val="24"/>
         </w:rPr>
@@ -3095,7 +3122,7 @@
       </w:r>
       <w:r>
         <w:rPr>
-          <w:rFonts w:ascii="Arial" w:hAnsi="Arial" w:eastAsia="Arial" w:cs="Arial"/>
+          <w:rFonts w:ascii="Arial" w:eastAsia="Arial" w:hAnsi="Arial" w:cs="Arial"/>
           <w:sz w:val="24"/>
           <w:szCs w:val="24"/>
         </w:rPr>
@@ -3103,7 +3130,7 @@
       </w:r>
       <w:r>
         <w:rPr>
-          <w:rFonts w:ascii="Arial" w:hAnsi="Arial" w:eastAsia="Arial" w:cs="Arial"/>
+          <w:rFonts w:ascii="Arial" w:eastAsia="Arial" w:hAnsi="Arial" w:cs="Arial"/>
           <w:sz w:val="24"/>
           <w:szCs w:val="24"/>
         </w:rPr>
@@ -3111,7 +3138,7 @@
       </w:r>
       <w:r>
         <w:rPr>
-          <w:rFonts w:ascii="Arial" w:hAnsi="Arial" w:eastAsia="Arial" w:cs="Arial"/>
+          <w:rFonts w:ascii="Arial" w:eastAsia="Arial" w:hAnsi="Arial" w:cs="Arial"/>
           <w:sz w:val="24"/>
           <w:szCs w:val="24"/>
         </w:rPr>
@@ -3119,7 +3146,7 @@
       </w:r>
       <w:r>
         <w:rPr>
-          <w:rFonts w:ascii="Arial" w:hAnsi="Arial" w:eastAsia="Arial" w:cs="Arial"/>
+          <w:rFonts w:ascii="Arial" w:eastAsia="Arial" w:hAnsi="Arial" w:cs="Arial"/>
           <w:sz w:val="24"/>
           <w:szCs w:val="24"/>
         </w:rPr>
@@ -3127,7 +3154,7 @@
       </w:r>
       <w:r>
         <w:rPr>
-          <w:rFonts w:ascii="Arial" w:hAnsi="Arial" w:eastAsia="Arial" w:cs="Arial"/>
+          <w:rFonts w:ascii="Arial" w:eastAsia="Arial" w:hAnsi="Arial" w:cs="Arial"/>
           <w:sz w:val="24"/>
           <w:szCs w:val="24"/>
         </w:rPr>
@@ -3135,7 +3162,7 @@
       </w:r>
       <w:r>
         <w:rPr>
-          <w:rFonts w:ascii="Arial" w:hAnsi="Arial" w:eastAsia="Arial" w:cs="Arial"/>
+          <w:rFonts w:ascii="Arial" w:eastAsia="Arial" w:hAnsi="Arial" w:cs="Arial"/>
           <w:sz w:val="24"/>
           <w:szCs w:val="24"/>
         </w:rPr>
@@ -3143,7 +3170,7 @@
       </w:r>
       <w:r>
         <w:rPr>
-          <w:rFonts w:ascii="Arial" w:hAnsi="Arial" w:eastAsia="Arial" w:cs="Arial"/>
+          <w:rFonts w:ascii="Arial" w:eastAsia="Arial" w:hAnsi="Arial" w:cs="Arial"/>
           <w:sz w:val="24"/>
           <w:szCs w:val="24"/>
         </w:rPr>
@@ -3151,7 +3178,7 @@
       </w:r>
       <w:r>
         <w:rPr>
-          <w:rFonts w:ascii="Arial" w:hAnsi="Arial" w:eastAsia="Arial" w:cs="Arial"/>
+          <w:rFonts w:ascii="Arial" w:eastAsia="Arial" w:hAnsi="Arial" w:cs="Arial"/>
           <w:sz w:val="24"/>
           <w:szCs w:val="24"/>
         </w:rPr>
@@ -3159,7 +3186,7 @@
       </w:r>
       <w:r>
         <w:rPr>
-          <w:rFonts w:ascii="Arial" w:hAnsi="Arial" w:eastAsia="Arial" w:cs="Arial"/>
+          <w:rFonts w:ascii="Arial" w:eastAsia="Arial" w:hAnsi="Arial" w:cs="Arial"/>
           <w:sz w:val="24"/>
           <w:szCs w:val="24"/>
         </w:rPr>
@@ -3171,7 +3198,7 @@
         <w:spacing w:after="160" w:line="360" w:lineRule="auto"/>
         <w:jc w:val="both"/>
         <w:rPr>
-          <w:rFonts w:ascii="Arial" w:hAnsi="Arial" w:eastAsia="Arial" w:cs="Arial"/>
+          <w:rFonts w:ascii="Arial" w:eastAsia="Arial" w:hAnsi="Arial" w:cs="Arial"/>
           <w:color w:val="000000" w:themeColor="text1"/>
           <w:sz w:val="24"/>
           <w:szCs w:val="24"/>
@@ -3179,7 +3206,7 @@
       </w:pPr>
       <w:r>
         <w:rPr>
-          <w:rFonts w:ascii="Arial" w:hAnsi="Arial" w:eastAsia="Arial" w:cs="Arial"/>
+          <w:rFonts w:ascii="Arial" w:eastAsia="Arial" w:hAnsi="Arial" w:cs="Arial"/>
           <w:sz w:val="24"/>
           <w:szCs w:val="24"/>
         </w:rPr>
@@ -3190,7 +3217,7 @@
       </w:r>
       <w:r>
         <w:rPr>
-          <w:rFonts w:ascii="Arial" w:hAnsi="Arial" w:eastAsia="Arial" w:cs="Arial"/>
+          <w:rFonts w:ascii="Arial" w:eastAsia="Arial" w:hAnsi="Arial" w:cs="Arial"/>
           <w:sz w:val="24"/>
           <w:szCs w:val="24"/>
         </w:rPr>
@@ -3198,7 +3225,7 @@
       </w:r>
       <w:r>
         <w:rPr>
-          <w:rFonts w:ascii="Arial" w:hAnsi="Arial" w:eastAsia="Arial" w:cs="Arial"/>
+          <w:rFonts w:ascii="Arial" w:eastAsia="Arial" w:hAnsi="Arial" w:cs="Arial"/>
           <w:sz w:val="24"/>
           <w:szCs w:val="24"/>
         </w:rPr>
@@ -3206,7 +3233,7 @@
       </w:r>
       <w:r>
         <w:rPr>
-          <w:rFonts w:ascii="Arial" w:hAnsi="Arial" w:eastAsia="Arial" w:cs="Arial"/>
+          <w:rFonts w:ascii="Arial" w:eastAsia="Arial" w:hAnsi="Arial" w:cs="Arial"/>
           <w:color w:val="000000" w:themeColor="text1"/>
           <w:sz w:val="24"/>
           <w:szCs w:val="24"/>
@@ -3215,7 +3242,7 @@
       </w:r>
       <w:r>
         <w:rPr>
-          <w:rFonts w:ascii="Arial" w:hAnsi="Arial" w:eastAsia="Arial" w:cs="Arial"/>
+          <w:rFonts w:ascii="Arial" w:eastAsia="Arial" w:hAnsi="Arial" w:cs="Arial"/>
           <w:color w:val="000000" w:themeColor="text1"/>
           <w:sz w:val="24"/>
           <w:szCs w:val="24"/>
@@ -3224,7 +3251,7 @@
       </w:r>
       <w:r>
         <w:rPr>
-          <w:rFonts w:ascii="Arial" w:hAnsi="Arial" w:eastAsia="Arial" w:cs="Arial"/>
+          <w:rFonts w:ascii="Arial" w:eastAsia="Arial" w:hAnsi="Arial" w:cs="Arial"/>
           <w:color w:val="000000" w:themeColor="text1"/>
           <w:sz w:val="24"/>
           <w:szCs w:val="24"/>
@@ -3233,7 +3260,7 @@
       </w:r>
       <w:r>
         <w:rPr>
-          <w:rFonts w:ascii="Arial" w:hAnsi="Arial" w:eastAsia="Arial" w:cs="Arial"/>
+          <w:rFonts w:ascii="Arial" w:eastAsia="Arial" w:hAnsi="Arial" w:cs="Arial"/>
           <w:color w:val="000000" w:themeColor="text1"/>
           <w:sz w:val="24"/>
           <w:szCs w:val="24"/>
@@ -3242,7 +3269,7 @@
       </w:r>
       <w:r>
         <w:rPr>
-          <w:rFonts w:ascii="Arial" w:hAnsi="Arial" w:eastAsia="Arial" w:cs="Arial"/>
+          <w:rFonts w:ascii="Arial" w:eastAsia="Arial" w:hAnsi="Arial" w:cs="Arial"/>
           <w:color w:val="000000" w:themeColor="text1"/>
           <w:sz w:val="24"/>
           <w:szCs w:val="24"/>
@@ -3251,7 +3278,7 @@
       </w:r>
       <w:r>
         <w:rPr>
-          <w:rFonts w:ascii="Arial" w:hAnsi="Arial" w:eastAsia="Arial" w:cs="Arial"/>
+          <w:rFonts w:ascii="Arial" w:eastAsia="Arial" w:hAnsi="Arial" w:cs="Arial"/>
           <w:color w:val="000000" w:themeColor="text1"/>
           <w:sz w:val="24"/>
           <w:szCs w:val="24"/>
@@ -3260,7 +3287,7 @@
       </w:r>
       <w:r>
         <w:rPr>
-          <w:rFonts w:ascii="Arial" w:hAnsi="Arial" w:eastAsia="Arial" w:cs="Arial"/>
+          <w:rFonts w:ascii="Arial" w:eastAsia="Arial" w:hAnsi="Arial" w:cs="Arial"/>
           <w:color w:val="000000" w:themeColor="text1"/>
           <w:sz w:val="24"/>
           <w:szCs w:val="24"/>
@@ -3269,7 +3296,7 @@
       </w:r>
       <w:r>
         <w:rPr>
-          <w:rFonts w:ascii="Arial" w:hAnsi="Arial" w:eastAsia="Arial" w:cs="Arial"/>
+          <w:rFonts w:ascii="Arial" w:eastAsia="Arial" w:hAnsi="Arial" w:cs="Arial"/>
           <w:color w:val="000000" w:themeColor="text1"/>
           <w:sz w:val="24"/>
           <w:szCs w:val="24"/>
@@ -3278,7 +3305,7 @@
       </w:r>
       <w:r>
         <w:rPr>
-          <w:rFonts w:ascii="Arial" w:hAnsi="Arial" w:eastAsia="Arial" w:cs="Arial"/>
+          <w:rFonts w:ascii="Arial" w:eastAsia="Arial" w:hAnsi="Arial" w:cs="Arial"/>
           <w:color w:val="000000" w:themeColor="text1"/>
           <w:sz w:val="24"/>
           <w:szCs w:val="24"/>
@@ -3287,7 +3314,7 @@
       </w:r>
       <w:r>
         <w:rPr>
-          <w:rFonts w:ascii="Arial" w:hAnsi="Arial" w:eastAsia="Arial" w:cs="Arial"/>
+          <w:rFonts w:ascii="Arial" w:eastAsia="Arial" w:hAnsi="Arial" w:cs="Arial"/>
           <w:color w:val="000000" w:themeColor="text1"/>
           <w:sz w:val="24"/>
           <w:szCs w:val="24"/>
@@ -3296,7 +3323,7 @@
       </w:r>
       <w:r>
         <w:rPr>
-          <w:rFonts w:ascii="Arial" w:hAnsi="Arial" w:eastAsia="Arial" w:cs="Arial"/>
+          <w:rFonts w:ascii="Arial" w:eastAsia="Arial" w:hAnsi="Arial" w:cs="Arial"/>
           <w:color w:val="000000" w:themeColor="text1"/>
           <w:sz w:val="24"/>
           <w:szCs w:val="24"/>
@@ -3305,7 +3332,7 @@
       </w:r>
       <w:r>
         <w:rPr>
-          <w:rFonts w:ascii="Arial" w:hAnsi="Arial" w:eastAsia="Arial" w:cs="Arial"/>
+          <w:rFonts w:ascii="Arial" w:eastAsia="Arial" w:hAnsi="Arial" w:cs="Arial"/>
           <w:color w:val="000000" w:themeColor="text1"/>
           <w:sz w:val="24"/>
           <w:szCs w:val="24"/>
@@ -3314,7 +3341,7 @@
       </w:r>
       <w:r>
         <w:rPr>
-          <w:rFonts w:ascii="Arial" w:hAnsi="Arial" w:eastAsia="Arial" w:cs="Arial"/>
+          <w:rFonts w:ascii="Arial" w:eastAsia="Arial" w:hAnsi="Arial" w:cs="Arial"/>
           <w:color w:val="000000" w:themeColor="text1"/>
           <w:sz w:val="24"/>
           <w:szCs w:val="24"/>
@@ -3323,7 +3350,7 @@
       </w:r>
       <w:r>
         <w:rPr>
-          <w:rFonts w:ascii="Arial" w:hAnsi="Arial" w:eastAsia="Arial" w:cs="Arial"/>
+          <w:rFonts w:ascii="Arial" w:eastAsia="Arial" w:hAnsi="Arial" w:cs="Arial"/>
           <w:color w:val="000000" w:themeColor="text1"/>
           <w:sz w:val="24"/>
           <w:szCs w:val="24"/>
@@ -3332,7 +3359,7 @@
       </w:r>
       <w:r>
         <w:rPr>
-          <w:rFonts w:ascii="Arial" w:hAnsi="Arial" w:eastAsia="Arial" w:cs="Arial"/>
+          <w:rFonts w:ascii="Arial" w:eastAsia="Arial" w:hAnsi="Arial" w:cs="Arial"/>
           <w:color w:val="000000" w:themeColor="text1"/>
           <w:sz w:val="24"/>
           <w:szCs w:val="24"/>
@@ -3341,7 +3368,7 @@
       </w:r>
       <w:r>
         <w:rPr>
-          <w:rStyle w:val="Strong"/>
+          <w:rStyle w:val="Forte"/>
           <w:rFonts w:ascii="Arial" w:hAnsi="Arial" w:cs="Arial"/>
           <w:b w:val="0"/>
           <w:bCs w:val="0"/>
@@ -3354,7 +3381,7 @@
       </w:r>
       <w:r>
         <w:rPr>
-          <w:rStyle w:val="Strong"/>
+          <w:rStyle w:val="Forte"/>
           <w:rFonts w:ascii="Arial" w:hAnsi="Arial" w:cs="Arial"/>
           <w:b w:val="0"/>
           <w:bCs w:val="0"/>
@@ -3376,7 +3403,7 @@
       </w:r>
       <w:r>
         <w:rPr>
-          <w:rFonts w:ascii="Arial" w:hAnsi="Arial" w:eastAsia="Arial" w:cs="Arial"/>
+          <w:rFonts w:ascii="Arial" w:eastAsia="Arial" w:hAnsi="Arial" w:cs="Arial"/>
           <w:color w:val="000000" w:themeColor="text1"/>
           <w:sz w:val="24"/>
           <w:szCs w:val="24"/>
@@ -3385,7 +3412,7 @@
       </w:r>
       <w:r>
         <w:rPr>
-          <w:rFonts w:ascii="Arial" w:hAnsi="Arial" w:eastAsia="Arial" w:cs="Arial"/>
+          <w:rFonts w:ascii="Arial" w:eastAsia="Arial" w:hAnsi="Arial" w:cs="Arial"/>
           <w:color w:val="000000" w:themeColor="text1"/>
           <w:sz w:val="24"/>
           <w:szCs w:val="24"/>
@@ -3394,7 +3421,7 @@
       </w:r>
       <w:r>
         <w:rPr>
-          <w:rFonts w:ascii="Arial" w:hAnsi="Arial" w:eastAsia="Arial" w:cs="Arial"/>
+          <w:rFonts w:ascii="Arial" w:eastAsia="Arial" w:hAnsi="Arial" w:cs="Arial"/>
           <w:color w:val="000000" w:themeColor="text1"/>
           <w:sz w:val="24"/>
           <w:szCs w:val="24"/>
@@ -3403,7 +3430,7 @@
       </w:r>
       <w:r>
         <w:rPr>
-          <w:rFonts w:ascii="Arial" w:hAnsi="Arial" w:eastAsia="Arial" w:cs="Arial"/>
+          <w:rFonts w:ascii="Arial" w:eastAsia="Arial" w:hAnsi="Arial" w:cs="Arial"/>
           <w:color w:val="000000" w:themeColor="text1"/>
           <w:sz w:val="24"/>
           <w:szCs w:val="24"/>
@@ -3417,7 +3444,7 @@
         <w:ind w:firstLine="708"/>
         <w:jc w:val="both"/>
         <w:rPr>
-          <w:rFonts w:ascii="Arial" w:hAnsi="Arial" w:eastAsia="Arial" w:cs="Arial"/>
+          <w:rFonts w:ascii="Arial" w:eastAsia="Arial" w:hAnsi="Arial" w:cs="Arial"/>
           <w:color w:val="000000" w:themeColor="text1"/>
           <w:sz w:val="24"/>
           <w:szCs w:val="24"/>
@@ -3425,8 +3452,8 @@
       </w:pPr>
       <w:r>
         <w:rPr>
-          <w:rFonts w:ascii="Arial" w:hAnsi="Arial" w:eastAsia="Arial" w:cs="Arial"/>
-          <w:color w:val="000000" w:themeColor="text1" w:themeTint="FF" w:themeShade="FF"/>
+          <w:rFonts w:ascii="Arial" w:eastAsia="Arial" w:hAnsi="Arial" w:cs="Arial"/>
+          <w:color w:val="000000" w:themeColor="text1"/>
           <w:sz w:val="24"/>
           <w:szCs w:val="24"/>
         </w:rPr>
@@ -3434,8 +3461,8 @@
       </w:r>
       <w:r>
         <w:rPr>
-          <w:rFonts w:ascii="Arial" w:hAnsi="Arial" w:eastAsia="Arial" w:cs="Arial"/>
-          <w:color w:val="000000" w:themeColor="text1" w:themeTint="FF" w:themeShade="FF"/>
+          <w:rFonts w:ascii="Arial" w:eastAsia="Arial" w:hAnsi="Arial" w:cs="Arial"/>
+          <w:color w:val="000000" w:themeColor="text1"/>
           <w:sz w:val="24"/>
           <w:szCs w:val="24"/>
         </w:rPr>
@@ -3443,8 +3470,8 @@
       </w:r>
       <w:r>
         <w:rPr>
-          <w:rFonts w:ascii="Arial" w:hAnsi="Arial" w:eastAsia="Arial" w:cs="Arial"/>
-          <w:color w:val="000000" w:themeColor="text1" w:themeTint="FF" w:themeShade="FF"/>
+          <w:rFonts w:ascii="Arial" w:eastAsia="Arial" w:hAnsi="Arial" w:cs="Arial"/>
+          <w:color w:val="000000" w:themeColor="text1"/>
           <w:sz w:val="24"/>
           <w:szCs w:val="24"/>
         </w:rPr>
@@ -3452,8 +3479,8 @@
       </w:r>
       <w:r>
         <w:rPr>
-          <w:rFonts w:ascii="Arial" w:hAnsi="Arial" w:eastAsia="Arial" w:cs="Arial"/>
-          <w:color w:val="000000" w:themeColor="text1" w:themeTint="FF" w:themeShade="FF"/>
+          <w:rFonts w:ascii="Arial" w:eastAsia="Arial" w:hAnsi="Arial" w:cs="Arial"/>
+          <w:color w:val="000000" w:themeColor="text1"/>
           <w:sz w:val="24"/>
           <w:szCs w:val="24"/>
         </w:rPr>
@@ -3461,8 +3488,8 @@
       </w:r>
       <w:r>
         <w:rPr>
-          <w:rFonts w:ascii="Arial" w:hAnsi="Arial" w:eastAsia="Arial" w:cs="Arial"/>
-          <w:color w:val="000000" w:themeColor="text1" w:themeTint="FF" w:themeShade="FF"/>
+          <w:rFonts w:ascii="Arial" w:eastAsia="Arial" w:hAnsi="Arial" w:cs="Arial"/>
+          <w:color w:val="000000" w:themeColor="text1"/>
           <w:sz w:val="24"/>
           <w:szCs w:val="24"/>
         </w:rPr>
@@ -3470,8 +3497,8 @@
       </w:r>
       <w:r>
         <w:rPr>
-          <w:rFonts w:ascii="Arial" w:hAnsi="Arial" w:eastAsia="Arial" w:cs="Arial"/>
-          <w:color w:val="000000" w:themeColor="text1" w:themeTint="FF" w:themeShade="FF"/>
+          <w:rFonts w:ascii="Arial" w:eastAsia="Arial" w:hAnsi="Arial" w:cs="Arial"/>
+          <w:color w:val="000000" w:themeColor="text1"/>
           <w:sz w:val="24"/>
           <w:szCs w:val="24"/>
         </w:rPr>
@@ -3479,8 +3506,8 @@
       </w:r>
       <w:r>
         <w:rPr>
-          <w:rFonts w:ascii="Arial" w:hAnsi="Arial" w:eastAsia="Arial" w:cs="Arial"/>
-          <w:color w:val="000000" w:themeColor="text1" w:themeTint="FF" w:themeShade="FF"/>
+          <w:rFonts w:ascii="Arial" w:eastAsia="Arial" w:hAnsi="Arial" w:cs="Arial"/>
+          <w:color w:val="000000" w:themeColor="text1"/>
           <w:sz w:val="24"/>
           <w:szCs w:val="24"/>
         </w:rPr>
@@ -3488,8 +3515,8 @@
       </w:r>
       <w:r>
         <w:rPr>
-          <w:rFonts w:ascii="Arial" w:hAnsi="Arial" w:eastAsia="Arial" w:cs="Arial"/>
-          <w:color w:val="000000" w:themeColor="text1" w:themeTint="FF" w:themeShade="FF"/>
+          <w:rFonts w:ascii="Arial" w:eastAsia="Arial" w:hAnsi="Arial" w:cs="Arial"/>
+          <w:color w:val="000000" w:themeColor="text1"/>
           <w:sz w:val="24"/>
           <w:szCs w:val="24"/>
         </w:rPr>
@@ -3497,8 +3524,8 @@
       </w:r>
       <w:r>
         <w:rPr>
-          <w:rFonts w:ascii="Arial" w:hAnsi="Arial" w:eastAsia="Arial" w:cs="Arial"/>
-          <w:color w:val="000000" w:themeColor="text1" w:themeTint="FF" w:themeShade="FF"/>
+          <w:rFonts w:ascii="Arial" w:eastAsia="Arial" w:hAnsi="Arial" w:cs="Arial"/>
+          <w:color w:val="000000" w:themeColor="text1"/>
           <w:sz w:val="24"/>
           <w:szCs w:val="24"/>
         </w:rPr>
@@ -3506,8 +3533,8 @@
       </w:r>
       <w:r>
         <w:rPr>
-          <w:rFonts w:ascii="Arial" w:hAnsi="Arial" w:eastAsia="Arial" w:cs="Arial"/>
-          <w:color w:val="000000" w:themeColor="text1" w:themeTint="FF" w:themeShade="FF"/>
+          <w:rFonts w:ascii="Arial" w:eastAsia="Arial" w:hAnsi="Arial" w:cs="Arial"/>
+          <w:color w:val="000000" w:themeColor="text1"/>
           <w:sz w:val="24"/>
           <w:szCs w:val="24"/>
         </w:rPr>
@@ -3515,8 +3542,8 @@
       </w:r>
       <w:r>
         <w:rPr>
-          <w:rFonts w:ascii="Arial" w:hAnsi="Arial" w:eastAsia="Arial" w:cs="Arial"/>
-          <w:color w:val="000000" w:themeColor="text1" w:themeTint="FF" w:themeShade="FF"/>
+          <w:rFonts w:ascii="Arial" w:eastAsia="Arial" w:hAnsi="Arial" w:cs="Arial"/>
+          <w:color w:val="000000" w:themeColor="text1"/>
           <w:sz w:val="24"/>
           <w:szCs w:val="24"/>
         </w:rPr>
@@ -3524,8 +3551,8 @@
       </w:r>
       <w:r>
         <w:rPr>
-          <w:rFonts w:ascii="Arial" w:hAnsi="Arial" w:eastAsia="Arial" w:cs="Arial"/>
-          <w:color w:val="000000" w:themeColor="text1" w:themeTint="FF" w:themeShade="FF"/>
+          <w:rFonts w:ascii="Arial" w:eastAsia="Arial" w:hAnsi="Arial" w:cs="Arial"/>
+          <w:color w:val="000000" w:themeColor="text1"/>
           <w:sz w:val="24"/>
           <w:szCs w:val="24"/>
         </w:rPr>
@@ -3533,8 +3560,8 @@
       </w:r>
       <w:r>
         <w:rPr>
-          <w:rFonts w:ascii="Arial" w:hAnsi="Arial" w:eastAsia="Arial" w:cs="Arial"/>
-          <w:color w:val="000000" w:themeColor="text1" w:themeTint="FF" w:themeShade="FF"/>
+          <w:rFonts w:ascii="Arial" w:eastAsia="Arial" w:hAnsi="Arial" w:cs="Arial"/>
+          <w:color w:val="000000" w:themeColor="text1"/>
           <w:sz w:val="24"/>
           <w:szCs w:val="24"/>
         </w:rPr>
@@ -3542,8 +3569,8 @@
       </w:r>
       <w:r>
         <w:rPr>
-          <w:rFonts w:ascii="Arial" w:hAnsi="Arial" w:eastAsia="Arial" w:cs="Arial"/>
-          <w:color w:val="000000" w:themeColor="text1" w:themeTint="FF" w:themeShade="FF"/>
+          <w:rFonts w:ascii="Arial" w:eastAsia="Arial" w:hAnsi="Arial" w:cs="Arial"/>
+          <w:color w:val="000000" w:themeColor="text1"/>
           <w:sz w:val="24"/>
           <w:szCs w:val="24"/>
         </w:rPr>
@@ -3551,8 +3578,8 @@
       </w:r>
       <w:r>
         <w:rPr>
-          <w:rFonts w:ascii="Arial" w:hAnsi="Arial" w:eastAsia="Arial" w:cs="Arial"/>
-          <w:color w:val="000000" w:themeColor="text1" w:themeTint="FF" w:themeShade="FF"/>
+          <w:rFonts w:ascii="Arial" w:eastAsia="Arial" w:hAnsi="Arial" w:cs="Arial"/>
+          <w:color w:val="000000" w:themeColor="text1"/>
           <w:sz w:val="24"/>
           <w:szCs w:val="24"/>
         </w:rPr>
@@ -3560,8 +3587,8 @@
       </w:r>
       <w:r>
         <w:rPr>
-          <w:rFonts w:ascii="Arial" w:hAnsi="Arial" w:eastAsia="Arial" w:cs="Arial"/>
-          <w:color w:val="000000" w:themeColor="text1" w:themeTint="FF" w:themeShade="FF"/>
+          <w:rFonts w:ascii="Arial" w:eastAsia="Arial" w:hAnsi="Arial" w:cs="Arial"/>
+          <w:color w:val="000000" w:themeColor="text1"/>
           <w:sz w:val="24"/>
           <w:szCs w:val="24"/>
         </w:rPr>
@@ -3569,8 +3596,8 @@
       </w:r>
       <w:r>
         <w:rPr>
-          <w:rFonts w:ascii="Arial" w:hAnsi="Arial" w:eastAsia="Arial" w:cs="Arial"/>
-          <w:color w:val="000000" w:themeColor="text1" w:themeTint="FF" w:themeShade="FF"/>
+          <w:rFonts w:ascii="Arial" w:eastAsia="Arial" w:hAnsi="Arial" w:cs="Arial"/>
+          <w:color w:val="000000" w:themeColor="text1"/>
           <w:sz w:val="24"/>
           <w:szCs w:val="24"/>
         </w:rPr>
@@ -3578,8 +3605,8 @@
       </w:r>
       <w:r>
         <w:rPr>
-          <w:rFonts w:ascii="Arial" w:hAnsi="Arial" w:eastAsia="Arial" w:cs="Arial"/>
-          <w:color w:val="000000" w:themeColor="text1" w:themeTint="FF" w:themeShade="FF"/>
+          <w:rFonts w:ascii="Arial" w:eastAsia="Arial" w:hAnsi="Arial" w:cs="Arial"/>
+          <w:color w:val="000000" w:themeColor="text1"/>
           <w:sz w:val="24"/>
           <w:szCs w:val="24"/>
         </w:rPr>
@@ -3597,7 +3624,6 @@
           <w:szCs w:val="24"/>
         </w:rPr>
       </w:pPr>
-      <w:commentRangeStart w:id="1"/>
       <w:r>
         <w:rPr>
           <w:rFonts w:ascii="Arial" w:hAnsi="Arial" w:cs="Arial"/>
@@ -3660,43 +3686,28 @@
           <w:sz w:val="24"/>
           <w:szCs w:val="24"/>
         </w:rPr>
-        <w:t xml:space="preserve">tes formados, como a apresentação do problema investigado e seus outros relacionamentos que </w:t>
-      </w:r>
-      <w:r>
-        <w:rPr>
-          <w:rFonts w:ascii="Arial" w:hAnsi="Arial" w:cs="Arial"/>
-          <w:sz w:val="24"/>
-          <w:szCs w:val="24"/>
-        </w:rPr>
-        <w:t xml:space="preserve">justificam essa pesquisa através de várias informações ditas e faladas </w:t>
-      </w:r>
-      <w:r>
-        <w:rPr>
-          <w:rFonts w:ascii="Arial" w:hAnsi="Arial" w:cs="Arial"/>
-          <w:sz w:val="24"/>
-          <w:szCs w:val="24"/>
-        </w:rPr>
-        <w:t>sobr</w:t>
-      </w:r>
-      <w:r>
-        <w:rPr>
-          <w:rFonts w:ascii="Arial" w:hAnsi="Arial" w:cs="Arial"/>
-          <w:sz w:val="24"/>
-          <w:szCs w:val="24"/>
-        </w:rPr>
-        <w:t>e.</w:t>
-      </w:r>
-      <w:commentRangeEnd w:id="1"/>
-      <w:r>
-        <w:rPr>
-          <w:rStyle w:val="CommentReference"/>
-        </w:rPr>
-        <w:commentReference w:id="1"/>
-      </w:r>
-    </w:p>
-    <w:p>
-      <w:pPr>
-        <w:pStyle w:val="Normal"/>
+        <w:t xml:space="preserve">tes formados, como a apresentação do problema </w:t>
+      </w:r>
+      <w:r>
+        <w:rPr>
+          <w:rFonts w:ascii="Arial" w:hAnsi="Arial" w:cs="Arial"/>
+          <w:sz w:val="24"/>
+          <w:szCs w:val="24"/>
+        </w:rPr>
+        <w:lastRenderedPageBreak/>
+        <w:t xml:space="preserve">investigado e seus outros relacionamentos que </w:t>
+      </w:r>
+      <w:r>
+        <w:rPr>
+          <w:rFonts w:ascii="Arial" w:hAnsi="Arial" w:cs="Arial"/>
+          <w:sz w:val="24"/>
+          <w:szCs w:val="24"/>
+        </w:rPr>
+        <w:t>justificam essa pesquisa através de várias informações ditas e faladas sobre.</w:t>
+      </w:r>
+    </w:p>
+    <w:p>
+      <w:pPr>
         <w:spacing w:after="160" w:line="360" w:lineRule="auto"/>
         <w:ind w:firstLine="708"/>
         <w:jc w:val="both"/>
@@ -3832,15 +3843,7 @@
           <w:sz w:val="24"/>
           <w:szCs w:val="24"/>
         </w:rPr>
-        <w:t xml:space="preserve"> </w:t>
-      </w:r>
-      <w:r>
-        <w:rPr>
-          <w:rFonts w:ascii="Arial" w:hAnsi="Arial" w:cs="Arial"/>
-          <w:sz w:val="24"/>
-          <w:szCs w:val="24"/>
-        </w:rPr>
-        <w:t xml:space="preserve">e de </w:t>
+        <w:t xml:space="preserve"> e de </w:t>
       </w:r>
       <w:r>
         <w:rPr>
@@ -3885,7 +3888,6 @@
     </w:p>
     <w:p>
       <w:pPr>
-        <w:pStyle w:val="Normal"/>
         <w:spacing w:after="160" w:line="360" w:lineRule="auto"/>
         <w:ind w:firstLine="708"/>
         <w:jc w:val="both"/>
@@ -3898,7 +3900,7 @@
     </w:p>
     <w:p>
       <w:pPr>
-        <w:pStyle w:val="Heading1"/>
+        <w:pStyle w:val="Ttulo1"/>
         <w:numPr>
           <w:ilvl w:val="0"/>
           <w:numId w:val="6"/>
@@ -3911,7 +3913,7 @@
           <w:szCs w:val="24"/>
         </w:rPr>
       </w:pPr>
-      <w:bookmarkStart w:name="_Toc161406281" w:id="2"/>
+      <w:bookmarkStart w:id="1" w:name="_Toc161406281"/>
       <w:r>
         <w:rPr>
           <w:rFonts w:ascii="Arial" w:hAnsi="Arial" w:cs="Arial"/>
@@ -3921,152 +3923,108 @@
         </w:rPr>
         <w:t>JUSTIFICATIVA</w:t>
       </w:r>
+      <w:bookmarkEnd w:id="1"/>
+    </w:p>
+    <w:p>
+      <w:pPr>
+        <w:spacing w:after="0" w:line="360" w:lineRule="auto"/>
+        <w:ind w:firstLine="1134"/>
+        <w:jc w:val="both"/>
+        <w:rPr>
+          <w:rFonts w:ascii="Arial" w:hAnsi="Arial" w:cs="Arial"/>
+          <w:sz w:val="24"/>
+          <w:szCs w:val="24"/>
+        </w:rPr>
+      </w:pPr>
+      <w:r>
+        <w:rPr>
+          <w:rFonts w:ascii="Arial" w:hAnsi="Arial" w:cs="Arial"/>
+          <w:sz w:val="24"/>
+          <w:szCs w:val="24"/>
+        </w:rPr>
+        <w:t xml:space="preserve">  </w:t>
+      </w:r>
+    </w:p>
+    <w:p>
+      <w:pPr>
+        <w:spacing w:after="0" w:line="360" w:lineRule="auto"/>
+        <w:ind w:firstLine="1134"/>
+        <w:jc w:val="both"/>
+        <w:rPr>
+          <w:rFonts w:ascii="Arial" w:eastAsia="Times New Roman" w:hAnsi="Arial" w:cs="Arial"/>
+          <w:sz w:val="24"/>
+          <w:szCs w:val="24"/>
+          <w:lang w:eastAsia="pt-BR"/>
+        </w:rPr>
+      </w:pPr>
+      <w:r>
+        <w:rPr>
+          <w:rFonts w:ascii="Arial" w:eastAsia="Times New Roman" w:hAnsi="Arial" w:cs="Arial"/>
+          <w:sz w:val="24"/>
+          <w:szCs w:val="24"/>
+          <w:lang w:eastAsia="pt-BR"/>
+        </w:rPr>
+        <w:t>A origem deste projeto remonta a uma constatação crucial identificada pela ABRAPPE (Associação Brasileira de Prevenção de Perdas) em sua pesquisa realizada em 2023. Os resultados revelaram que diversas empresas enfrentaram sérias consequências decorrentes de uma gestão inadequada de estoque, refletindo negativamente em sua saúde econômica. Um exemplo claro disso é o setor varejista, que registrou uma perda significativa de cerca de 45% em seus produtos, sendo a principal causa o vencimento ou perecibilidade dos itens. Este problema é, em grande parte, atribuído à falta de eficiência na gestão das mercadorias. </w:t>
+      </w:r>
+    </w:p>
+    <w:p>
+      <w:pPr>
+        <w:spacing w:after="0" w:line="360" w:lineRule="auto"/>
+        <w:ind w:firstLine="1134"/>
+        <w:jc w:val="both"/>
+        <w:rPr>
+          <w:rFonts w:ascii="Arial" w:eastAsia="Times New Roman" w:hAnsi="Arial" w:cs="Arial"/>
+          <w:sz w:val="24"/>
+          <w:szCs w:val="24"/>
+          <w:lang w:eastAsia="pt-BR"/>
+        </w:rPr>
+      </w:pPr>
+      <w:r>
+        <w:rPr>
+          <w:rFonts w:ascii="Arial" w:eastAsia="Times New Roman" w:hAnsi="Arial" w:cs="Arial"/>
+          <w:sz w:val="24"/>
+          <w:szCs w:val="24"/>
+          <w:lang w:eastAsia="pt-BR"/>
+        </w:rPr>
+        <w:t>Além das perdas substanciais, o setor varejista ainda enfrentou custos adicionais para repor os estoques esgotados, custos estes que poderiam ter sido evitados com a implementação de um sistema de controle de estoque eficaz. Essa situação não é exclusiva do varejo; diversos outros setores, especialmente empresas e comércios iniciantes, também enfrentam desafios semelhantes devido à ausência de um sistema de gestão de estoque adequado. Esta lacuna os torna vulneráveis a perdas que podem ter um impacto significativo em seus lucros, como demonstrado pela pesquisa da ABRAPPE. </w:t>
+      </w:r>
+    </w:p>
+    <w:p>
+      <w:pPr>
+        <w:spacing w:after="0" w:line="360" w:lineRule="auto"/>
+        <w:ind w:firstLine="1134"/>
+        <w:jc w:val="both"/>
+        <w:rPr>
+          <w:rFonts w:ascii="Arial" w:eastAsia="Times New Roman" w:hAnsi="Arial" w:cs="Arial"/>
+          <w:sz w:val="24"/>
+          <w:szCs w:val="24"/>
+          <w:lang w:eastAsia="pt-BR"/>
+        </w:rPr>
+      </w:pPr>
+      <w:r>
+        <w:rPr>
+          <w:rFonts w:ascii="Arial" w:eastAsia="Times New Roman" w:hAnsi="Arial" w:cs="Arial"/>
+          <w:sz w:val="24"/>
+          <w:szCs w:val="24"/>
+          <w:lang w:eastAsia="pt-BR"/>
+        </w:rPr>
+        <w:t>Portanto, diante desses desafios e da necessidade urgente de resolver a questão da gestão de estoque de forma eficiente e sustentável, o presente projeto surge como uma resposta estratégica para enfrentar esses problemas de maneira proativa e promover a otimização dos processos de gestão de estoque em empresas de diversos setores da economia. </w:t>
+      </w:r>
+    </w:p>
+    <w:p>
+      <w:pPr>
+        <w:rPr>
+          <w:rFonts w:ascii="Arial" w:hAnsi="Arial" w:cs="Arial"/>
+          <w:sz w:val="24"/>
+          <w:szCs w:val="24"/>
+        </w:rPr>
+      </w:pPr>
+      <w:bookmarkStart w:id="2" w:name="_GoBack"/>
       <w:bookmarkEnd w:id="2"/>
     </w:p>
     <w:p>
       <w:pPr>
-        <w:spacing w:after="0" w:line="360" w:lineRule="auto"/>
-        <w:ind w:firstLine="1134"/>
-        <w:jc w:val="both"/>
-        <w:rPr>
-          <w:rFonts w:ascii="Arial" w:hAnsi="Arial" w:cs="Arial"/>
-          <w:sz w:val="24"/>
-          <w:szCs w:val="24"/>
-        </w:rPr>
-      </w:pPr>
-      <w:r>
-        <w:rPr>
-          <w:rFonts w:ascii="Arial" w:hAnsi="Arial" w:cs="Arial"/>
-          <w:sz w:val="24"/>
-          <w:szCs w:val="24"/>
-        </w:rPr>
-        <w:t xml:space="preserve">  </w:t>
-      </w:r>
-    </w:p>
-    <w:p>
-      <w:pPr>
-        <w:spacing w:after="0" w:line="360" w:lineRule="auto"/>
-        <w:ind w:firstLine="1134"/>
-        <w:jc w:val="both"/>
-        <w:rPr>
-          <w:rFonts w:ascii="Arial" w:hAnsi="Arial" w:cs="Arial"/>
-          <w:sz w:val="24"/>
-          <w:szCs w:val="24"/>
-        </w:rPr>
-      </w:pPr>
-      <w:r>
-        <w:rPr>
-          <w:rFonts w:ascii="Arial" w:hAnsi="Arial" w:cs="Arial"/>
-          <w:sz w:val="24"/>
-          <w:szCs w:val="24"/>
-        </w:rPr>
-        <w:t xml:space="preserve">A </w:t>
-      </w:r>
-      <w:r>
-        <w:rPr>
-          <w:rFonts w:ascii="Arial" w:hAnsi="Arial" w:cs="Arial"/>
-          <w:sz w:val="24"/>
-          <w:szCs w:val="24"/>
-        </w:rPr>
-        <w:t>justificativa descreve</w:t>
-      </w:r>
-      <w:r>
-        <w:rPr>
-          <w:rFonts w:ascii="Arial" w:hAnsi="Arial" w:cs="Arial"/>
-          <w:sz w:val="24"/>
-          <w:szCs w:val="24"/>
-        </w:rPr>
-        <w:t xml:space="preserve"> a situação existente que gerou a necessidade de realizá-lo. Responde à pergunta: Por que fazer?</w:t>
-      </w:r>
-    </w:p>
-    <w:p>
-      <w:pPr>
-        <w:spacing w:after="0" w:line="360" w:lineRule="auto"/>
-        <w:ind w:firstLine="1134"/>
-        <w:jc w:val="both"/>
-        <w:rPr>
-          <w:rFonts w:ascii="Arial" w:hAnsi="Arial" w:cs="Arial"/>
-          <w:sz w:val="24"/>
-          <w:szCs w:val="24"/>
-        </w:rPr>
-      </w:pPr>
-      <w:r>
-        <w:rPr>
-          <w:rFonts w:ascii="Arial" w:hAnsi="Arial" w:cs="Arial"/>
-          <w:sz w:val="24"/>
-          <w:szCs w:val="24"/>
-        </w:rPr>
-        <w:t xml:space="preserve">Enfatiza o propósito e/ou a motivação que levou à identificação da necessidade de desenvolvimento deste sistema. Utilize argumentos baseados em necessidades ou dificuldades (dores) sentidas pelo </w:t>
-      </w:r>
-      <w:r>
-        <w:rPr>
-          <w:rFonts w:ascii="Arial" w:hAnsi="Arial" w:cs="Arial"/>
-          <w:sz w:val="24"/>
-          <w:szCs w:val="24"/>
-        </w:rPr>
-        <w:t>público-alvo</w:t>
-      </w:r>
-      <w:r>
-        <w:rPr>
-          <w:rFonts w:ascii="Arial" w:hAnsi="Arial" w:cs="Arial"/>
-          <w:sz w:val="24"/>
-          <w:szCs w:val="24"/>
-        </w:rPr>
-        <w:t xml:space="preserve"> que vocês querem atingir. Podem ser utilizados dados estatísticos comprovando a necessidade.</w:t>
-      </w:r>
-    </w:p>
-    <w:p>
-      <w:pPr>
-        <w:spacing w:after="0" w:line="360" w:lineRule="auto"/>
-        <w:ind w:firstLine="1134"/>
-        <w:jc w:val="both"/>
-        <w:rPr>
-          <w:rFonts w:ascii="Arial" w:hAnsi="Arial" w:cs="Arial"/>
-          <w:sz w:val="24"/>
-          <w:szCs w:val="24"/>
-        </w:rPr>
-      </w:pPr>
-      <w:r>
-        <w:rPr>
-          <w:rFonts w:ascii="Arial" w:hAnsi="Arial" w:cs="Arial"/>
-          <w:sz w:val="24"/>
-          <w:szCs w:val="24"/>
-        </w:rPr>
-        <w:t>Exemplo: % de pessoas acima do peso, riscos com alimentação desbalanceada.</w:t>
-      </w:r>
-    </w:p>
-    <w:p>
-      <w:pPr>
-        <w:spacing w:after="0" w:line="360" w:lineRule="auto"/>
-        <w:ind w:firstLine="1134"/>
-        <w:jc w:val="both"/>
-        <w:rPr>
-          <w:rFonts w:ascii="Arial" w:hAnsi="Arial" w:cs="Arial"/>
-          <w:sz w:val="24"/>
-          <w:szCs w:val="24"/>
-        </w:rPr>
-      </w:pPr>
-    </w:p>
-    <w:p>
-      <w:pPr>
-        <w:rPr>
-          <w:rFonts w:ascii="Arial" w:hAnsi="Arial" w:cs="Arial"/>
-          <w:sz w:val="24"/>
-          <w:szCs w:val="24"/>
-        </w:rPr>
-      </w:pPr>
-      <w:r>
-        <w:rPr>
-          <w:rFonts w:ascii="Arial" w:hAnsi="Arial" w:cs="Arial"/>
-          <w:sz w:val="24"/>
-          <w:szCs w:val="24"/>
-        </w:rPr>
-        <w:br w:type="page"/>
-      </w:r>
-    </w:p>
-    <w:p>
-      <w:pPr>
-        <w:pStyle w:val="Heading1"/>
+        <w:pStyle w:val="Ttulo1"/>
         <w:numPr>
           <w:ilvl w:val="0"/>
           <w:numId w:val="6"/>
@@ -4079,7 +4037,7 @@
           <w:szCs w:val="24"/>
         </w:rPr>
       </w:pPr>
-      <w:bookmarkStart w:name="_Toc161406282" w:id="3"/>
+      <w:bookmarkStart w:id="3" w:name="_Toc161406282"/>
       <w:r>
         <w:rPr>
           <w:rFonts w:ascii="Arial" w:hAnsi="Arial" w:cs="Arial"/>
@@ -4087,6 +4045,7 @@
           <w:sz w:val="24"/>
           <w:szCs w:val="24"/>
         </w:rPr>
+        <w:lastRenderedPageBreak/>
         <w:t>OBJETIVOS</w:t>
       </w:r>
       <w:bookmarkEnd w:id="3"/>
@@ -4277,10 +4236,10 @@
       <w:tblPr>
         <w:tblW w:w="0" w:type="auto"/>
         <w:tblBorders>
-          <w:top w:val="single" w:color="auto" w:sz="4" w:space="0"/>
-          <w:bottom w:val="single" w:color="auto" w:sz="4" w:space="0"/>
-          <w:insideH w:val="single" w:color="auto" w:sz="4" w:space="0"/>
-          <w:insideV w:val="single" w:color="auto" w:sz="4" w:space="0"/>
+          <w:top w:val="single" w:sz="4" w:space="0" w:color="auto"/>
+          <w:bottom w:val="single" w:sz="4" w:space="0" w:color="auto"/>
+          <w:insideH w:val="single" w:sz="4" w:space="0" w:color="auto"/>
+          <w:insideV w:val="single" w:sz="4" w:space="0" w:color="auto"/>
         </w:tblBorders>
         <w:tblLayout w:type="fixed"/>
         <w:tblCellMar>
@@ -4434,7 +4393,18 @@
                 <w:sz w:val="24"/>
                 <w:szCs w:val="24"/>
               </w:rPr>
-              <w:t>Requisitos, restrições ou condições complementares</w:t>
+              <w:t xml:space="preserve">Requisitos, restrições ou condições </w:t>
+            </w:r>
+            <w:r>
+              <w:rPr>
+                <w:rFonts w:ascii="Arial" w:hAnsi="Arial" w:cs="Arial"/>
+                <w:b/>
+                <w:kern w:val="22"/>
+                <w:sz w:val="24"/>
+                <w:szCs w:val="24"/>
+              </w:rPr>
+              <w:lastRenderedPageBreak/>
+              <w:t>complementares</w:t>
             </w:r>
           </w:p>
         </w:tc>
@@ -4461,6 +4431,7 @@
                 <w:sz w:val="24"/>
                 <w:szCs w:val="24"/>
               </w:rPr>
+              <w:lastRenderedPageBreak/>
               <w:t>Local, desempenho, tempo...</w:t>
             </w:r>
           </w:p>
@@ -5103,7 +5074,25 @@
           <w:sz w:val="24"/>
           <w:szCs w:val="24"/>
         </w:rPr>
-        <w:t>Avaliar o processo de implantação de Kanban no setor X (avaliação formativa).</w:t>
+        <w:t xml:space="preserve">Avaliar o processo de implantação de </w:t>
+      </w:r>
+      <w:proofErr w:type="spellStart"/>
+      <w:r>
+        <w:rPr>
+          <w:rFonts w:ascii="Arial" w:hAnsi="Arial" w:cs="Arial"/>
+          <w:sz w:val="24"/>
+          <w:szCs w:val="24"/>
+        </w:rPr>
+        <w:t>Kanban</w:t>
+      </w:r>
+      <w:proofErr w:type="spellEnd"/>
+      <w:r>
+        <w:rPr>
+          <w:rFonts w:ascii="Arial" w:hAnsi="Arial" w:cs="Arial"/>
+          <w:sz w:val="24"/>
+          <w:szCs w:val="24"/>
+        </w:rPr>
+        <w:t xml:space="preserve"> no setor X (avaliação formativa).</w:t>
       </w:r>
     </w:p>
     <w:p>
@@ -5274,6 +5263,7 @@
           <w:sz w:val="24"/>
           <w:szCs w:val="24"/>
         </w:rPr>
+        <w:lastRenderedPageBreak/>
         <w:t>Reduzir mínimo de 25% de gordura no pão de queijo tendo em vista parâmetro legal;</w:t>
       </w:r>
     </w:p>
@@ -5438,7 +5428,25 @@
           <w:sz w:val="24"/>
           <w:szCs w:val="24"/>
         </w:rPr>
-        <w:t>O objetivo que comunica melhor uma intenção é aquele que é expresso por palavras abertas a poucas interpretações, descrevendo uma ação observável.</w:t>
+        <w:t xml:space="preserve">O objetivo que comunica melhor uma intenção é </w:t>
+      </w:r>
+      <w:proofErr w:type="gramStart"/>
+      <w:r>
+        <w:rPr>
+          <w:rFonts w:ascii="Arial" w:hAnsi="Arial" w:cs="Arial"/>
+          <w:sz w:val="24"/>
+          <w:szCs w:val="24"/>
+        </w:rPr>
+        <w:t>aquele</w:t>
+      </w:r>
+      <w:proofErr w:type="gramEnd"/>
+      <w:r>
+        <w:rPr>
+          <w:rFonts w:ascii="Arial" w:hAnsi="Arial" w:cs="Arial"/>
+          <w:sz w:val="24"/>
+          <w:szCs w:val="24"/>
+        </w:rPr>
+        <w:t xml:space="preserve"> que é expresso por palavras abertas a poucas interpretações, descrevendo uma ação observável.</w:t>
       </w:r>
     </w:p>
     <w:p>
@@ -5681,7 +5689,7 @@
     </w:p>
     <w:p>
       <w:pPr>
-        <w:pStyle w:val="Heading1"/>
+        <w:pStyle w:val="Ttulo1"/>
         <w:numPr>
           <w:ilvl w:val="0"/>
           <w:numId w:val="6"/>
@@ -5694,7 +5702,7 @@
           <w:szCs w:val="24"/>
         </w:rPr>
       </w:pPr>
-      <w:bookmarkStart w:name="_Toc161406283" w:id="4"/>
+      <w:bookmarkStart w:id="4" w:name="_Toc161406283"/>
       <w:r>
         <w:rPr>
           <w:rFonts w:ascii="Arial" w:hAnsi="Arial" w:cs="Arial"/>
@@ -5702,6 +5710,7 @@
           <w:sz w:val="24"/>
           <w:szCs w:val="24"/>
         </w:rPr>
+        <w:lastRenderedPageBreak/>
         <w:t>ESCOPO</w:t>
       </w:r>
       <w:bookmarkEnd w:id="4"/>
@@ -5747,7 +5756,7 @@
     </w:p>
     <w:p>
       <w:pPr>
-        <w:pStyle w:val="ListParagraph"/>
+        <w:pStyle w:val="PargrafodaLista"/>
         <w:numPr>
           <w:ilvl w:val="0"/>
           <w:numId w:val="26"/>
@@ -5771,7 +5780,7 @@
     </w:p>
     <w:p>
       <w:pPr>
-        <w:pStyle w:val="ListParagraph"/>
+        <w:pStyle w:val="PargrafodaLista"/>
         <w:numPr>
           <w:ilvl w:val="0"/>
           <w:numId w:val="26"/>
@@ -5795,7 +5804,7 @@
     </w:p>
     <w:p>
       <w:pPr>
-        <w:pStyle w:val="ListParagraph"/>
+        <w:pStyle w:val="PargrafodaLista"/>
         <w:numPr>
           <w:ilvl w:val="0"/>
           <w:numId w:val="26"/>
@@ -5819,7 +5828,7 @@
     </w:p>
     <w:p>
       <w:pPr>
-        <w:pStyle w:val="ListParagraph"/>
+        <w:pStyle w:val="PargrafodaLista"/>
         <w:numPr>
           <w:ilvl w:val="0"/>
           <w:numId w:val="26"/>
@@ -5854,7 +5863,7 @@
     </w:p>
     <w:p>
       <w:pPr>
-        <w:pStyle w:val="Heading1"/>
+        <w:pStyle w:val="Ttulo1"/>
         <w:numPr>
           <w:ilvl w:val="0"/>
           <w:numId w:val="6"/>
@@ -5876,7 +5885,7 @@
         </w:rPr>
         <w:br w:type="page"/>
       </w:r>
-      <w:bookmarkStart w:name="_Toc161406284" w:id="5"/>
+      <w:bookmarkStart w:id="5" w:name="_Toc161406284"/>
       <w:r>
         <w:rPr>
           <w:rFonts w:ascii="Arial" w:hAnsi="Arial" w:cs="Arial"/>
@@ -5884,6 +5893,7 @@
           <w:sz w:val="24"/>
           <w:szCs w:val="24"/>
         </w:rPr>
+        <w:lastRenderedPageBreak/>
         <w:t>NÃO ESCOPO</w:t>
       </w:r>
       <w:bookmarkEnd w:id="5"/>
@@ -6065,7 +6075,7 @@
     <w:p>
       <w:pPr>
         <w:rPr>
-          <w:rFonts w:ascii="Arial" w:hAnsi="Arial" w:cs="Arial" w:eastAsiaTheme="majorEastAsia"/>
+          <w:rFonts w:ascii="Arial" w:eastAsiaTheme="majorEastAsia" w:hAnsi="Arial" w:cs="Arial"/>
           <w:b/>
           <w:bCs/>
           <w:sz w:val="24"/>
@@ -6083,7 +6093,7 @@
     </w:p>
     <w:p>
       <w:pPr>
-        <w:pStyle w:val="Heading1"/>
+        <w:pStyle w:val="Ttulo1"/>
         <w:numPr>
           <w:ilvl w:val="0"/>
           <w:numId w:val="6"/>
@@ -6096,7 +6106,7 @@
           <w:szCs w:val="24"/>
         </w:rPr>
       </w:pPr>
-      <w:bookmarkStart w:name="_Toc161406285" w:id="6"/>
+      <w:bookmarkStart w:id="6" w:name="_Toc161406285"/>
       <w:r>
         <w:rPr>
           <w:rFonts w:ascii="Arial" w:hAnsi="Arial" w:cs="Arial"/>
@@ -6104,6 +6114,7 @@
           <w:sz w:val="24"/>
           <w:szCs w:val="24"/>
         </w:rPr>
+        <w:lastRenderedPageBreak/>
         <w:t>REQUISITOS FUNCIONAIS</w:t>
       </w:r>
       <w:bookmarkEnd w:id="6"/>
@@ -6205,12 +6216,12 @@
         <w:tblW w:w="0" w:type="auto"/>
         <w:tblInd w:w="720" w:type="dxa"/>
         <w:tblBorders>
-          <w:top w:val="single" w:color="auto" w:sz="4" w:space="0"/>
-          <w:left w:val="single" w:color="auto" w:sz="4" w:space="0"/>
-          <w:bottom w:val="single" w:color="auto" w:sz="4" w:space="0"/>
-          <w:right w:val="single" w:color="auto" w:sz="4" w:space="0"/>
-          <w:insideH w:val="single" w:color="auto" w:sz="4" w:space="0"/>
-          <w:insideV w:val="single" w:color="auto" w:sz="4" w:space="0"/>
+          <w:top w:val="single" w:sz="4" w:space="0" w:color="auto"/>
+          <w:left w:val="single" w:sz="4" w:space="0" w:color="auto"/>
+          <w:bottom w:val="single" w:sz="4" w:space="0" w:color="auto"/>
+          <w:right w:val="single" w:sz="4" w:space="0" w:color="auto"/>
+          <w:insideH w:val="single" w:sz="4" w:space="0" w:color="auto"/>
+          <w:insideV w:val="single" w:sz="4" w:space="0" w:color="auto"/>
         </w:tblBorders>
         <w:tblLook w:val="04A0" w:firstRow="1" w:lastRow="0" w:firstColumn="1" w:lastColumn="0" w:noHBand="0" w:noVBand="1"/>
       </w:tblPr>
@@ -6377,7 +6388,21 @@
               <w:rPr>
                 <w:rFonts w:ascii="Calibri" w:hAnsi="Calibri"/>
               </w:rPr>
-              <w:t>O usuário deve possuir vinculo com a instituição de ensino.</w:t>
+              <w:t xml:space="preserve">O usuário deve possuir </w:t>
+            </w:r>
+            <w:proofErr w:type="spellStart"/>
+            <w:r>
+              <w:rPr>
+                <w:rFonts w:ascii="Calibri" w:hAnsi="Calibri"/>
+              </w:rPr>
+              <w:t>vinculo</w:t>
+            </w:r>
+            <w:proofErr w:type="spellEnd"/>
+            <w:r>
+              <w:rPr>
+                <w:rFonts w:ascii="Calibri" w:hAnsi="Calibri"/>
+              </w:rPr>
+              <w:t xml:space="preserve"> com a instituição de ensino.</w:t>
             </w:r>
           </w:p>
           <w:p>
@@ -6499,7 +6524,7 @@
     </w:p>
     <w:p>
       <w:pPr>
-        <w:pStyle w:val="Heading1"/>
+        <w:pStyle w:val="Ttulo1"/>
         <w:numPr>
           <w:ilvl w:val="0"/>
           <w:numId w:val="6"/>
@@ -6521,7 +6546,7 @@
         </w:rPr>
         <w:br w:type="page"/>
       </w:r>
-      <w:bookmarkStart w:name="_Toc161406286" w:id="7"/>
+      <w:bookmarkStart w:id="7" w:name="_Toc161406286"/>
       <w:r>
         <w:rPr>
           <w:rFonts w:ascii="Arial" w:hAnsi="Arial" w:cs="Arial"/>
@@ -6529,6 +6554,7 @@
           <w:sz w:val="24"/>
           <w:szCs w:val="24"/>
         </w:rPr>
+        <w:lastRenderedPageBreak/>
         <w:t>REQUISITOS NÃO FUNCIONAIS</w:t>
       </w:r>
       <w:bookmarkEnd w:id="7"/>
@@ -6604,7 +6630,7 @@
     </w:p>
     <w:p>
       <w:pPr>
-        <w:pStyle w:val="ListParagraph"/>
+        <w:pStyle w:val="PargrafodaLista"/>
         <w:spacing w:line="360" w:lineRule="auto"/>
         <w:ind w:left="0"/>
         <w:jc w:val="both"/>
@@ -6625,7 +6651,7 @@
     </w:p>
     <w:p>
       <w:pPr>
-        <w:pStyle w:val="ListParagraph"/>
+        <w:pStyle w:val="PargrafodaLista"/>
         <w:numPr>
           <w:ilvl w:val="0"/>
           <w:numId w:val="22"/>
@@ -6683,7 +6709,7 @@
     </w:p>
     <w:p>
       <w:pPr>
-        <w:pStyle w:val="ListParagraph"/>
+        <w:pStyle w:val="PargrafodaLista"/>
         <w:numPr>
           <w:ilvl w:val="0"/>
           <w:numId w:val="22"/>
@@ -6707,7 +6733,7 @@
     </w:p>
     <w:p>
       <w:pPr>
-        <w:pStyle w:val="ListParagraph"/>
+        <w:pStyle w:val="PargrafodaLista"/>
         <w:numPr>
           <w:ilvl w:val="0"/>
           <w:numId w:val="22"/>
@@ -6731,7 +6757,7 @@
     </w:p>
     <w:p>
       <w:pPr>
-        <w:pStyle w:val="ListParagraph"/>
+        <w:pStyle w:val="PargrafodaLista"/>
         <w:numPr>
           <w:ilvl w:val="0"/>
           <w:numId w:val="22"/>
@@ -6755,7 +6781,7 @@
     </w:p>
     <w:p>
       <w:pPr>
-        <w:pStyle w:val="ListParagraph"/>
+        <w:pStyle w:val="PargrafodaLista"/>
         <w:numPr>
           <w:ilvl w:val="0"/>
           <w:numId w:val="22"/>
@@ -6774,12 +6800,30 @@
           <w:sz w:val="24"/>
           <w:szCs w:val="24"/>
         </w:rPr>
-        <w:t>Implementação: APIs de parceiros (Google, Facebook e etc).</w:t>
-      </w:r>
-    </w:p>
-    <w:p>
-      <w:pPr>
-        <w:pStyle w:val="ListParagraph"/>
+        <w:t xml:space="preserve">Implementação: APIs de parceiros (Google, Facebook e </w:t>
+      </w:r>
+      <w:proofErr w:type="spellStart"/>
+      <w:r>
+        <w:rPr>
+          <w:rFonts w:ascii="Arial" w:hAnsi="Arial" w:cs="Arial"/>
+          <w:sz w:val="24"/>
+          <w:szCs w:val="24"/>
+        </w:rPr>
+        <w:t>etc</w:t>
+      </w:r>
+      <w:proofErr w:type="spellEnd"/>
+      <w:r>
+        <w:rPr>
+          <w:rFonts w:ascii="Arial" w:hAnsi="Arial" w:cs="Arial"/>
+          <w:sz w:val="24"/>
+          <w:szCs w:val="24"/>
+        </w:rPr>
+        <w:t>).</w:t>
+      </w:r>
+    </w:p>
+    <w:p>
+      <w:pPr>
+        <w:pStyle w:val="PargrafodaLista"/>
         <w:numPr>
           <w:ilvl w:val="0"/>
           <w:numId w:val="22"/>
@@ -6843,7 +6887,7 @@
     </w:p>
     <w:p>
       <w:pPr>
-        <w:pStyle w:val="Heading1"/>
+        <w:pStyle w:val="Ttulo1"/>
         <w:numPr>
           <w:ilvl w:val="0"/>
           <w:numId w:val="6"/>
@@ -6856,7 +6900,7 @@
           <w:szCs w:val="24"/>
         </w:rPr>
       </w:pPr>
-      <w:bookmarkStart w:name="_Toc161406287" w:id="8"/>
+      <w:bookmarkStart w:id="8" w:name="_Toc161406287"/>
       <w:r>
         <w:rPr>
           <w:rFonts w:ascii="Arial" w:hAnsi="Arial" w:cs="Arial"/>
@@ -6864,6 +6908,7 @@
           <w:sz w:val="24"/>
           <w:szCs w:val="24"/>
         </w:rPr>
+        <w:lastRenderedPageBreak/>
         <w:t xml:space="preserve">METODOLOGIA </w:t>
       </w:r>
       <w:r>
@@ -6974,13 +7019,23 @@
         </w:rPr>
         <w:t xml:space="preserve">Introdução e Planejamento – </w:t>
       </w:r>
-      <w:r>
-        <w:rPr>
-          <w:rFonts w:ascii="Arial" w:hAnsi="Arial" w:cs="Arial"/>
-          <w:sz w:val="24"/>
-          <w:szCs w:val="24"/>
-        </w:rPr>
-        <w:t xml:space="preserve">organização da turma pelo professor em Times </w:t>
+      <w:proofErr w:type="gramStart"/>
+      <w:r>
+        <w:rPr>
+          <w:rFonts w:ascii="Arial" w:hAnsi="Arial" w:cs="Arial"/>
+          <w:sz w:val="24"/>
+          <w:szCs w:val="24"/>
+        </w:rPr>
+        <w:t>organização</w:t>
+      </w:r>
+      <w:proofErr w:type="gramEnd"/>
+      <w:r>
+        <w:rPr>
+          <w:rFonts w:ascii="Arial" w:hAnsi="Arial" w:cs="Arial"/>
+          <w:sz w:val="24"/>
+          <w:szCs w:val="24"/>
+        </w:rPr>
+        <w:t xml:space="preserve"> da turma pelo professor em Times </w:t>
       </w:r>
       <w:r>
         <w:rPr>
@@ -7138,7 +7193,25 @@
           <w:sz w:val="24"/>
           <w:szCs w:val="24"/>
         </w:rPr>
-        <w:t xml:space="preserve">buscando referencias bibliográficas e artigos científicos que contextualizem os requisitos no contexto do projeto. </w:t>
+        <w:t xml:space="preserve">buscando </w:t>
+      </w:r>
+      <w:proofErr w:type="spellStart"/>
+      <w:r>
+        <w:rPr>
+          <w:rFonts w:ascii="Arial" w:hAnsi="Arial" w:cs="Arial"/>
+          <w:sz w:val="24"/>
+          <w:szCs w:val="24"/>
+        </w:rPr>
+        <w:t>referencias</w:t>
+      </w:r>
+      <w:proofErr w:type="spellEnd"/>
+      <w:r>
+        <w:rPr>
+          <w:rFonts w:ascii="Arial" w:hAnsi="Arial" w:cs="Arial"/>
+          <w:sz w:val="24"/>
+          <w:szCs w:val="24"/>
+        </w:rPr>
+        <w:t xml:space="preserve"> bibliográficas e artigos científicos que contextualizem os requisitos no contexto do projeto. </w:t>
       </w:r>
       <w:r>
         <w:rPr>
@@ -7155,7 +7228,106 @@
           <w:sz w:val="24"/>
           <w:szCs w:val="24"/>
         </w:rPr>
-        <w:t xml:space="preserve"> (word, photoshop, excel, project, canva, f</w:t>
+        <w:t xml:space="preserve"> (</w:t>
+      </w:r>
+      <w:proofErr w:type="spellStart"/>
+      <w:r>
+        <w:rPr>
+          <w:rFonts w:ascii="Arial" w:hAnsi="Arial" w:cs="Arial"/>
+          <w:sz w:val="24"/>
+          <w:szCs w:val="24"/>
+        </w:rPr>
+        <w:t>word</w:t>
+      </w:r>
+      <w:proofErr w:type="spellEnd"/>
+      <w:r>
+        <w:rPr>
+          <w:rFonts w:ascii="Arial" w:hAnsi="Arial" w:cs="Arial"/>
+          <w:sz w:val="24"/>
+          <w:szCs w:val="24"/>
+        </w:rPr>
+        <w:t xml:space="preserve">, </w:t>
+      </w:r>
+      <w:proofErr w:type="spellStart"/>
+      <w:r>
+        <w:rPr>
+          <w:rFonts w:ascii="Arial" w:hAnsi="Arial" w:cs="Arial"/>
+          <w:sz w:val="24"/>
+          <w:szCs w:val="24"/>
+        </w:rPr>
+        <w:t>photoshop</w:t>
+      </w:r>
+      <w:proofErr w:type="spellEnd"/>
+      <w:r>
+        <w:rPr>
+          <w:rFonts w:ascii="Arial" w:hAnsi="Arial" w:cs="Arial"/>
+          <w:sz w:val="24"/>
+          <w:szCs w:val="24"/>
+        </w:rPr>
+        <w:t xml:space="preserve">, </w:t>
+      </w:r>
+      <w:proofErr w:type="spellStart"/>
+      <w:r>
+        <w:rPr>
+          <w:rFonts w:ascii="Arial" w:hAnsi="Arial" w:cs="Arial"/>
+          <w:sz w:val="24"/>
+          <w:szCs w:val="24"/>
+        </w:rPr>
+        <w:t>excel</w:t>
+      </w:r>
+      <w:proofErr w:type="spellEnd"/>
+      <w:r>
+        <w:rPr>
+          <w:rFonts w:ascii="Arial" w:hAnsi="Arial" w:cs="Arial"/>
+          <w:sz w:val="24"/>
+          <w:szCs w:val="24"/>
+        </w:rPr>
+        <w:t xml:space="preserve">, </w:t>
+      </w:r>
+      <w:proofErr w:type="spellStart"/>
+      <w:r>
+        <w:rPr>
+          <w:rFonts w:ascii="Arial" w:hAnsi="Arial" w:cs="Arial"/>
+          <w:sz w:val="24"/>
+          <w:szCs w:val="24"/>
+        </w:rPr>
+        <w:t>project</w:t>
+      </w:r>
+      <w:proofErr w:type="spellEnd"/>
+      <w:r>
+        <w:rPr>
+          <w:rFonts w:ascii="Arial" w:hAnsi="Arial" w:cs="Arial"/>
+          <w:sz w:val="24"/>
+          <w:szCs w:val="24"/>
+        </w:rPr>
+        <w:t xml:space="preserve">, </w:t>
+      </w:r>
+      <w:proofErr w:type="spellStart"/>
+      <w:r>
+        <w:rPr>
+          <w:rFonts w:ascii="Arial" w:hAnsi="Arial" w:cs="Arial"/>
+          <w:sz w:val="24"/>
+          <w:szCs w:val="24"/>
+        </w:rPr>
+        <w:t>canva</w:t>
+      </w:r>
+      <w:proofErr w:type="spellEnd"/>
+      <w:r>
+        <w:rPr>
+          <w:rFonts w:ascii="Arial" w:hAnsi="Arial" w:cs="Arial"/>
+          <w:sz w:val="24"/>
+          <w:szCs w:val="24"/>
+        </w:rPr>
+        <w:t xml:space="preserve">, </w:t>
+      </w:r>
+      <w:proofErr w:type="spellStart"/>
+      <w:r>
+        <w:rPr>
+          <w:rFonts w:ascii="Arial" w:hAnsi="Arial" w:cs="Arial"/>
+          <w:sz w:val="24"/>
+          <w:szCs w:val="24"/>
+        </w:rPr>
+        <w:t>f</w:t>
       </w:r>
       <w:r>
         <w:rPr>
@@ -7165,6 +7337,7 @@
         </w:rPr>
         <w:t>igma</w:t>
       </w:r>
+      <w:proofErr w:type="spellEnd"/>
       <w:r>
         <w:rPr>
           <w:rFonts w:ascii="Arial" w:hAnsi="Arial" w:cs="Arial"/>
@@ -7179,8 +7352,18 @@
           <w:sz w:val="24"/>
           <w:szCs w:val="24"/>
         </w:rPr>
-        <w:t xml:space="preserve"> trello</w:t>
-      </w:r>
+        <w:t xml:space="preserve"> </w:t>
+      </w:r>
+      <w:proofErr w:type="spellStart"/>
+      <w:r>
+        <w:rPr>
+          <w:rFonts w:ascii="Arial" w:hAnsi="Arial" w:cs="Arial"/>
+          <w:sz w:val="24"/>
+          <w:szCs w:val="24"/>
+        </w:rPr>
+        <w:t>trello</w:t>
+      </w:r>
+      <w:proofErr w:type="spellEnd"/>
       <w:r>
         <w:rPr>
           <w:rFonts w:ascii="Arial" w:hAnsi="Arial" w:cs="Arial"/>
@@ -7371,7 +7554,25 @@
           <w:sz w:val="24"/>
           <w:szCs w:val="24"/>
         </w:rPr>
-        <w:t xml:space="preserve">do um doc) e postados no </w:t>
+        <w:t xml:space="preserve">do um </w:t>
+      </w:r>
+      <w:proofErr w:type="spellStart"/>
+      <w:r>
+        <w:rPr>
+          <w:rFonts w:ascii="Arial" w:hAnsi="Arial" w:cs="Arial"/>
+          <w:sz w:val="24"/>
+          <w:szCs w:val="24"/>
+        </w:rPr>
+        <w:t>doc</w:t>
+      </w:r>
+      <w:proofErr w:type="spellEnd"/>
+      <w:r>
+        <w:rPr>
+          <w:rFonts w:ascii="Arial" w:hAnsi="Arial" w:cs="Arial"/>
+          <w:sz w:val="24"/>
+          <w:szCs w:val="24"/>
+        </w:rPr>
+        <w:t xml:space="preserve">) e postados no </w:t>
       </w:r>
       <w:r>
         <w:rPr>
@@ -7772,9 +7973,9 @@
           <w:szCs w:val="24"/>
         </w:rPr>
         <w:sectPr>
-          <w:headerReference w:type="default" r:id="rId14"/>
-          <w:footerReference w:type="default" r:id="rId15"/>
-          <w:pgSz w:w="11906" w:h="16838" w:orient="portrait"/>
+          <w:headerReference w:type="default" r:id="rId10"/>
+          <w:footerReference w:type="default" r:id="rId11"/>
+          <w:pgSz w:w="11906" w:h="16838"/>
           <w:pgMar w:top="1701" w:right="1134" w:bottom="1134" w:left="1985" w:header="709" w:footer="709" w:gutter="0"/>
           <w:pgNumType w:start="1"/>
           <w:cols w:space="708"/>
@@ -7805,7 +8006,7 @@
     </w:p>
     <w:p>
       <w:pPr>
-        <w:pStyle w:val="Heading1"/>
+        <w:pStyle w:val="Ttulo1"/>
         <w:numPr>
           <w:ilvl w:val="0"/>
           <w:numId w:val="6"/>
@@ -7818,7 +8019,7 @@
           <w:szCs w:val="24"/>
         </w:rPr>
       </w:pPr>
-      <w:bookmarkStart w:name="_Toc161406288" w:id="9"/>
+      <w:bookmarkStart w:id="9" w:name="_Toc161406288"/>
       <w:r>
         <w:rPr>
           <w:rFonts w:ascii="Arial" w:hAnsi="Arial" w:cs="Arial"/>
@@ -7826,10 +8027,8 @@
           <w:sz w:val="24"/>
           <w:szCs w:val="24"/>
         </w:rPr>
-        <w:t>CRO</w:t>
-      </w:r>
-      <w:bookmarkStart w:name="_GoBack" w:id="10"/>
-      <w:bookmarkEnd w:id="10"/>
+        <w:t>CRONOGRAMA PLANEJADO</w:t>
+      </w:r>
       <w:r>
         <w:rPr>
           <w:rFonts w:ascii="Arial" w:hAnsi="Arial" w:cs="Arial"/>
@@ -7837,7 +8036,7 @@
           <w:sz w:val="24"/>
           <w:szCs w:val="24"/>
         </w:rPr>
-        <w:t>NOGRAMA PLANEJADO</w:t>
+        <w:t xml:space="preserve"> E EXECUTADO (PROJECT </w:t>
       </w:r>
       <w:r>
         <w:rPr>
@@ -7846,7 +8045,7 @@
           <w:sz w:val="24"/>
           <w:szCs w:val="24"/>
         </w:rPr>
-        <w:t xml:space="preserve"> E EXECUTADO (PROJECT </w:t>
+        <w:t>ou Software Compatível</w:t>
       </w:r>
       <w:r>
         <w:rPr>
@@ -7855,15 +8054,6 @@
           <w:sz w:val="24"/>
           <w:szCs w:val="24"/>
         </w:rPr>
-        <w:t>ou Software Compatível</w:t>
-      </w:r>
-      <w:r>
-        <w:rPr>
-          <w:rFonts w:ascii="Arial" w:hAnsi="Arial" w:cs="Arial"/>
-          <w:color w:val="auto"/>
-          <w:sz w:val="24"/>
-          <w:szCs w:val="24"/>
-        </w:rPr>
         <w:t>)</w:t>
       </w:r>
       <w:bookmarkEnd w:id="9"/>
@@ -7933,7 +8123,7 @@
           <w:rFonts w:ascii="Arial" w:hAnsi="Arial" w:cs="Arial"/>
         </w:rPr>
         <w:sectPr>
-          <w:pgSz w:w="11906" w:h="16838" w:orient="portrait"/>
+          <w:pgSz w:w="11906" w:h="16838"/>
           <w:pgMar w:top="1701" w:right="1134" w:bottom="1134" w:left="1985" w:header="709" w:footer="709" w:gutter="0"/>
           <w:pgNumType w:start="1"/>
           <w:cols w:space="708"/>
@@ -7944,12 +8134,26 @@
         <w:rPr>
           <w:rFonts w:ascii="Arial" w:hAnsi="Arial" w:cs="Arial"/>
         </w:rPr>
-        <w:t>Neste relatório, do componente curricular Projeto Integrador 1, será representado através do gráfico de Gantt.</w:t>
-      </w:r>
-    </w:p>
-    <w:p>
-      <w:pPr>
-        <w:pStyle w:val="Heading1"/>
+        <w:t xml:space="preserve">Neste relatório, do componente curricular Projeto Integrador 1, será representado através do gráfico de </w:t>
+      </w:r>
+      <w:proofErr w:type="spellStart"/>
+      <w:r>
+        <w:rPr>
+          <w:rFonts w:ascii="Arial" w:hAnsi="Arial" w:cs="Arial"/>
+        </w:rPr>
+        <w:t>Gantt</w:t>
+      </w:r>
+      <w:proofErr w:type="spellEnd"/>
+      <w:r>
+        <w:rPr>
+          <w:rFonts w:ascii="Arial" w:hAnsi="Arial" w:cs="Arial"/>
+        </w:rPr>
+        <w:t>.</w:t>
+      </w:r>
+    </w:p>
+    <w:p>
+      <w:pPr>
+        <w:pStyle w:val="Ttulo1"/>
         <w:numPr>
           <w:ilvl w:val="0"/>
           <w:numId w:val="6"/>
@@ -7962,7 +8166,7 @@
           <w:szCs w:val="24"/>
         </w:rPr>
       </w:pPr>
-      <w:bookmarkStart w:name="_Toc161406289" w:id="11"/>
+      <w:bookmarkStart w:id="10" w:name="_Toc161406289"/>
       <w:r>
         <w:rPr>
           <w:rFonts w:ascii="Arial" w:hAnsi="Arial" w:cs="Arial"/>
@@ -7970,9 +8174,10 @@
           <w:sz w:val="24"/>
           <w:szCs w:val="24"/>
         </w:rPr>
+        <w:lastRenderedPageBreak/>
         <w:t>PREMISSAS</w:t>
       </w:r>
-      <w:bookmarkEnd w:id="11"/>
+      <w:bookmarkEnd w:id="10"/>
       <w:r>
         <w:rPr>
           <w:rFonts w:ascii="Arial" w:hAnsi="Arial" w:cs="Arial"/>
@@ -8122,7 +8327,21 @@
         <w:rPr>
           <w:rFonts w:ascii="Arial" w:hAnsi="Arial" w:cs="Arial"/>
         </w:rPr>
-        <w:t>Acesso a Internet.</w:t>
+        <w:t xml:space="preserve">Acesso </w:t>
+      </w:r>
+      <w:proofErr w:type="spellStart"/>
+      <w:r>
+        <w:rPr>
+          <w:rFonts w:ascii="Arial" w:hAnsi="Arial" w:cs="Arial"/>
+        </w:rPr>
+        <w:t>a</w:t>
+      </w:r>
+      <w:proofErr w:type="spellEnd"/>
+      <w:r>
+        <w:rPr>
+          <w:rFonts w:ascii="Arial" w:hAnsi="Arial" w:cs="Arial"/>
+        </w:rPr>
+        <w:t xml:space="preserve"> Internet.</w:t>
       </w:r>
     </w:p>
     <w:p>
@@ -8182,7 +8401,7 @@
     <w:p>
       <w:pPr>
         <w:rPr>
-          <w:rFonts w:ascii="Arial" w:hAnsi="Arial" w:cs="Arial" w:eastAsiaTheme="majorEastAsia"/>
+          <w:rFonts w:ascii="Arial" w:eastAsiaTheme="majorEastAsia" w:hAnsi="Arial" w:cs="Arial"/>
           <w:b/>
           <w:bCs/>
           <w:sz w:val="24"/>
@@ -8200,7 +8419,7 @@
     </w:p>
     <w:p>
       <w:pPr>
-        <w:pStyle w:val="Heading1"/>
+        <w:pStyle w:val="Ttulo1"/>
         <w:numPr>
           <w:ilvl w:val="0"/>
           <w:numId w:val="6"/>
@@ -8213,7 +8432,7 @@
           <w:szCs w:val="24"/>
         </w:rPr>
       </w:pPr>
-      <w:bookmarkStart w:name="_Toc161406290" w:id="12"/>
+      <w:bookmarkStart w:id="11" w:name="_Toc161406290"/>
       <w:r>
         <w:rPr>
           <w:rFonts w:ascii="Arial" w:hAnsi="Arial" w:cs="Arial"/>
@@ -8221,9 +8440,10 @@
           <w:sz w:val="24"/>
           <w:szCs w:val="24"/>
         </w:rPr>
+        <w:lastRenderedPageBreak/>
         <w:t>CONCLUSÃO</w:t>
       </w:r>
-      <w:bookmarkEnd w:id="12"/>
+      <w:bookmarkEnd w:id="11"/>
     </w:p>
     <w:p>
       <w:pPr>
@@ -8323,7 +8543,7 @@
     </w:p>
     <w:p>
       <w:pPr>
-        <w:pStyle w:val="Heading1"/>
+        <w:pStyle w:val="Ttulo1"/>
         <w:numPr>
           <w:ilvl w:val="1"/>
           <w:numId w:val="27"/>
@@ -8337,7 +8557,7 @@
           <w:szCs w:val="24"/>
         </w:rPr>
       </w:pPr>
-      <w:bookmarkStart w:name="_Toc161406291" w:id="13"/>
+      <w:bookmarkStart w:id="12" w:name="_Toc161406291"/>
       <w:r>
         <w:rPr>
           <w:rFonts w:ascii="Arial" w:hAnsi="Arial" w:cs="Arial"/>
@@ -8347,7 +8567,7 @@
         </w:rPr>
         <w:t>Resultados obtidos</w:t>
       </w:r>
-      <w:bookmarkEnd w:id="13"/>
+      <w:bookmarkEnd w:id="12"/>
     </w:p>
     <w:p>
       <w:pPr>
@@ -8407,7 +8627,7 @@
     </w:p>
     <w:p>
       <w:pPr>
-        <w:pStyle w:val="Heading1"/>
+        <w:pStyle w:val="Ttulo1"/>
         <w:numPr>
           <w:ilvl w:val="1"/>
           <w:numId w:val="27"/>
@@ -8421,7 +8641,7 @@
           <w:szCs w:val="24"/>
         </w:rPr>
       </w:pPr>
-      <w:bookmarkStart w:name="_Toc161406292" w:id="14"/>
+      <w:bookmarkStart w:id="13" w:name="_Toc161406292"/>
       <w:r>
         <w:rPr>
           <w:rFonts w:ascii="Arial" w:hAnsi="Arial" w:cs="Arial"/>
@@ -8431,6 +8651,94 @@
         </w:rPr>
         <w:t>Sugestões de melhorias</w:t>
       </w:r>
+      <w:bookmarkEnd w:id="13"/>
+    </w:p>
+    <w:p>
+      <w:pPr>
+        <w:spacing w:after="0" w:line="360" w:lineRule="auto"/>
+        <w:ind w:firstLine="1134"/>
+        <w:jc w:val="both"/>
+        <w:rPr>
+          <w:rFonts w:ascii="Arial" w:hAnsi="Arial" w:cs="Arial"/>
+          <w:sz w:val="24"/>
+          <w:szCs w:val="24"/>
+        </w:rPr>
+      </w:pPr>
+    </w:p>
+    <w:p>
+      <w:pPr>
+        <w:spacing w:after="0" w:line="360" w:lineRule="auto"/>
+        <w:ind w:firstLine="1134"/>
+        <w:jc w:val="both"/>
+        <w:rPr>
+          <w:rFonts w:ascii="Arial" w:hAnsi="Arial" w:cs="Arial"/>
+          <w:sz w:val="24"/>
+          <w:szCs w:val="24"/>
+        </w:rPr>
+      </w:pPr>
+      <w:r>
+        <w:rPr>
+          <w:rFonts w:ascii="Arial" w:hAnsi="Arial" w:cs="Arial"/>
+          <w:sz w:val="24"/>
+          <w:szCs w:val="24"/>
+        </w:rPr>
+        <w:t>Sugestões de melhorias levantadas para o sistema durante o seu desenvolvimento e que não estavam listadas no escopo do projeto</w:t>
+      </w:r>
+    </w:p>
+    <w:p>
+      <w:pPr>
+        <w:spacing w:after="0" w:line="360" w:lineRule="auto"/>
+        <w:ind w:firstLine="1134"/>
+        <w:jc w:val="both"/>
+        <w:rPr>
+          <w:rFonts w:ascii="Arial" w:hAnsi="Arial" w:cs="Arial"/>
+          <w:sz w:val="24"/>
+          <w:szCs w:val="24"/>
+        </w:rPr>
+      </w:pPr>
+    </w:p>
+    <w:p>
+      <w:pPr>
+        <w:spacing w:after="0" w:line="360" w:lineRule="auto"/>
+        <w:ind w:firstLine="1134"/>
+        <w:jc w:val="both"/>
+        <w:rPr>
+          <w:rFonts w:ascii="Arial" w:hAnsi="Arial" w:cs="Arial"/>
+          <w:sz w:val="24"/>
+          <w:szCs w:val="24"/>
+        </w:rPr>
+      </w:pPr>
+      <w:r>
+        <w:rPr>
+          <w:rFonts w:ascii="Arial" w:hAnsi="Arial" w:cs="Arial"/>
+          <w:sz w:val="24"/>
+          <w:szCs w:val="24"/>
+        </w:rPr>
+        <w:br w:type="page"/>
+      </w:r>
+    </w:p>
+    <w:p>
+      <w:pPr>
+        <w:pStyle w:val="Ttulo1"/>
+        <w:spacing w:before="0" w:line="360" w:lineRule="auto"/>
+        <w:rPr>
+          <w:rFonts w:ascii="Arial" w:hAnsi="Arial" w:cs="Arial"/>
+          <w:color w:val="auto"/>
+          <w:sz w:val="24"/>
+          <w:szCs w:val="24"/>
+        </w:rPr>
+      </w:pPr>
+      <w:bookmarkStart w:id="14" w:name="_Toc161406293"/>
+      <w:r>
+        <w:rPr>
+          <w:rFonts w:ascii="Arial" w:hAnsi="Arial" w:cs="Arial"/>
+          <w:color w:val="auto"/>
+          <w:sz w:val="24"/>
+          <w:szCs w:val="24"/>
+        </w:rPr>
+        <w:lastRenderedPageBreak/>
+        <w:t>REFERÊNCIAS</w:t>
+      </w:r>
       <w:bookmarkEnd w:id="14"/>
     </w:p>
     <w:p>
@@ -8462,93 +8770,6 @@
           <w:sz w:val="24"/>
           <w:szCs w:val="24"/>
         </w:rPr>
-        <w:t>Sugestões de melhorias levantadas para o sistema durante o seu desenvolvimento e que não estavam listadas no escopo do projeto</w:t>
-      </w:r>
-    </w:p>
-    <w:p>
-      <w:pPr>
-        <w:spacing w:after="0" w:line="360" w:lineRule="auto"/>
-        <w:ind w:firstLine="1134"/>
-        <w:jc w:val="both"/>
-        <w:rPr>
-          <w:rFonts w:ascii="Arial" w:hAnsi="Arial" w:cs="Arial"/>
-          <w:sz w:val="24"/>
-          <w:szCs w:val="24"/>
-        </w:rPr>
-      </w:pPr>
-    </w:p>
-    <w:p>
-      <w:pPr>
-        <w:spacing w:after="0" w:line="360" w:lineRule="auto"/>
-        <w:ind w:firstLine="1134"/>
-        <w:jc w:val="both"/>
-        <w:rPr>
-          <w:rFonts w:ascii="Arial" w:hAnsi="Arial" w:cs="Arial"/>
-          <w:sz w:val="24"/>
-          <w:szCs w:val="24"/>
-        </w:rPr>
-      </w:pPr>
-      <w:r>
-        <w:rPr>
-          <w:rFonts w:ascii="Arial" w:hAnsi="Arial" w:cs="Arial"/>
-          <w:sz w:val="24"/>
-          <w:szCs w:val="24"/>
-        </w:rPr>
-        <w:br w:type="page"/>
-      </w:r>
-    </w:p>
-    <w:p>
-      <w:pPr>
-        <w:pStyle w:val="Heading1"/>
-        <w:spacing w:before="0" w:line="360" w:lineRule="auto"/>
-        <w:rPr>
-          <w:rFonts w:ascii="Arial" w:hAnsi="Arial" w:cs="Arial"/>
-          <w:color w:val="auto"/>
-          <w:sz w:val="24"/>
-          <w:szCs w:val="24"/>
-        </w:rPr>
-      </w:pPr>
-      <w:bookmarkStart w:name="_Toc161406293" w:id="15"/>
-      <w:r>
-        <w:rPr>
-          <w:rFonts w:ascii="Arial" w:hAnsi="Arial" w:cs="Arial"/>
-          <w:color w:val="auto"/>
-          <w:sz w:val="24"/>
-          <w:szCs w:val="24"/>
-        </w:rPr>
-        <w:t>REFERÊNCIAS</w:t>
-      </w:r>
-      <w:bookmarkEnd w:id="15"/>
-    </w:p>
-    <w:p>
-      <w:pPr>
-        <w:spacing w:after="0" w:line="360" w:lineRule="auto"/>
-        <w:ind w:firstLine="1134"/>
-        <w:jc w:val="both"/>
-        <w:rPr>
-          <w:rFonts w:ascii="Arial" w:hAnsi="Arial" w:cs="Arial"/>
-          <w:sz w:val="24"/>
-          <w:szCs w:val="24"/>
-        </w:rPr>
-      </w:pPr>
-    </w:p>
-    <w:p>
-      <w:pPr>
-        <w:spacing w:after="0" w:line="360" w:lineRule="auto"/>
-        <w:ind w:firstLine="1134"/>
-        <w:jc w:val="both"/>
-        <w:rPr>
-          <w:rFonts w:ascii="Arial" w:hAnsi="Arial" w:cs="Arial"/>
-          <w:sz w:val="24"/>
-          <w:szCs w:val="24"/>
-        </w:rPr>
-      </w:pPr>
-      <w:r>
-        <w:rPr>
-          <w:rFonts w:ascii="Arial" w:hAnsi="Arial" w:cs="Arial"/>
-          <w:sz w:val="24"/>
-          <w:szCs w:val="24"/>
-        </w:rPr>
         <w:t xml:space="preserve">As referências constituem um conjunto de indicações precisas e minuciosas, obtidas do próprio documento, permitindo sua identificação no todo </w:t>
       </w:r>
       <w:r>
@@ -8561,7 +8782,7 @@
       </w:r>
     </w:p>
     <w:sectPr>
-      <w:pgSz w:w="11906" w:h="16838" w:orient="portrait"/>
+      <w:pgSz w:w="11906" w:h="16838"/>
       <w:pgMar w:top="1701" w:right="1134" w:bottom="1134" w:left="1985" w:header="709" w:footer="709" w:gutter="0"/>
       <w:pgNumType w:start="1"/>
       <w:cols w:space="708"/>
@@ -8571,47 +8792,14 @@
 </w:document>
 </file>
 
-<file path=word/comments.xml><?xml version="1.0" encoding="utf-8"?>
-<w:comments xmlns:wpc="http://schemas.microsoft.com/office/word/2010/wordprocessingCanvas" xmlns:cx="http://schemas.microsoft.com/office/drawing/2014/chartex" xmlns:cx1="http://schemas.microsoft.com/office/drawing/2015/9/8/chartex" xmlns:cx2="http://schemas.microsoft.com/office/drawing/2015/10/21/chartex" xmlns:cx3="http://schemas.microsoft.com/office/drawing/2016/5/9/chartex" xmlns:cx4="http://schemas.microsoft.com/office/drawing/2016/5/10/chartex" xmlns:cx5="http://schemas.microsoft.com/office/drawing/2016/5/11/chartex" xmlns:cx6="http://schemas.microsoft.com/office/drawing/2016/5/12/chartex" xmlns:cx7="http://schemas.microsoft.com/office/drawing/2016/5/13/chartex" xmlns:cx8="http://schemas.microsoft.com/office/drawing/2016/5/14/chartex" xmlns:mc="http://schemas.openxmlformats.org/markup-compatibility/2006" xmlns:aink="http://schemas.microsoft.com/office/drawing/2016/ink" xmlns:am3d="http://schemas.microsoft.com/office/drawing/2017/model3d" xmlns:o="urn:schemas-microsoft-com:office:office" xmlns:oel="http://schemas.microsoft.com/office/2019/extlst" xmlns:r="http://schemas.openxmlformats.org/officeDocument/2006/relationships" xmlns:m="http://schemas.openxmlformats.org/officeDocument/2006/math" xmlns:v="urn:schemas-microsoft-com:vml" xmlns:wp14="http://schemas.microsoft.com/office/word/2010/wordprocessingDrawing" xmlns:wp="http://schemas.openxmlformats.org/drawingml/2006/wordprocessingDrawing" xmlns:w10="urn:schemas-microsoft-com:office:word" xmlns:w="http://schemas.openxmlformats.org/wordprocessingml/2006/main" xmlns:w14="http://schemas.microsoft.com/office/word/2010/wordml" xmlns:w15="http://schemas.microsoft.com/office/word/2012/wordml" xmlns:w16cex="http://schemas.microsoft.com/office/word/2018/wordml/cex" xmlns:w16cid="http://schemas.microsoft.com/office/word/2016/wordml/cid" xmlns:w16="http://schemas.microsoft.com/office/word/2018/wordml" xmlns:w16du="http://schemas.microsoft.com/office/word/2023/wordml/word16du" xmlns:w16sdtdh="http://schemas.microsoft.com/office/word/2020/wordml/sdtdatahash" xmlns:w16se="http://schemas.microsoft.com/office/word/2015/wordml/symex" xmlns:wpg="http://schemas.microsoft.com/office/word/2010/wordprocessingGroup" xmlns:wpi="http://schemas.microsoft.com/office/word/2010/wordprocessingInk" xmlns:wne="http://schemas.microsoft.com/office/word/2006/wordml" xmlns:wps="http://schemas.microsoft.com/office/word/2010/wordprocessingShape" mc:Ignorable="w14 w15 w16se w16cid w16 w16cex w16sdtdh w16du wp14">
-  <w:comment w:initials="JR" w:author="JOAO VICTOR DOS SANTOS ROCHA" w:date="2024-03-28T17:52:00Z" w:id="1">
-    <w:p>
-      <w:pPr>
-        <w:pStyle w:val="CommentText"/>
-      </w:pPr>
-      <w:r>
-        <w:rPr>
-          <w:rStyle w:val="CommentReference"/>
-        </w:rPr>
-        <w:annotationRef/>
-      </w:r>
-      <w:r>
-        <w:t>Fiquei confuso pai tendi nada sem maldade</w:t>
-      </w:r>
-    </w:p>
-  </w:comment>
-</w:comments>
-</file>
-
-<file path=word/commentsExtended.xml><?xml version="1.0" encoding="utf-8"?>
-<w15:commentsEx xmlns:wpc="http://schemas.microsoft.com/office/word/2010/wordprocessingCanvas" xmlns:cx="http://schemas.microsoft.com/office/drawing/2014/chartex" xmlns:cx1="http://schemas.microsoft.com/office/drawing/2015/9/8/chartex" xmlns:cx2="http://schemas.microsoft.com/office/drawing/2015/10/21/chartex" xmlns:cx3="http://schemas.microsoft.com/office/drawing/2016/5/9/chartex" xmlns:cx4="http://schemas.microsoft.com/office/drawing/2016/5/10/chartex" xmlns:cx5="http://schemas.microsoft.com/office/drawing/2016/5/11/chartex" xmlns:cx6="http://schemas.microsoft.com/office/drawing/2016/5/12/chartex" xmlns:cx7="http://schemas.microsoft.com/office/drawing/2016/5/13/chartex" xmlns:cx8="http://schemas.microsoft.com/office/drawing/2016/5/14/chartex" xmlns:mc="http://schemas.openxmlformats.org/markup-compatibility/2006" xmlns:aink="http://schemas.microsoft.com/office/drawing/2016/ink" xmlns:am3d="http://schemas.microsoft.com/office/drawing/2017/model3d" xmlns:o="urn:schemas-microsoft-com:office:office" xmlns:oel="http://schemas.microsoft.com/office/2019/extlst" xmlns:r="http://schemas.openxmlformats.org/officeDocument/2006/relationships" xmlns:m="http://schemas.openxmlformats.org/officeDocument/2006/math" xmlns:v="urn:schemas-microsoft-com:vml" xmlns:wp14="http://schemas.microsoft.com/office/word/2010/wordprocessingDrawing" xmlns:wp="http://schemas.openxmlformats.org/drawingml/2006/wordprocessingDrawing" xmlns:w10="urn:schemas-microsoft-com:office:word" xmlns:w="http://schemas.openxmlformats.org/wordprocessingml/2006/main" xmlns:w14="http://schemas.microsoft.com/office/word/2010/wordml" xmlns:w15="http://schemas.microsoft.com/office/word/2012/wordml" xmlns:w16cex="http://schemas.microsoft.com/office/word/2018/wordml/cex" xmlns:w16cid="http://schemas.microsoft.com/office/word/2016/wordml/cid" xmlns:w16="http://schemas.microsoft.com/office/word/2018/wordml" xmlns:w16du="http://schemas.microsoft.com/office/word/2023/wordml/word16du" xmlns:w16sdtdh="http://schemas.microsoft.com/office/word/2020/wordml/sdtdatahash" xmlns:w16se="http://schemas.microsoft.com/office/word/2015/wordml/symex" xmlns:wpg="http://schemas.microsoft.com/office/word/2010/wordprocessingGroup" xmlns:wpi="http://schemas.microsoft.com/office/word/2010/wordprocessingInk" xmlns:wne="http://schemas.microsoft.com/office/word/2006/wordml" xmlns:wps="http://schemas.microsoft.com/office/word/2010/wordprocessingShape" mc:Ignorable="w14 w15 w16se w16cid w16 w16cex w16sdtdh w16du wp14">
-  <w15:commentEx w15:paraId="4368403D" w15:done="0"/>
-</w15:commentsEx>
-</file>
-
 <file path=word/commentsExtensible.xml><?xml version="1.0" encoding="utf-8"?>
 <w16cex:commentsExtensible xmlns:wpc="http://schemas.microsoft.com/office/word/2010/wordprocessingCanvas" xmlns:cx="http://schemas.microsoft.com/office/drawing/2014/chartex" xmlns:cx1="http://schemas.microsoft.com/office/drawing/2015/9/8/chartex" xmlns:cx2="http://schemas.microsoft.com/office/drawing/2015/10/21/chartex" xmlns:cx3="http://schemas.microsoft.com/office/drawing/2016/5/9/chartex" xmlns:cx4="http://schemas.microsoft.com/office/drawing/2016/5/10/chartex" xmlns:cx5="http://schemas.microsoft.com/office/drawing/2016/5/11/chartex" xmlns:cx6="http://schemas.microsoft.com/office/drawing/2016/5/12/chartex" xmlns:cx7="http://schemas.microsoft.com/office/drawing/2016/5/13/chartex" xmlns:cx8="http://schemas.microsoft.com/office/drawing/2016/5/14/chartex" xmlns:cr="http://schemas.microsoft.com/office/comments/2020/reactions" xmlns:mc="http://schemas.openxmlformats.org/markup-compatibility/2006" xmlns:aink="http://schemas.microsoft.com/office/drawing/2016/ink" xmlns:am3d="http://schemas.microsoft.com/office/drawing/2017/model3d" xmlns:o="urn:schemas-microsoft-com:office:office" xmlns:oel="http://schemas.microsoft.com/office/2019/extlst" xmlns:r="http://schemas.openxmlformats.org/officeDocument/2006/relationships" xmlns:m="http://schemas.openxmlformats.org/officeDocument/2006/math" xmlns:v="urn:schemas-microsoft-com:vml" xmlns:wp14="http://schemas.microsoft.com/office/word/2010/wordprocessingDrawing" xmlns:wp="http://schemas.openxmlformats.org/drawingml/2006/wordprocessingDrawing" xmlns:w10="urn:schemas-microsoft-com:office:word" xmlns:w="http://schemas.openxmlformats.org/wordprocessingml/2006/main" xmlns:w14="http://schemas.microsoft.com/office/word/2010/wordml" xmlns:w15="http://schemas.microsoft.com/office/word/2012/wordml" xmlns:w16cex="http://schemas.microsoft.com/office/word/2018/wordml/cex" xmlns:w16cid="http://schemas.microsoft.com/office/word/2016/wordml/cid" xmlns:w16="http://schemas.microsoft.com/office/word/2018/wordml" xmlns:w16du="http://schemas.microsoft.com/office/word/2023/wordml/word16du" xmlns:w16sdtdh="http://schemas.microsoft.com/office/word/2020/wordml/sdtdatahash" xmlns:w16se="http://schemas.microsoft.com/office/word/2015/wordml/symex" xmlns:wpg="http://schemas.microsoft.com/office/word/2010/wordprocessingGroup" xmlns:wpi="http://schemas.microsoft.com/office/word/2010/wordprocessingInk" xmlns:wne="http://schemas.microsoft.com/office/word/2006/wordml" xmlns:wps="http://schemas.microsoft.com/office/word/2010/wordprocessingShape" mc:Ignorable="w14 w15 w16se w16cid w16 w16cex w16sdtdh cr w16du wp14">
   <w16cex:commentExtensible w16cex:durableId="6D29306C" w16cex:dateUtc="2024-03-28T20:52:00Z"/>
 </w16cex:commentsExtensible>
 </file>
 
-<file path=word/commentsIds.xml><?xml version="1.0" encoding="utf-8"?>
-<w16cid:commentsIds xmlns:wpc="http://schemas.microsoft.com/office/word/2010/wordprocessingCanvas" xmlns:cx="http://schemas.microsoft.com/office/drawing/2014/chartex" xmlns:cx1="http://schemas.microsoft.com/office/drawing/2015/9/8/chartex" xmlns:cx2="http://schemas.microsoft.com/office/drawing/2015/10/21/chartex" xmlns:cx3="http://schemas.microsoft.com/office/drawing/2016/5/9/chartex" xmlns:cx4="http://schemas.microsoft.com/office/drawing/2016/5/10/chartex" xmlns:cx5="http://schemas.microsoft.com/office/drawing/2016/5/11/chartex" xmlns:cx6="http://schemas.microsoft.com/office/drawing/2016/5/12/chartex" xmlns:cx7="http://schemas.microsoft.com/office/drawing/2016/5/13/chartex" xmlns:cx8="http://schemas.microsoft.com/office/drawing/2016/5/14/chartex" xmlns:mc="http://schemas.openxmlformats.org/markup-compatibility/2006" xmlns:aink="http://schemas.microsoft.com/office/drawing/2016/ink" xmlns:am3d="http://schemas.microsoft.com/office/drawing/2017/model3d" xmlns:o="urn:schemas-microsoft-com:office:office" xmlns:oel="http://schemas.microsoft.com/office/2019/extlst" xmlns:r="http://schemas.openxmlformats.org/officeDocument/2006/relationships" xmlns:m="http://schemas.openxmlformats.org/officeDocument/2006/math" xmlns:v="urn:schemas-microsoft-com:vml" xmlns:wp14="http://schemas.microsoft.com/office/word/2010/wordprocessingDrawing" xmlns:wp="http://schemas.openxmlformats.org/drawingml/2006/wordprocessingDrawing" xmlns:w10="urn:schemas-microsoft-com:office:word" xmlns:w="http://schemas.openxmlformats.org/wordprocessingml/2006/main" xmlns:w14="http://schemas.microsoft.com/office/word/2010/wordml" xmlns:w15="http://schemas.microsoft.com/office/word/2012/wordml" xmlns:w16cex="http://schemas.microsoft.com/office/word/2018/wordml/cex" xmlns:w16cid="http://schemas.microsoft.com/office/word/2016/wordml/cid" xmlns:w16="http://schemas.microsoft.com/office/word/2018/wordml" xmlns:w16du="http://schemas.microsoft.com/office/word/2023/wordml/word16du" xmlns:w16sdtdh="http://schemas.microsoft.com/office/word/2020/wordml/sdtdatahash" xmlns:w16se="http://schemas.microsoft.com/office/word/2015/wordml/symex" xmlns:wpg="http://schemas.microsoft.com/office/word/2010/wordprocessingGroup" xmlns:wpi="http://schemas.microsoft.com/office/word/2010/wordprocessingInk" xmlns:wne="http://schemas.microsoft.com/office/word/2006/wordml" xmlns:wps="http://schemas.microsoft.com/office/word/2010/wordprocessingShape" mc:Ignorable="w14 w15 w16se w16cid w16 w16cex w16sdtdh w16du wp14">
-  <w16cid:commentId w16cid:paraId="4368403D" w16cid:durableId="6D29306C"/>
-</w16cid:commentsIds>
-</file>
-
 <file path=word/endnotes.xml><?xml version="1.0" encoding="utf-8"?>
-<w:endnotes xmlns:wpc="http://schemas.microsoft.com/office/word/2010/wordprocessingCanvas" xmlns:cx="http://schemas.microsoft.com/office/drawing/2014/chartex" xmlns:cx1="http://schemas.microsoft.com/office/drawing/2015/9/8/chartex" xmlns:cx2="http://schemas.microsoft.com/office/drawing/2015/10/21/chartex" xmlns:cx3="http://schemas.microsoft.com/office/drawing/2016/5/9/chartex" xmlns:cx4="http://schemas.microsoft.com/office/drawing/2016/5/10/chartex" xmlns:cx5="http://schemas.microsoft.com/office/drawing/2016/5/11/chartex" xmlns:cx6="http://schemas.microsoft.com/office/drawing/2016/5/12/chartex" xmlns:cx7="http://schemas.microsoft.com/office/drawing/2016/5/13/chartex" xmlns:cx8="http://schemas.microsoft.com/office/drawing/2016/5/14/chartex" xmlns:mc="http://schemas.openxmlformats.org/markup-compatibility/2006" xmlns:aink="http://schemas.microsoft.com/office/drawing/2016/ink" xmlns:am3d="http://schemas.microsoft.com/office/drawing/2017/model3d" xmlns:o="urn:schemas-microsoft-com:office:office" xmlns:oel="http://schemas.microsoft.com/office/2019/extlst" xmlns:r="http://schemas.openxmlformats.org/officeDocument/2006/relationships" xmlns:m="http://schemas.openxmlformats.org/officeDocument/2006/math" xmlns:v="urn:schemas-microsoft-com:vml" xmlns:wp14="http://schemas.microsoft.com/office/word/2010/wordprocessingDrawing" xmlns:wp="http://schemas.openxmlformats.org/drawingml/2006/wordprocessingDrawing" xmlns:w10="urn:schemas-microsoft-com:office:word" xmlns:w="http://schemas.openxmlformats.org/wordprocessingml/2006/main" xmlns:w14="http://schemas.microsoft.com/office/word/2010/wordml" xmlns:w15="http://schemas.microsoft.com/office/word/2012/wordml" xmlns:w16cex="http://schemas.microsoft.com/office/word/2018/wordml/cex" xmlns:w16cid="http://schemas.microsoft.com/office/word/2016/wordml/cid" xmlns:w16="http://schemas.microsoft.com/office/word/2018/wordml" xmlns:w16du="http://schemas.microsoft.com/office/word/2023/wordml/word16du" xmlns:w16sdtdh="http://schemas.microsoft.com/office/word/2020/wordml/sdtdatahash" xmlns:w16se="http://schemas.microsoft.com/office/word/2015/wordml/symex" xmlns:wpg="http://schemas.microsoft.com/office/word/2010/wordprocessingGroup" xmlns:wpi="http://schemas.microsoft.com/office/word/2010/wordprocessingInk" xmlns:wne="http://schemas.microsoft.com/office/word/2006/wordml" xmlns:wps="http://schemas.microsoft.com/office/word/2010/wordprocessingShape" mc:Ignorable="w14 w15 w16se w16cid w16 w16cex w16sdtdh w16du wp14">
+<w:endnotes xmlns:wpc="http://schemas.microsoft.com/office/word/2010/wordprocessingCanvas" xmlns:cx="http://schemas.microsoft.com/office/drawing/2014/chartex" xmlns:cx1="http://schemas.microsoft.com/office/drawing/2015/9/8/chartex" xmlns:cx2="http://schemas.microsoft.com/office/drawing/2015/10/21/chartex" xmlns:cx3="http://schemas.microsoft.com/office/drawing/2016/5/9/chartex" xmlns:cx4="http://schemas.microsoft.com/office/drawing/2016/5/10/chartex" xmlns:cx5="http://schemas.microsoft.com/office/drawing/2016/5/11/chartex" xmlns:cx6="http://schemas.microsoft.com/office/drawing/2016/5/12/chartex" xmlns:cx7="http://schemas.microsoft.com/office/drawing/2016/5/13/chartex" xmlns:cx8="http://schemas.microsoft.com/office/drawing/2016/5/14/chartex" xmlns:mc="http://schemas.openxmlformats.org/markup-compatibility/2006" xmlns:aink="http://schemas.microsoft.com/office/drawing/2016/ink" xmlns:am3d="http://schemas.microsoft.com/office/drawing/2017/model3d" xmlns:o="urn:schemas-microsoft-com:office:office" xmlns:r="http://schemas.openxmlformats.org/officeDocument/2006/relationships" xmlns:m="http://schemas.openxmlformats.org/officeDocument/2006/math" xmlns:v="urn:schemas-microsoft-com:vml" xmlns:wp14="http://schemas.microsoft.com/office/word/2010/wordprocessingDrawing" xmlns:wp="http://schemas.openxmlformats.org/drawingml/2006/wordprocessingDrawing" xmlns:w10="urn:schemas-microsoft-com:office:word" xmlns:w="http://schemas.openxmlformats.org/wordprocessingml/2006/main" xmlns:w14="http://schemas.microsoft.com/office/word/2010/wordml" xmlns:w15="http://schemas.microsoft.com/office/word/2012/wordml" xmlns:w16cid="http://schemas.microsoft.com/office/word/2016/wordml/cid" xmlns:w16se="http://schemas.microsoft.com/office/word/2015/wordml/symex" xmlns:wpg="http://schemas.microsoft.com/office/word/2010/wordprocessingGroup" xmlns:wpi="http://schemas.microsoft.com/office/word/2010/wordprocessingInk" xmlns:wne="http://schemas.microsoft.com/office/word/2006/wordml" xmlns:wps="http://schemas.microsoft.com/office/word/2010/wordprocessingShape" mc:Ignorable="w14 w15 w16se w16cid wp14">
   <w:endnote w:type="separator" w:id="-1">
     <w:p>
       <w:pPr>
@@ -8643,17 +8831,17 @@
 </file>
 
 <file path=word/footer1.xml><?xml version="1.0" encoding="utf-8"?>
-<w:ftr xmlns:wpc="http://schemas.microsoft.com/office/word/2010/wordprocessingCanvas" xmlns:cx="http://schemas.microsoft.com/office/drawing/2014/chartex" xmlns:cx1="http://schemas.microsoft.com/office/drawing/2015/9/8/chartex" xmlns:cx2="http://schemas.microsoft.com/office/drawing/2015/10/21/chartex" xmlns:cx3="http://schemas.microsoft.com/office/drawing/2016/5/9/chartex" xmlns:cx4="http://schemas.microsoft.com/office/drawing/2016/5/10/chartex" xmlns:cx5="http://schemas.microsoft.com/office/drawing/2016/5/11/chartex" xmlns:cx6="http://schemas.microsoft.com/office/drawing/2016/5/12/chartex" xmlns:cx7="http://schemas.microsoft.com/office/drawing/2016/5/13/chartex" xmlns:cx8="http://schemas.microsoft.com/office/drawing/2016/5/14/chartex" xmlns:mc="http://schemas.openxmlformats.org/markup-compatibility/2006" xmlns:aink="http://schemas.microsoft.com/office/drawing/2016/ink" xmlns:am3d="http://schemas.microsoft.com/office/drawing/2017/model3d" xmlns:o="urn:schemas-microsoft-com:office:office" xmlns:oel="http://schemas.microsoft.com/office/2019/extlst" xmlns:r="http://schemas.openxmlformats.org/officeDocument/2006/relationships" xmlns:m="http://schemas.openxmlformats.org/officeDocument/2006/math" xmlns:v="urn:schemas-microsoft-com:vml" xmlns:wp14="http://schemas.microsoft.com/office/word/2010/wordprocessingDrawing" xmlns:wp="http://schemas.openxmlformats.org/drawingml/2006/wordprocessingDrawing" xmlns:w10="urn:schemas-microsoft-com:office:word" xmlns:w="http://schemas.openxmlformats.org/wordprocessingml/2006/main" xmlns:w14="http://schemas.microsoft.com/office/word/2010/wordml" xmlns:w15="http://schemas.microsoft.com/office/word/2012/wordml" xmlns:w16cex="http://schemas.microsoft.com/office/word/2018/wordml/cex" xmlns:w16cid="http://schemas.microsoft.com/office/word/2016/wordml/cid" xmlns:w16="http://schemas.microsoft.com/office/word/2018/wordml" xmlns:w16du="http://schemas.microsoft.com/office/word/2023/wordml/word16du" xmlns:w16sdtdh="http://schemas.microsoft.com/office/word/2020/wordml/sdtdatahash" xmlns:w16se="http://schemas.microsoft.com/office/word/2015/wordml/symex" xmlns:wpg="http://schemas.microsoft.com/office/word/2010/wordprocessingGroup" xmlns:wpi="http://schemas.microsoft.com/office/word/2010/wordprocessingInk" xmlns:wne="http://schemas.microsoft.com/office/word/2006/wordml" xmlns:wps="http://schemas.microsoft.com/office/word/2010/wordprocessingShape" mc:Ignorable="w14 w15 w16se w16cid w16 w16cex w16sdtdh w16du wp14">
+<w:ftr xmlns:wpc="http://schemas.microsoft.com/office/word/2010/wordprocessingCanvas" xmlns:cx="http://schemas.microsoft.com/office/drawing/2014/chartex" xmlns:cx1="http://schemas.microsoft.com/office/drawing/2015/9/8/chartex" xmlns:cx2="http://schemas.microsoft.com/office/drawing/2015/10/21/chartex" xmlns:cx3="http://schemas.microsoft.com/office/drawing/2016/5/9/chartex" xmlns:cx4="http://schemas.microsoft.com/office/drawing/2016/5/10/chartex" xmlns:cx5="http://schemas.microsoft.com/office/drawing/2016/5/11/chartex" xmlns:cx6="http://schemas.microsoft.com/office/drawing/2016/5/12/chartex" xmlns:cx7="http://schemas.microsoft.com/office/drawing/2016/5/13/chartex" xmlns:cx8="http://schemas.microsoft.com/office/drawing/2016/5/14/chartex" xmlns:mc="http://schemas.openxmlformats.org/markup-compatibility/2006" xmlns:aink="http://schemas.microsoft.com/office/drawing/2016/ink" xmlns:am3d="http://schemas.microsoft.com/office/drawing/2017/model3d" xmlns:o="urn:schemas-microsoft-com:office:office" xmlns:r="http://schemas.openxmlformats.org/officeDocument/2006/relationships" xmlns:m="http://schemas.openxmlformats.org/officeDocument/2006/math" xmlns:v="urn:schemas-microsoft-com:vml" xmlns:wp14="http://schemas.microsoft.com/office/word/2010/wordprocessingDrawing" xmlns:wp="http://schemas.openxmlformats.org/drawingml/2006/wordprocessingDrawing" xmlns:w10="urn:schemas-microsoft-com:office:word" xmlns:w="http://schemas.openxmlformats.org/wordprocessingml/2006/main" xmlns:w14="http://schemas.microsoft.com/office/word/2010/wordml" xmlns:w15="http://schemas.microsoft.com/office/word/2012/wordml" xmlns:w16cid="http://schemas.microsoft.com/office/word/2016/wordml/cid" xmlns:w16se="http://schemas.microsoft.com/office/word/2015/wordml/symex" xmlns:wpg="http://schemas.microsoft.com/office/word/2010/wordprocessingGroup" xmlns:wpi="http://schemas.microsoft.com/office/word/2010/wordprocessingInk" xmlns:wne="http://schemas.microsoft.com/office/word/2006/wordml" xmlns:wps="http://schemas.microsoft.com/office/word/2010/wordprocessingShape" mc:Ignorable="w14 w15 w16se w16cid wp14">
   <w:p>
     <w:pPr>
-      <w:pStyle w:val="Footer"/>
+      <w:pStyle w:val="Rodap"/>
     </w:pPr>
   </w:p>
 </w:ftr>
 </file>
 
 <file path=word/footnotes.xml><?xml version="1.0" encoding="utf-8"?>
-<w:footnotes xmlns:wpc="http://schemas.microsoft.com/office/word/2010/wordprocessingCanvas" xmlns:cx="http://schemas.microsoft.com/office/drawing/2014/chartex" xmlns:cx1="http://schemas.microsoft.com/office/drawing/2015/9/8/chartex" xmlns:cx2="http://schemas.microsoft.com/office/drawing/2015/10/21/chartex" xmlns:cx3="http://schemas.microsoft.com/office/drawing/2016/5/9/chartex" xmlns:cx4="http://schemas.microsoft.com/office/drawing/2016/5/10/chartex" xmlns:cx5="http://schemas.microsoft.com/office/drawing/2016/5/11/chartex" xmlns:cx6="http://schemas.microsoft.com/office/drawing/2016/5/12/chartex" xmlns:cx7="http://schemas.microsoft.com/office/drawing/2016/5/13/chartex" xmlns:cx8="http://schemas.microsoft.com/office/drawing/2016/5/14/chartex" xmlns:mc="http://schemas.openxmlformats.org/markup-compatibility/2006" xmlns:aink="http://schemas.microsoft.com/office/drawing/2016/ink" xmlns:am3d="http://schemas.microsoft.com/office/drawing/2017/model3d" xmlns:o="urn:schemas-microsoft-com:office:office" xmlns:oel="http://schemas.microsoft.com/office/2019/extlst" xmlns:r="http://schemas.openxmlformats.org/officeDocument/2006/relationships" xmlns:m="http://schemas.openxmlformats.org/officeDocument/2006/math" xmlns:v="urn:schemas-microsoft-com:vml" xmlns:wp14="http://schemas.microsoft.com/office/word/2010/wordprocessingDrawing" xmlns:wp="http://schemas.openxmlformats.org/drawingml/2006/wordprocessingDrawing" xmlns:w10="urn:schemas-microsoft-com:office:word" xmlns:w="http://schemas.openxmlformats.org/wordprocessingml/2006/main" xmlns:w14="http://schemas.microsoft.com/office/word/2010/wordml" xmlns:w15="http://schemas.microsoft.com/office/word/2012/wordml" xmlns:w16cex="http://schemas.microsoft.com/office/word/2018/wordml/cex" xmlns:w16cid="http://schemas.microsoft.com/office/word/2016/wordml/cid" xmlns:w16="http://schemas.microsoft.com/office/word/2018/wordml" xmlns:w16du="http://schemas.microsoft.com/office/word/2023/wordml/word16du" xmlns:w16sdtdh="http://schemas.microsoft.com/office/word/2020/wordml/sdtdatahash" xmlns:w16se="http://schemas.microsoft.com/office/word/2015/wordml/symex" xmlns:wpg="http://schemas.microsoft.com/office/word/2010/wordprocessingGroup" xmlns:wpi="http://schemas.microsoft.com/office/word/2010/wordprocessingInk" xmlns:wne="http://schemas.microsoft.com/office/word/2006/wordml" xmlns:wps="http://schemas.microsoft.com/office/word/2010/wordprocessingShape" mc:Ignorable="w14 w15 w16se w16cid w16 w16cex w16sdtdh w16du wp14">
+<w:footnotes xmlns:wpc="http://schemas.microsoft.com/office/word/2010/wordprocessingCanvas" xmlns:cx="http://schemas.microsoft.com/office/drawing/2014/chartex" xmlns:cx1="http://schemas.microsoft.com/office/drawing/2015/9/8/chartex" xmlns:cx2="http://schemas.microsoft.com/office/drawing/2015/10/21/chartex" xmlns:cx3="http://schemas.microsoft.com/office/drawing/2016/5/9/chartex" xmlns:cx4="http://schemas.microsoft.com/office/drawing/2016/5/10/chartex" xmlns:cx5="http://schemas.microsoft.com/office/drawing/2016/5/11/chartex" xmlns:cx6="http://schemas.microsoft.com/office/drawing/2016/5/12/chartex" xmlns:cx7="http://schemas.microsoft.com/office/drawing/2016/5/13/chartex" xmlns:cx8="http://schemas.microsoft.com/office/drawing/2016/5/14/chartex" xmlns:mc="http://schemas.openxmlformats.org/markup-compatibility/2006" xmlns:aink="http://schemas.microsoft.com/office/drawing/2016/ink" xmlns:am3d="http://schemas.microsoft.com/office/drawing/2017/model3d" xmlns:o="urn:schemas-microsoft-com:office:office" xmlns:r="http://schemas.openxmlformats.org/officeDocument/2006/relationships" xmlns:m="http://schemas.openxmlformats.org/officeDocument/2006/math" xmlns:v="urn:schemas-microsoft-com:vml" xmlns:wp14="http://schemas.microsoft.com/office/word/2010/wordprocessingDrawing" xmlns:wp="http://schemas.openxmlformats.org/drawingml/2006/wordprocessingDrawing" xmlns:w10="urn:schemas-microsoft-com:office:word" xmlns:w="http://schemas.openxmlformats.org/wordprocessingml/2006/main" xmlns:w14="http://schemas.microsoft.com/office/word/2010/wordml" xmlns:w15="http://schemas.microsoft.com/office/word/2012/wordml" xmlns:w16cid="http://schemas.microsoft.com/office/word/2016/wordml/cid" xmlns:w16se="http://schemas.microsoft.com/office/word/2015/wordml/symex" xmlns:wpg="http://schemas.microsoft.com/office/word/2010/wordprocessingGroup" xmlns:wpi="http://schemas.microsoft.com/office/word/2010/wordprocessingInk" xmlns:wne="http://schemas.microsoft.com/office/word/2006/wordml" xmlns:wps="http://schemas.microsoft.com/office/word/2010/wordprocessingShape" mc:Ignorable="w14 w15 w16se w16cid wp14">
   <w:footnote w:type="separator" w:id="-1">
     <w:p>
       <w:pPr>
@@ -8685,23 +8873,23 @@
 </file>
 
 <file path=word/header1.xml><?xml version="1.0" encoding="utf-8"?>
-<w:hdr xmlns:wpc="http://schemas.microsoft.com/office/word/2010/wordprocessingCanvas" xmlns:cx="http://schemas.microsoft.com/office/drawing/2014/chartex" xmlns:cx1="http://schemas.microsoft.com/office/drawing/2015/9/8/chartex" xmlns:cx2="http://schemas.microsoft.com/office/drawing/2015/10/21/chartex" xmlns:cx3="http://schemas.microsoft.com/office/drawing/2016/5/9/chartex" xmlns:cx4="http://schemas.microsoft.com/office/drawing/2016/5/10/chartex" xmlns:cx5="http://schemas.microsoft.com/office/drawing/2016/5/11/chartex" xmlns:cx6="http://schemas.microsoft.com/office/drawing/2016/5/12/chartex" xmlns:cx7="http://schemas.microsoft.com/office/drawing/2016/5/13/chartex" xmlns:cx8="http://schemas.microsoft.com/office/drawing/2016/5/14/chartex" xmlns:mc="http://schemas.openxmlformats.org/markup-compatibility/2006" xmlns:aink="http://schemas.microsoft.com/office/drawing/2016/ink" xmlns:am3d="http://schemas.microsoft.com/office/drawing/2017/model3d" xmlns:o="urn:schemas-microsoft-com:office:office" xmlns:oel="http://schemas.microsoft.com/office/2019/extlst" xmlns:r="http://schemas.openxmlformats.org/officeDocument/2006/relationships" xmlns:m="http://schemas.openxmlformats.org/officeDocument/2006/math" xmlns:v="urn:schemas-microsoft-com:vml" xmlns:wp14="http://schemas.microsoft.com/office/word/2010/wordprocessingDrawing" xmlns:wp="http://schemas.openxmlformats.org/drawingml/2006/wordprocessingDrawing" xmlns:w10="urn:schemas-microsoft-com:office:word" xmlns:w="http://schemas.openxmlformats.org/wordprocessingml/2006/main" xmlns:w14="http://schemas.microsoft.com/office/word/2010/wordml" xmlns:w15="http://schemas.microsoft.com/office/word/2012/wordml" xmlns:w16cex="http://schemas.microsoft.com/office/word/2018/wordml/cex" xmlns:w16cid="http://schemas.microsoft.com/office/word/2016/wordml/cid" xmlns:w16="http://schemas.microsoft.com/office/word/2018/wordml" xmlns:w16du="http://schemas.microsoft.com/office/word/2023/wordml/word16du" xmlns:w16sdtdh="http://schemas.microsoft.com/office/word/2020/wordml/sdtdatahash" xmlns:w16se="http://schemas.microsoft.com/office/word/2015/wordml/symex" xmlns:wpg="http://schemas.microsoft.com/office/word/2010/wordprocessingGroup" xmlns:wpi="http://schemas.microsoft.com/office/word/2010/wordprocessingInk" xmlns:wne="http://schemas.microsoft.com/office/word/2006/wordml" xmlns:wps="http://schemas.microsoft.com/office/word/2010/wordprocessingShape" mc:Ignorable="w14 w15 w16se w16cid w16 w16cex w16sdtdh w16du wp14">
+<w:hdr xmlns:wpc="http://schemas.microsoft.com/office/word/2010/wordprocessingCanvas" xmlns:cx="http://schemas.microsoft.com/office/drawing/2014/chartex" xmlns:cx1="http://schemas.microsoft.com/office/drawing/2015/9/8/chartex" xmlns:cx2="http://schemas.microsoft.com/office/drawing/2015/10/21/chartex" xmlns:cx3="http://schemas.microsoft.com/office/drawing/2016/5/9/chartex" xmlns:cx4="http://schemas.microsoft.com/office/drawing/2016/5/10/chartex" xmlns:cx5="http://schemas.microsoft.com/office/drawing/2016/5/11/chartex" xmlns:cx6="http://schemas.microsoft.com/office/drawing/2016/5/12/chartex" xmlns:cx7="http://schemas.microsoft.com/office/drawing/2016/5/13/chartex" xmlns:cx8="http://schemas.microsoft.com/office/drawing/2016/5/14/chartex" xmlns:mc="http://schemas.openxmlformats.org/markup-compatibility/2006" xmlns:aink="http://schemas.microsoft.com/office/drawing/2016/ink" xmlns:am3d="http://schemas.microsoft.com/office/drawing/2017/model3d" xmlns:o="urn:schemas-microsoft-com:office:office" xmlns:r="http://schemas.openxmlformats.org/officeDocument/2006/relationships" xmlns:m="http://schemas.openxmlformats.org/officeDocument/2006/math" xmlns:v="urn:schemas-microsoft-com:vml" xmlns:wp14="http://schemas.microsoft.com/office/word/2010/wordprocessingDrawing" xmlns:wp="http://schemas.openxmlformats.org/drawingml/2006/wordprocessingDrawing" xmlns:w10="urn:schemas-microsoft-com:office:word" xmlns:w="http://schemas.openxmlformats.org/wordprocessingml/2006/main" xmlns:w14="http://schemas.microsoft.com/office/word/2010/wordml" xmlns:w15="http://schemas.microsoft.com/office/word/2012/wordml" xmlns:w16cid="http://schemas.microsoft.com/office/word/2016/wordml/cid" xmlns:w16se="http://schemas.microsoft.com/office/word/2015/wordml/symex" xmlns:wpg="http://schemas.microsoft.com/office/word/2010/wordprocessingGroup" xmlns:wpi="http://schemas.microsoft.com/office/word/2010/wordprocessingInk" xmlns:wne="http://schemas.microsoft.com/office/word/2006/wordml" xmlns:wps="http://schemas.microsoft.com/office/word/2010/wordprocessingShape" mc:Ignorable="w14 w15 w16se w16cid wp14">
   <w:p>
     <w:pPr>
-      <w:pStyle w:val="Header"/>
+      <w:pStyle w:val="Cabealho"/>
       <w:jc w:val="right"/>
     </w:pPr>
   </w:p>
   <w:p>
     <w:pPr>
-      <w:pStyle w:val="Header"/>
+      <w:pStyle w:val="Cabealho"/>
     </w:pPr>
   </w:p>
 </w:hdr>
 </file>
 
 <file path=word/header2.xml><?xml version="1.0" encoding="utf-8"?>
-<w:hdr xmlns:wpc="http://schemas.microsoft.com/office/word/2010/wordprocessingCanvas" xmlns:cx="http://schemas.microsoft.com/office/drawing/2014/chartex" xmlns:cx1="http://schemas.microsoft.com/office/drawing/2015/9/8/chartex" xmlns:cx2="http://schemas.microsoft.com/office/drawing/2015/10/21/chartex" xmlns:cx3="http://schemas.microsoft.com/office/drawing/2016/5/9/chartex" xmlns:cx4="http://schemas.microsoft.com/office/drawing/2016/5/10/chartex" xmlns:cx5="http://schemas.microsoft.com/office/drawing/2016/5/11/chartex" xmlns:cx6="http://schemas.microsoft.com/office/drawing/2016/5/12/chartex" xmlns:cx7="http://schemas.microsoft.com/office/drawing/2016/5/13/chartex" xmlns:cx8="http://schemas.microsoft.com/office/drawing/2016/5/14/chartex" xmlns:mc="http://schemas.openxmlformats.org/markup-compatibility/2006" xmlns:aink="http://schemas.microsoft.com/office/drawing/2016/ink" xmlns:am3d="http://schemas.microsoft.com/office/drawing/2017/model3d" xmlns:o="urn:schemas-microsoft-com:office:office" xmlns:oel="http://schemas.microsoft.com/office/2019/extlst" xmlns:r="http://schemas.openxmlformats.org/officeDocument/2006/relationships" xmlns:m="http://schemas.openxmlformats.org/officeDocument/2006/math" xmlns:v="urn:schemas-microsoft-com:vml" xmlns:wp14="http://schemas.microsoft.com/office/word/2010/wordprocessingDrawing" xmlns:wp="http://schemas.openxmlformats.org/drawingml/2006/wordprocessingDrawing" xmlns:w10="urn:schemas-microsoft-com:office:word" xmlns:w="http://schemas.openxmlformats.org/wordprocessingml/2006/main" xmlns:w14="http://schemas.microsoft.com/office/word/2010/wordml" xmlns:w15="http://schemas.microsoft.com/office/word/2012/wordml" xmlns:w16cex="http://schemas.microsoft.com/office/word/2018/wordml/cex" xmlns:w16cid="http://schemas.microsoft.com/office/word/2016/wordml/cid" xmlns:w16="http://schemas.microsoft.com/office/word/2018/wordml" xmlns:w16du="http://schemas.microsoft.com/office/word/2023/wordml/word16du" xmlns:w16sdtdh="http://schemas.microsoft.com/office/word/2020/wordml/sdtdatahash" xmlns:w16se="http://schemas.microsoft.com/office/word/2015/wordml/symex" xmlns:wpg="http://schemas.microsoft.com/office/word/2010/wordprocessingGroup" xmlns:wpi="http://schemas.microsoft.com/office/word/2010/wordprocessingInk" xmlns:wne="http://schemas.microsoft.com/office/word/2006/wordml" xmlns:wps="http://schemas.microsoft.com/office/word/2010/wordprocessingShape" mc:Ignorable="w14 w15 w16se w16cid w16 w16cex w16sdtdh w16du wp14">
+<w:hdr xmlns:wpc="http://schemas.microsoft.com/office/word/2010/wordprocessingCanvas" xmlns:cx="http://schemas.microsoft.com/office/drawing/2014/chartex" xmlns:cx1="http://schemas.microsoft.com/office/drawing/2015/9/8/chartex" xmlns:cx2="http://schemas.microsoft.com/office/drawing/2015/10/21/chartex" xmlns:cx3="http://schemas.microsoft.com/office/drawing/2016/5/9/chartex" xmlns:cx4="http://schemas.microsoft.com/office/drawing/2016/5/10/chartex" xmlns:cx5="http://schemas.microsoft.com/office/drawing/2016/5/11/chartex" xmlns:cx6="http://schemas.microsoft.com/office/drawing/2016/5/12/chartex" xmlns:cx7="http://schemas.microsoft.com/office/drawing/2016/5/13/chartex" xmlns:cx8="http://schemas.microsoft.com/office/drawing/2016/5/14/chartex" xmlns:mc="http://schemas.openxmlformats.org/markup-compatibility/2006" xmlns:aink="http://schemas.microsoft.com/office/drawing/2016/ink" xmlns:am3d="http://schemas.microsoft.com/office/drawing/2017/model3d" xmlns:o="urn:schemas-microsoft-com:office:office" xmlns:r="http://schemas.openxmlformats.org/officeDocument/2006/relationships" xmlns:m="http://schemas.openxmlformats.org/officeDocument/2006/math" xmlns:v="urn:schemas-microsoft-com:vml" xmlns:wp14="http://schemas.microsoft.com/office/word/2010/wordprocessingDrawing" xmlns:wp="http://schemas.openxmlformats.org/drawingml/2006/wordprocessingDrawing" xmlns:w10="urn:schemas-microsoft-com:office:word" xmlns:w="http://schemas.openxmlformats.org/wordprocessingml/2006/main" xmlns:w14="http://schemas.microsoft.com/office/word/2010/wordml" xmlns:w15="http://schemas.microsoft.com/office/word/2012/wordml" xmlns:w16cid="http://schemas.microsoft.com/office/word/2016/wordml/cid" xmlns:w16se="http://schemas.microsoft.com/office/word/2015/wordml/symex" xmlns:wpg="http://schemas.microsoft.com/office/word/2010/wordprocessingGroup" xmlns:wpi="http://schemas.microsoft.com/office/word/2010/wordprocessingInk" xmlns:wne="http://schemas.microsoft.com/office/word/2006/wordml" xmlns:wps="http://schemas.microsoft.com/office/word/2010/wordprocessingShape" mc:Ignorable="w14 w15 w16se w16cid wp14">
   <w:sdt>
     <w:sdtPr>
       <w:id w:val="-431437773"/>
@@ -8710,10 +8898,11 @@
         <w:docPartUnique/>
       </w:docPartObj>
     </w:sdtPr>
+    <w:sdtEndPr/>
     <w:sdtContent>
       <w:p>
         <w:pPr>
-          <w:pStyle w:val="Header"/>
+          <w:pStyle w:val="Cabealho"/>
           <w:jc w:val="right"/>
         </w:pPr>
         <w:r>
@@ -8739,14 +8928,14 @@
   </w:sdt>
   <w:p>
     <w:pPr>
-      <w:pStyle w:val="Header"/>
+      <w:pStyle w:val="Cabealho"/>
     </w:pPr>
   </w:p>
 </w:hdr>
 </file>
 
 <file path=word/numbering.xml><?xml version="1.0" encoding="utf-8"?>
-<w:numbering xmlns:wpc="http://schemas.microsoft.com/office/word/2010/wordprocessingCanvas" xmlns:cx="http://schemas.microsoft.com/office/drawing/2014/chartex" xmlns:cx1="http://schemas.microsoft.com/office/drawing/2015/9/8/chartex" xmlns:cx2="http://schemas.microsoft.com/office/drawing/2015/10/21/chartex" xmlns:cx3="http://schemas.microsoft.com/office/drawing/2016/5/9/chartex" xmlns:cx4="http://schemas.microsoft.com/office/drawing/2016/5/10/chartex" xmlns:cx5="http://schemas.microsoft.com/office/drawing/2016/5/11/chartex" xmlns:cx6="http://schemas.microsoft.com/office/drawing/2016/5/12/chartex" xmlns:cx7="http://schemas.microsoft.com/office/drawing/2016/5/13/chartex" xmlns:cx8="http://schemas.microsoft.com/office/drawing/2016/5/14/chartex" xmlns:mc="http://schemas.openxmlformats.org/markup-compatibility/2006" xmlns:aink="http://schemas.microsoft.com/office/drawing/2016/ink" xmlns:am3d="http://schemas.microsoft.com/office/drawing/2017/model3d" xmlns:o="urn:schemas-microsoft-com:office:office" xmlns:oel="http://schemas.microsoft.com/office/2019/extlst" xmlns:r="http://schemas.openxmlformats.org/officeDocument/2006/relationships" xmlns:m="http://schemas.openxmlformats.org/officeDocument/2006/math" xmlns:v="urn:schemas-microsoft-com:vml" xmlns:wp14="http://schemas.microsoft.com/office/word/2010/wordprocessingDrawing" xmlns:wp="http://schemas.openxmlformats.org/drawingml/2006/wordprocessingDrawing" xmlns:w10="urn:schemas-microsoft-com:office:word" xmlns:w="http://schemas.openxmlformats.org/wordprocessingml/2006/main" xmlns:w14="http://schemas.microsoft.com/office/word/2010/wordml" xmlns:w15="http://schemas.microsoft.com/office/word/2012/wordml" xmlns:w16cex="http://schemas.microsoft.com/office/word/2018/wordml/cex" xmlns:w16cid="http://schemas.microsoft.com/office/word/2016/wordml/cid" xmlns:w16="http://schemas.microsoft.com/office/word/2018/wordml" xmlns:w16du="http://schemas.microsoft.com/office/word/2023/wordml/word16du" xmlns:w16sdtdh="http://schemas.microsoft.com/office/word/2020/wordml/sdtdatahash" xmlns:w16se="http://schemas.microsoft.com/office/word/2015/wordml/symex" xmlns:wpg="http://schemas.microsoft.com/office/word/2010/wordprocessingGroup" xmlns:wpi="http://schemas.microsoft.com/office/word/2010/wordprocessingInk" xmlns:wne="http://schemas.microsoft.com/office/word/2006/wordml" xmlns:wps="http://schemas.microsoft.com/office/word/2010/wordprocessingShape" mc:Ignorable="w14 w15 w16se w16cid w16 w16cex w16sdtdh w16du wp14">
+<w:numbering xmlns:wpc="http://schemas.microsoft.com/office/word/2010/wordprocessingCanvas" xmlns:cx="http://schemas.microsoft.com/office/drawing/2014/chartex" xmlns:cx1="http://schemas.microsoft.com/office/drawing/2015/9/8/chartex" xmlns:cx2="http://schemas.microsoft.com/office/drawing/2015/10/21/chartex" xmlns:cx3="http://schemas.microsoft.com/office/drawing/2016/5/9/chartex" xmlns:cx4="http://schemas.microsoft.com/office/drawing/2016/5/10/chartex" xmlns:cx5="http://schemas.microsoft.com/office/drawing/2016/5/11/chartex" xmlns:cx6="http://schemas.microsoft.com/office/drawing/2016/5/12/chartex" xmlns:cx7="http://schemas.microsoft.com/office/drawing/2016/5/13/chartex" xmlns:cx8="http://schemas.microsoft.com/office/drawing/2016/5/14/chartex" xmlns:mc="http://schemas.openxmlformats.org/markup-compatibility/2006" xmlns:aink="http://schemas.microsoft.com/office/drawing/2016/ink" xmlns:am3d="http://schemas.microsoft.com/office/drawing/2017/model3d" xmlns:o="urn:schemas-microsoft-com:office:office" xmlns:r="http://schemas.openxmlformats.org/officeDocument/2006/relationships" xmlns:m="http://schemas.openxmlformats.org/officeDocument/2006/math" xmlns:v="urn:schemas-microsoft-com:vml" xmlns:wp14="http://schemas.microsoft.com/office/word/2010/wordprocessingDrawing" xmlns:wp="http://schemas.openxmlformats.org/drawingml/2006/wordprocessingDrawing" xmlns:w10="urn:schemas-microsoft-com:office:word" xmlns:w="http://schemas.openxmlformats.org/wordprocessingml/2006/main" xmlns:w14="http://schemas.microsoft.com/office/word/2010/wordml" xmlns:w15="http://schemas.microsoft.com/office/word/2012/wordml" xmlns:w16cid="http://schemas.microsoft.com/office/word/2016/wordml/cid" xmlns:w16se="http://schemas.microsoft.com/office/word/2015/wordml/symex" xmlns:wpg="http://schemas.microsoft.com/office/word/2010/wordprocessingGroup" xmlns:wpi="http://schemas.microsoft.com/office/word/2010/wordprocessingInk" xmlns:wne="http://schemas.microsoft.com/office/word/2006/wordml" xmlns:wps="http://schemas.microsoft.com/office/word/2010/wordprocessingShape" mc:Ignorable="w14 w15 w16se w16cid wp14">
   <w:abstractNum w:abstractNumId="0" w15:restartNumberingAfterBreak="0">
     <w:nsid w:val="01AF3C5B"/>
     <w:multiLevelType w:val="hybridMultilevel"/>
@@ -8852,7 +9041,7 @@
         <w:ind w:left="720" w:hanging="360"/>
       </w:pPr>
       <w:rPr>
-        <w:rFonts w:hint="default" w:ascii="Symbol" w:hAnsi="Symbol"/>
+        <w:rFonts w:ascii="Symbol" w:hAnsi="Symbol" w:hint="default"/>
       </w:rPr>
     </w:lvl>
     <w:lvl w:ilvl="1" w:tplc="04160003" w:tentative="1">
@@ -8864,7 +9053,7 @@
         <w:ind w:left="1440" w:hanging="360"/>
       </w:pPr>
       <w:rPr>
-        <w:rFonts w:hint="default" w:ascii="Courier New" w:hAnsi="Courier New" w:cs="Courier New"/>
+        <w:rFonts w:ascii="Courier New" w:hAnsi="Courier New" w:cs="Courier New" w:hint="default"/>
       </w:rPr>
     </w:lvl>
     <w:lvl w:ilvl="2" w:tplc="04160005" w:tentative="1">
@@ -8876,7 +9065,7 @@
         <w:ind w:left="2160" w:hanging="360"/>
       </w:pPr>
       <w:rPr>
-        <w:rFonts w:hint="default" w:ascii="Wingdings" w:hAnsi="Wingdings"/>
+        <w:rFonts w:ascii="Wingdings" w:hAnsi="Wingdings" w:hint="default"/>
       </w:rPr>
     </w:lvl>
     <w:lvl w:ilvl="3" w:tplc="04160001" w:tentative="1">
@@ -8888,7 +9077,7 @@
         <w:ind w:left="2880" w:hanging="360"/>
       </w:pPr>
       <w:rPr>
-        <w:rFonts w:hint="default" w:ascii="Symbol" w:hAnsi="Symbol"/>
+        <w:rFonts w:ascii="Symbol" w:hAnsi="Symbol" w:hint="default"/>
       </w:rPr>
     </w:lvl>
     <w:lvl w:ilvl="4" w:tplc="04160003" w:tentative="1">
@@ -8900,7 +9089,7 @@
         <w:ind w:left="3600" w:hanging="360"/>
       </w:pPr>
       <w:rPr>
-        <w:rFonts w:hint="default" w:ascii="Courier New" w:hAnsi="Courier New" w:cs="Courier New"/>
+        <w:rFonts w:ascii="Courier New" w:hAnsi="Courier New" w:cs="Courier New" w:hint="default"/>
       </w:rPr>
     </w:lvl>
     <w:lvl w:ilvl="5" w:tplc="04160005" w:tentative="1">
@@ -8912,7 +9101,7 @@
         <w:ind w:left="4320" w:hanging="360"/>
       </w:pPr>
       <w:rPr>
-        <w:rFonts w:hint="default" w:ascii="Wingdings" w:hAnsi="Wingdings"/>
+        <w:rFonts w:ascii="Wingdings" w:hAnsi="Wingdings" w:hint="default"/>
       </w:rPr>
     </w:lvl>
     <w:lvl w:ilvl="6" w:tplc="04160001" w:tentative="1">
@@ -8924,7 +9113,7 @@
         <w:ind w:left="5040" w:hanging="360"/>
       </w:pPr>
       <w:rPr>
-        <w:rFonts w:hint="default" w:ascii="Symbol" w:hAnsi="Symbol"/>
+        <w:rFonts w:ascii="Symbol" w:hAnsi="Symbol" w:hint="default"/>
       </w:rPr>
     </w:lvl>
     <w:lvl w:ilvl="7" w:tplc="04160003" w:tentative="1">
@@ -8936,7 +9125,7 @@
         <w:ind w:left="5760" w:hanging="360"/>
       </w:pPr>
       <w:rPr>
-        <w:rFonts w:hint="default" w:ascii="Courier New" w:hAnsi="Courier New" w:cs="Courier New"/>
+        <w:rFonts w:ascii="Courier New" w:hAnsi="Courier New" w:cs="Courier New" w:hint="default"/>
       </w:rPr>
     </w:lvl>
     <w:lvl w:ilvl="8" w:tplc="04160005" w:tentative="1">
@@ -8948,7 +9137,7 @@
         <w:ind w:left="6480" w:hanging="360"/>
       </w:pPr>
       <w:rPr>
-        <w:rFonts w:hint="default" w:ascii="Wingdings" w:hAnsi="Wingdings"/>
+        <w:rFonts w:ascii="Wingdings" w:hAnsi="Wingdings" w:hint="default"/>
       </w:rPr>
     </w:lvl>
   </w:abstractNum>
@@ -8965,7 +9154,7 @@
         <w:ind w:left="720" w:hanging="360"/>
       </w:pPr>
       <w:rPr>
-        <w:rFonts w:hint="default" w:ascii="Wingdings" w:hAnsi="Wingdings"/>
+        <w:rFonts w:ascii="Wingdings" w:hAnsi="Wingdings" w:hint="default"/>
       </w:rPr>
     </w:lvl>
     <w:lvl w:ilvl="1" w:tplc="04160003" w:tentative="1">
@@ -8977,7 +9166,7 @@
         <w:ind w:left="1440" w:hanging="360"/>
       </w:pPr>
       <w:rPr>
-        <w:rFonts w:hint="default" w:ascii="Courier New" w:hAnsi="Courier New" w:cs="Courier New"/>
+        <w:rFonts w:ascii="Courier New" w:hAnsi="Courier New" w:cs="Courier New" w:hint="default"/>
       </w:rPr>
     </w:lvl>
     <w:lvl w:ilvl="2" w:tplc="04160005" w:tentative="1">
@@ -8989,7 +9178,7 @@
         <w:ind w:left="2160" w:hanging="360"/>
       </w:pPr>
       <w:rPr>
-        <w:rFonts w:hint="default" w:ascii="Wingdings" w:hAnsi="Wingdings"/>
+        <w:rFonts w:ascii="Wingdings" w:hAnsi="Wingdings" w:hint="default"/>
       </w:rPr>
     </w:lvl>
     <w:lvl w:ilvl="3" w:tplc="04160001" w:tentative="1">
@@ -9001,7 +9190,7 @@
         <w:ind w:left="2880" w:hanging="360"/>
       </w:pPr>
       <w:rPr>
-        <w:rFonts w:hint="default" w:ascii="Symbol" w:hAnsi="Symbol"/>
+        <w:rFonts w:ascii="Symbol" w:hAnsi="Symbol" w:hint="default"/>
       </w:rPr>
     </w:lvl>
     <w:lvl w:ilvl="4" w:tplc="04160003" w:tentative="1">
@@ -9013,7 +9202,7 @@
         <w:ind w:left="3600" w:hanging="360"/>
       </w:pPr>
       <w:rPr>
-        <w:rFonts w:hint="default" w:ascii="Courier New" w:hAnsi="Courier New" w:cs="Courier New"/>
+        <w:rFonts w:ascii="Courier New" w:hAnsi="Courier New" w:cs="Courier New" w:hint="default"/>
       </w:rPr>
     </w:lvl>
     <w:lvl w:ilvl="5" w:tplc="04160005" w:tentative="1">
@@ -9025,7 +9214,7 @@
         <w:ind w:left="4320" w:hanging="360"/>
       </w:pPr>
       <w:rPr>
-        <w:rFonts w:hint="default" w:ascii="Wingdings" w:hAnsi="Wingdings"/>
+        <w:rFonts w:ascii="Wingdings" w:hAnsi="Wingdings" w:hint="default"/>
       </w:rPr>
     </w:lvl>
     <w:lvl w:ilvl="6" w:tplc="04160001" w:tentative="1">
@@ -9037,7 +9226,7 @@
         <w:ind w:left="5040" w:hanging="360"/>
       </w:pPr>
       <w:rPr>
-        <w:rFonts w:hint="default" w:ascii="Symbol" w:hAnsi="Symbol"/>
+        <w:rFonts w:ascii="Symbol" w:hAnsi="Symbol" w:hint="default"/>
       </w:rPr>
     </w:lvl>
     <w:lvl w:ilvl="7" w:tplc="04160003" w:tentative="1">
@@ -9049,7 +9238,7 @@
         <w:ind w:left="5760" w:hanging="360"/>
       </w:pPr>
       <w:rPr>
-        <w:rFonts w:hint="default" w:ascii="Courier New" w:hAnsi="Courier New" w:cs="Courier New"/>
+        <w:rFonts w:ascii="Courier New" w:hAnsi="Courier New" w:cs="Courier New" w:hint="default"/>
       </w:rPr>
     </w:lvl>
     <w:lvl w:ilvl="8" w:tplc="04160005" w:tentative="1">
@@ -9061,7 +9250,7 @@
         <w:ind w:left="6480" w:hanging="360"/>
       </w:pPr>
       <w:rPr>
-        <w:rFonts w:hint="default" w:ascii="Wingdings" w:hAnsi="Wingdings"/>
+        <w:rFonts w:ascii="Wingdings" w:hAnsi="Wingdings" w:hint="default"/>
       </w:rPr>
     </w:lvl>
   </w:abstractNum>
@@ -9078,7 +9267,7 @@
         <w:ind w:left="720" w:hanging="360"/>
       </w:pPr>
       <w:rPr>
-        <w:rFonts w:hint="default" w:ascii="Symbol" w:hAnsi="Symbol"/>
+        <w:rFonts w:ascii="Symbol" w:hAnsi="Symbol" w:hint="default"/>
       </w:rPr>
     </w:lvl>
     <w:lvl w:ilvl="1" w:tplc="04160003">
@@ -9090,7 +9279,7 @@
         <w:ind w:left="1440" w:hanging="360"/>
       </w:pPr>
       <w:rPr>
-        <w:rFonts w:hint="default" w:ascii="Courier New" w:hAnsi="Courier New" w:cs="Courier New"/>
+        <w:rFonts w:ascii="Courier New" w:hAnsi="Courier New" w:cs="Courier New" w:hint="default"/>
       </w:rPr>
     </w:lvl>
     <w:lvl w:ilvl="2" w:tplc="04160005">
@@ -9102,7 +9291,7 @@
         <w:ind w:left="2160" w:hanging="360"/>
       </w:pPr>
       <w:rPr>
-        <w:rFonts w:hint="default" w:ascii="Wingdings" w:hAnsi="Wingdings"/>
+        <w:rFonts w:ascii="Wingdings" w:hAnsi="Wingdings" w:hint="default"/>
       </w:rPr>
     </w:lvl>
     <w:lvl w:ilvl="3" w:tplc="04160001">
@@ -9114,7 +9303,7 @@
         <w:ind w:left="2880" w:hanging="360"/>
       </w:pPr>
       <w:rPr>
-        <w:rFonts w:hint="default" w:ascii="Symbol" w:hAnsi="Symbol"/>
+        <w:rFonts w:ascii="Symbol" w:hAnsi="Symbol" w:hint="default"/>
       </w:rPr>
     </w:lvl>
     <w:lvl w:ilvl="4" w:tplc="04160003">
@@ -9126,7 +9315,7 @@
         <w:ind w:left="3600" w:hanging="360"/>
       </w:pPr>
       <w:rPr>
-        <w:rFonts w:hint="default" w:ascii="Courier New" w:hAnsi="Courier New" w:cs="Courier New"/>
+        <w:rFonts w:ascii="Courier New" w:hAnsi="Courier New" w:cs="Courier New" w:hint="default"/>
       </w:rPr>
     </w:lvl>
     <w:lvl w:ilvl="5" w:tplc="04160005">
@@ -9138,7 +9327,7 @@
         <w:ind w:left="4320" w:hanging="360"/>
       </w:pPr>
       <w:rPr>
-        <w:rFonts w:hint="default" w:ascii="Wingdings" w:hAnsi="Wingdings"/>
+        <w:rFonts w:ascii="Wingdings" w:hAnsi="Wingdings" w:hint="default"/>
       </w:rPr>
     </w:lvl>
     <w:lvl w:ilvl="6" w:tplc="04160001">
@@ -9150,7 +9339,7 @@
         <w:ind w:left="5040" w:hanging="360"/>
       </w:pPr>
       <w:rPr>
-        <w:rFonts w:hint="default" w:ascii="Symbol" w:hAnsi="Symbol"/>
+        <w:rFonts w:ascii="Symbol" w:hAnsi="Symbol" w:hint="default"/>
       </w:rPr>
     </w:lvl>
     <w:lvl w:ilvl="7" w:tplc="04160003">
@@ -9162,7 +9351,7 @@
         <w:ind w:left="5760" w:hanging="360"/>
       </w:pPr>
       <w:rPr>
-        <w:rFonts w:hint="default" w:ascii="Courier New" w:hAnsi="Courier New" w:cs="Courier New"/>
+        <w:rFonts w:ascii="Courier New" w:hAnsi="Courier New" w:cs="Courier New" w:hint="default"/>
       </w:rPr>
     </w:lvl>
     <w:lvl w:ilvl="8" w:tplc="04160005">
@@ -9174,7 +9363,7 @@
         <w:ind w:left="6480" w:hanging="360"/>
       </w:pPr>
       <w:rPr>
-        <w:rFonts w:hint="default" w:ascii="Wingdings" w:hAnsi="Wingdings"/>
+        <w:rFonts w:ascii="Wingdings" w:hAnsi="Wingdings" w:hint="default"/>
       </w:rPr>
     </w:lvl>
   </w:abstractNum>
@@ -9194,7 +9383,7 @@
         <w:ind w:left="360" w:hanging="360"/>
       </w:pPr>
       <w:rPr>
-        <w:rFonts w:hint="default" w:ascii="Symbol" w:hAnsi="Symbol"/>
+        <w:rFonts w:ascii="Symbol" w:hAnsi="Symbol" w:hint="default"/>
       </w:rPr>
     </w:lvl>
     <w:lvl w:ilvl="1" w:tplc="04160001">
@@ -9209,7 +9398,7 @@
         <w:ind w:left="1080" w:hanging="360"/>
       </w:pPr>
       <w:rPr>
-        <w:rFonts w:hint="default" w:ascii="Symbol" w:hAnsi="Symbol"/>
+        <w:rFonts w:ascii="Symbol" w:hAnsi="Symbol" w:hint="default"/>
       </w:rPr>
     </w:lvl>
     <w:lvl w:ilvl="2" w:tplc="04160005" w:tentative="1">
@@ -9224,7 +9413,7 @@
         <w:ind w:left="1800" w:hanging="360"/>
       </w:pPr>
       <w:rPr>
-        <w:rFonts w:hint="default" w:ascii="Wingdings" w:hAnsi="Wingdings"/>
+        <w:rFonts w:ascii="Wingdings" w:hAnsi="Wingdings" w:hint="default"/>
       </w:rPr>
     </w:lvl>
     <w:lvl w:ilvl="3" w:tplc="04160001" w:tentative="1">
@@ -9239,7 +9428,7 @@
         <w:ind w:left="2520" w:hanging="360"/>
       </w:pPr>
       <w:rPr>
-        <w:rFonts w:hint="default" w:ascii="Symbol" w:hAnsi="Symbol"/>
+        <w:rFonts w:ascii="Symbol" w:hAnsi="Symbol" w:hint="default"/>
       </w:rPr>
     </w:lvl>
     <w:lvl w:ilvl="4" w:tplc="04160003" w:tentative="1">
@@ -9254,7 +9443,7 @@
         <w:ind w:left="3240" w:hanging="360"/>
       </w:pPr>
       <w:rPr>
-        <w:rFonts w:hint="default" w:ascii="Courier New" w:hAnsi="Courier New" w:cs="Courier New"/>
+        <w:rFonts w:ascii="Courier New" w:hAnsi="Courier New" w:cs="Courier New" w:hint="default"/>
       </w:rPr>
     </w:lvl>
     <w:lvl w:ilvl="5" w:tplc="04160005" w:tentative="1">
@@ -9269,7 +9458,7 @@
         <w:ind w:left="3960" w:hanging="360"/>
       </w:pPr>
       <w:rPr>
-        <w:rFonts w:hint="default" w:ascii="Wingdings" w:hAnsi="Wingdings"/>
+        <w:rFonts w:ascii="Wingdings" w:hAnsi="Wingdings" w:hint="default"/>
       </w:rPr>
     </w:lvl>
     <w:lvl w:ilvl="6" w:tplc="04160001" w:tentative="1">
@@ -9284,7 +9473,7 @@
         <w:ind w:left="4680" w:hanging="360"/>
       </w:pPr>
       <w:rPr>
-        <w:rFonts w:hint="default" w:ascii="Symbol" w:hAnsi="Symbol"/>
+        <w:rFonts w:ascii="Symbol" w:hAnsi="Symbol" w:hint="default"/>
       </w:rPr>
     </w:lvl>
     <w:lvl w:ilvl="7" w:tplc="04160003" w:tentative="1">
@@ -9299,7 +9488,7 @@
         <w:ind w:left="5400" w:hanging="360"/>
       </w:pPr>
       <w:rPr>
-        <w:rFonts w:hint="default" w:ascii="Courier New" w:hAnsi="Courier New" w:cs="Courier New"/>
+        <w:rFonts w:ascii="Courier New" w:hAnsi="Courier New" w:cs="Courier New" w:hint="default"/>
       </w:rPr>
     </w:lvl>
     <w:lvl w:ilvl="8" w:tplc="04160005" w:tentative="1">
@@ -9314,7 +9503,7 @@
         <w:ind w:left="6120" w:hanging="360"/>
       </w:pPr>
       <w:rPr>
-        <w:rFonts w:hint="default" w:ascii="Wingdings" w:hAnsi="Wingdings"/>
+        <w:rFonts w:ascii="Wingdings" w:hAnsi="Wingdings" w:hint="default"/>
       </w:rPr>
     </w:lvl>
   </w:abstractNum>
@@ -9447,7 +9636,7 @@
         <w:ind w:left="357" w:hanging="357"/>
       </w:pPr>
       <w:rPr>
-        <w:rFonts w:hint="default" w:ascii="Symbol" w:hAnsi="Symbol"/>
+        <w:rFonts w:ascii="Symbol" w:hAnsi="Symbol" w:hint="default"/>
       </w:rPr>
     </w:lvl>
     <w:lvl w:ilvl="1" w:tplc="04160003" w:tentative="1">
@@ -9462,7 +9651,7 @@
         <w:ind w:left="2520" w:hanging="360"/>
       </w:pPr>
       <w:rPr>
-        <w:rFonts w:hint="default" w:ascii="Courier New" w:hAnsi="Courier New" w:cs="Courier New"/>
+        <w:rFonts w:ascii="Courier New" w:hAnsi="Courier New" w:cs="Courier New" w:hint="default"/>
       </w:rPr>
     </w:lvl>
     <w:lvl w:ilvl="2" w:tplc="04160005" w:tentative="1">
@@ -9477,7 +9666,7 @@
         <w:ind w:left="3240" w:hanging="360"/>
       </w:pPr>
       <w:rPr>
-        <w:rFonts w:hint="default" w:ascii="Wingdings" w:hAnsi="Wingdings"/>
+        <w:rFonts w:ascii="Wingdings" w:hAnsi="Wingdings" w:hint="default"/>
       </w:rPr>
     </w:lvl>
     <w:lvl w:ilvl="3" w:tplc="04160001" w:tentative="1">
@@ -9492,7 +9681,7 @@
         <w:ind w:left="3960" w:hanging="360"/>
       </w:pPr>
       <w:rPr>
-        <w:rFonts w:hint="default" w:ascii="Symbol" w:hAnsi="Symbol"/>
+        <w:rFonts w:ascii="Symbol" w:hAnsi="Symbol" w:hint="default"/>
       </w:rPr>
     </w:lvl>
     <w:lvl w:ilvl="4" w:tplc="04160003" w:tentative="1">
@@ -9507,7 +9696,7 @@
         <w:ind w:left="4680" w:hanging="360"/>
       </w:pPr>
       <w:rPr>
-        <w:rFonts w:hint="default" w:ascii="Courier New" w:hAnsi="Courier New" w:cs="Courier New"/>
+        <w:rFonts w:ascii="Courier New" w:hAnsi="Courier New" w:cs="Courier New" w:hint="default"/>
       </w:rPr>
     </w:lvl>
     <w:lvl w:ilvl="5" w:tplc="04160005" w:tentative="1">
@@ -9522,7 +9711,7 @@
         <w:ind w:left="5400" w:hanging="360"/>
       </w:pPr>
       <w:rPr>
-        <w:rFonts w:hint="default" w:ascii="Wingdings" w:hAnsi="Wingdings"/>
+        <w:rFonts w:ascii="Wingdings" w:hAnsi="Wingdings" w:hint="default"/>
       </w:rPr>
     </w:lvl>
     <w:lvl w:ilvl="6" w:tplc="04160001" w:tentative="1">
@@ -9537,7 +9726,7 @@
         <w:ind w:left="6120" w:hanging="360"/>
       </w:pPr>
       <w:rPr>
-        <w:rFonts w:hint="default" w:ascii="Symbol" w:hAnsi="Symbol"/>
+        <w:rFonts w:ascii="Symbol" w:hAnsi="Symbol" w:hint="default"/>
       </w:rPr>
     </w:lvl>
     <w:lvl w:ilvl="7" w:tplc="04160003" w:tentative="1">
@@ -9552,7 +9741,7 @@
         <w:ind w:left="6840" w:hanging="360"/>
       </w:pPr>
       <w:rPr>
-        <w:rFonts w:hint="default" w:ascii="Courier New" w:hAnsi="Courier New" w:cs="Courier New"/>
+        <w:rFonts w:ascii="Courier New" w:hAnsi="Courier New" w:cs="Courier New" w:hint="default"/>
       </w:rPr>
     </w:lvl>
     <w:lvl w:ilvl="8" w:tplc="04160005" w:tentative="1">
@@ -9567,7 +9756,7 @@
         <w:ind w:left="7560" w:hanging="360"/>
       </w:pPr>
       <w:rPr>
-        <w:rFonts w:hint="default" w:ascii="Wingdings" w:hAnsi="Wingdings"/>
+        <w:rFonts w:ascii="Wingdings" w:hAnsi="Wingdings" w:hint="default"/>
       </w:rPr>
     </w:lvl>
   </w:abstractNum>
@@ -9584,7 +9773,7 @@
         <w:ind w:left="720" w:hanging="360"/>
       </w:pPr>
       <w:rPr>
-        <w:rFonts w:hint="default" w:ascii="Symbol" w:hAnsi="Symbol"/>
+        <w:rFonts w:ascii="Symbol" w:hAnsi="Symbol" w:hint="default"/>
       </w:rPr>
     </w:lvl>
     <w:lvl w:ilvl="1" w:tplc="04160003">
@@ -9596,7 +9785,7 @@
         <w:ind w:left="1440" w:hanging="360"/>
       </w:pPr>
       <w:rPr>
-        <w:rFonts w:hint="default" w:ascii="Courier New" w:hAnsi="Courier New" w:cs="Courier New"/>
+        <w:rFonts w:ascii="Courier New" w:hAnsi="Courier New" w:cs="Courier New" w:hint="default"/>
       </w:rPr>
     </w:lvl>
     <w:lvl w:ilvl="2" w:tplc="04160005" w:tentative="1">
@@ -9608,7 +9797,7 @@
         <w:ind w:left="2160" w:hanging="360"/>
       </w:pPr>
       <w:rPr>
-        <w:rFonts w:hint="default" w:ascii="Wingdings" w:hAnsi="Wingdings"/>
+        <w:rFonts w:ascii="Wingdings" w:hAnsi="Wingdings" w:hint="default"/>
       </w:rPr>
     </w:lvl>
     <w:lvl w:ilvl="3" w:tplc="04160001" w:tentative="1">
@@ -9620,7 +9809,7 @@
         <w:ind w:left="2880" w:hanging="360"/>
       </w:pPr>
       <w:rPr>
-        <w:rFonts w:hint="default" w:ascii="Symbol" w:hAnsi="Symbol"/>
+        <w:rFonts w:ascii="Symbol" w:hAnsi="Symbol" w:hint="default"/>
       </w:rPr>
     </w:lvl>
     <w:lvl w:ilvl="4" w:tplc="04160003" w:tentative="1">
@@ -9632,7 +9821,7 @@
         <w:ind w:left="3600" w:hanging="360"/>
       </w:pPr>
       <w:rPr>
-        <w:rFonts w:hint="default" w:ascii="Courier New" w:hAnsi="Courier New" w:cs="Courier New"/>
+        <w:rFonts w:ascii="Courier New" w:hAnsi="Courier New" w:cs="Courier New" w:hint="default"/>
       </w:rPr>
     </w:lvl>
     <w:lvl w:ilvl="5" w:tplc="04160005" w:tentative="1">
@@ -9644,7 +9833,7 @@
         <w:ind w:left="4320" w:hanging="360"/>
       </w:pPr>
       <w:rPr>
-        <w:rFonts w:hint="default" w:ascii="Wingdings" w:hAnsi="Wingdings"/>
+        <w:rFonts w:ascii="Wingdings" w:hAnsi="Wingdings" w:hint="default"/>
       </w:rPr>
     </w:lvl>
     <w:lvl w:ilvl="6" w:tplc="04160001" w:tentative="1">
@@ -9656,7 +9845,7 @@
         <w:ind w:left="5040" w:hanging="360"/>
       </w:pPr>
       <w:rPr>
-        <w:rFonts w:hint="default" w:ascii="Symbol" w:hAnsi="Symbol"/>
+        <w:rFonts w:ascii="Symbol" w:hAnsi="Symbol" w:hint="default"/>
       </w:rPr>
     </w:lvl>
     <w:lvl w:ilvl="7" w:tplc="04160003" w:tentative="1">
@@ -9668,7 +9857,7 @@
         <w:ind w:left="5760" w:hanging="360"/>
       </w:pPr>
       <w:rPr>
-        <w:rFonts w:hint="default" w:ascii="Courier New" w:hAnsi="Courier New" w:cs="Courier New"/>
+        <w:rFonts w:ascii="Courier New" w:hAnsi="Courier New" w:cs="Courier New" w:hint="default"/>
       </w:rPr>
     </w:lvl>
     <w:lvl w:ilvl="8" w:tplc="04160005" w:tentative="1">
@@ -9680,7 +9869,7 @@
         <w:ind w:left="6480" w:hanging="360"/>
       </w:pPr>
       <w:rPr>
-        <w:rFonts w:hint="default" w:ascii="Wingdings" w:hAnsi="Wingdings"/>
+        <w:rFonts w:ascii="Wingdings" w:hAnsi="Wingdings" w:hint="default"/>
       </w:rPr>
     </w:lvl>
   </w:abstractNum>
@@ -10023,7 +10212,7 @@
         <w:ind w:left="720" w:hanging="360"/>
       </w:pPr>
       <w:rPr>
-        <w:rFonts w:hint="default" w:ascii="Wingdings" w:hAnsi="Wingdings"/>
+        <w:rFonts w:ascii="Wingdings" w:hAnsi="Wingdings" w:hint="default"/>
       </w:rPr>
     </w:lvl>
     <w:lvl w:ilvl="1" w:tplc="04160003" w:tentative="1">
@@ -10035,7 +10224,7 @@
         <w:ind w:left="1440" w:hanging="360"/>
       </w:pPr>
       <w:rPr>
-        <w:rFonts w:hint="default" w:ascii="Courier New" w:hAnsi="Courier New" w:cs="Courier New"/>
+        <w:rFonts w:ascii="Courier New" w:hAnsi="Courier New" w:cs="Courier New" w:hint="default"/>
       </w:rPr>
     </w:lvl>
     <w:lvl w:ilvl="2" w:tplc="04160005" w:tentative="1">
@@ -10047,7 +10236,7 @@
         <w:ind w:left="2160" w:hanging="360"/>
       </w:pPr>
       <w:rPr>
-        <w:rFonts w:hint="default" w:ascii="Wingdings" w:hAnsi="Wingdings"/>
+        <w:rFonts w:ascii="Wingdings" w:hAnsi="Wingdings" w:hint="default"/>
       </w:rPr>
     </w:lvl>
     <w:lvl w:ilvl="3" w:tplc="04160001" w:tentative="1">
@@ -10059,7 +10248,7 @@
         <w:ind w:left="2880" w:hanging="360"/>
       </w:pPr>
       <w:rPr>
-        <w:rFonts w:hint="default" w:ascii="Symbol" w:hAnsi="Symbol"/>
+        <w:rFonts w:ascii="Symbol" w:hAnsi="Symbol" w:hint="default"/>
       </w:rPr>
     </w:lvl>
     <w:lvl w:ilvl="4" w:tplc="04160003" w:tentative="1">
@@ -10071,7 +10260,7 @@
         <w:ind w:left="3600" w:hanging="360"/>
       </w:pPr>
       <w:rPr>
-        <w:rFonts w:hint="default" w:ascii="Courier New" w:hAnsi="Courier New" w:cs="Courier New"/>
+        <w:rFonts w:ascii="Courier New" w:hAnsi="Courier New" w:cs="Courier New" w:hint="default"/>
       </w:rPr>
     </w:lvl>
     <w:lvl w:ilvl="5" w:tplc="04160005" w:tentative="1">
@@ -10083,7 +10272,7 @@
         <w:ind w:left="4320" w:hanging="360"/>
       </w:pPr>
       <w:rPr>
-        <w:rFonts w:hint="default" w:ascii="Wingdings" w:hAnsi="Wingdings"/>
+        <w:rFonts w:ascii="Wingdings" w:hAnsi="Wingdings" w:hint="default"/>
       </w:rPr>
     </w:lvl>
     <w:lvl w:ilvl="6" w:tplc="04160001" w:tentative="1">
@@ -10095,7 +10284,7 @@
         <w:ind w:left="5040" w:hanging="360"/>
       </w:pPr>
       <w:rPr>
-        <w:rFonts w:hint="default" w:ascii="Symbol" w:hAnsi="Symbol"/>
+        <w:rFonts w:ascii="Symbol" w:hAnsi="Symbol" w:hint="default"/>
       </w:rPr>
     </w:lvl>
     <w:lvl w:ilvl="7" w:tplc="04160003" w:tentative="1">
@@ -10107,7 +10296,7 @@
         <w:ind w:left="5760" w:hanging="360"/>
       </w:pPr>
       <w:rPr>
-        <w:rFonts w:hint="default" w:ascii="Courier New" w:hAnsi="Courier New" w:cs="Courier New"/>
+        <w:rFonts w:ascii="Courier New" w:hAnsi="Courier New" w:cs="Courier New" w:hint="default"/>
       </w:rPr>
     </w:lvl>
     <w:lvl w:ilvl="8" w:tplc="04160005" w:tentative="1">
@@ -10119,7 +10308,7 @@
         <w:ind w:left="6480" w:hanging="360"/>
       </w:pPr>
       <w:rPr>
-        <w:rFonts w:hint="default" w:ascii="Wingdings" w:hAnsi="Wingdings"/>
+        <w:rFonts w:ascii="Wingdings" w:hAnsi="Wingdings" w:hint="default"/>
       </w:rPr>
     </w:lvl>
   </w:abstractNum>
@@ -10136,7 +10325,7 @@
         <w:ind w:left="720" w:hanging="360"/>
       </w:pPr>
       <w:rPr>
-        <w:rFonts w:hint="default" w:ascii="Symbol" w:hAnsi="Symbol"/>
+        <w:rFonts w:ascii="Symbol" w:hAnsi="Symbol" w:hint="default"/>
       </w:rPr>
     </w:lvl>
     <w:lvl w:ilvl="1" w:tplc="04160003">
@@ -10148,7 +10337,7 @@
         <w:ind w:left="1440" w:hanging="360"/>
       </w:pPr>
       <w:rPr>
-        <w:rFonts w:hint="default" w:ascii="Courier New" w:hAnsi="Courier New" w:cs="Courier New"/>
+        <w:rFonts w:ascii="Courier New" w:hAnsi="Courier New" w:cs="Courier New" w:hint="default"/>
       </w:rPr>
     </w:lvl>
     <w:lvl w:ilvl="2" w:tplc="04160005" w:tentative="1">
@@ -10160,7 +10349,7 @@
         <w:ind w:left="2160" w:hanging="360"/>
       </w:pPr>
       <w:rPr>
-        <w:rFonts w:hint="default" w:ascii="Wingdings" w:hAnsi="Wingdings"/>
+        <w:rFonts w:ascii="Wingdings" w:hAnsi="Wingdings" w:hint="default"/>
       </w:rPr>
     </w:lvl>
     <w:lvl w:ilvl="3" w:tplc="04160001" w:tentative="1">
@@ -10172,7 +10361,7 @@
         <w:ind w:left="2880" w:hanging="360"/>
       </w:pPr>
       <w:rPr>
-        <w:rFonts w:hint="default" w:ascii="Symbol" w:hAnsi="Symbol"/>
+        <w:rFonts w:ascii="Symbol" w:hAnsi="Symbol" w:hint="default"/>
       </w:rPr>
     </w:lvl>
     <w:lvl w:ilvl="4" w:tplc="04160003" w:tentative="1">
@@ -10184,7 +10373,7 @@
         <w:ind w:left="3600" w:hanging="360"/>
       </w:pPr>
       <w:rPr>
-        <w:rFonts w:hint="default" w:ascii="Courier New" w:hAnsi="Courier New" w:cs="Courier New"/>
+        <w:rFonts w:ascii="Courier New" w:hAnsi="Courier New" w:cs="Courier New" w:hint="default"/>
       </w:rPr>
     </w:lvl>
     <w:lvl w:ilvl="5" w:tplc="04160005" w:tentative="1">
@@ -10196,7 +10385,7 @@
         <w:ind w:left="4320" w:hanging="360"/>
       </w:pPr>
       <w:rPr>
-        <w:rFonts w:hint="default" w:ascii="Wingdings" w:hAnsi="Wingdings"/>
+        <w:rFonts w:ascii="Wingdings" w:hAnsi="Wingdings" w:hint="default"/>
       </w:rPr>
     </w:lvl>
     <w:lvl w:ilvl="6" w:tplc="04160001" w:tentative="1">
@@ -10208,7 +10397,7 @@
         <w:ind w:left="5040" w:hanging="360"/>
       </w:pPr>
       <w:rPr>
-        <w:rFonts w:hint="default" w:ascii="Symbol" w:hAnsi="Symbol"/>
+        <w:rFonts w:ascii="Symbol" w:hAnsi="Symbol" w:hint="default"/>
       </w:rPr>
     </w:lvl>
     <w:lvl w:ilvl="7" w:tplc="04160003" w:tentative="1">
@@ -10220,7 +10409,7 @@
         <w:ind w:left="5760" w:hanging="360"/>
       </w:pPr>
       <w:rPr>
-        <w:rFonts w:hint="default" w:ascii="Courier New" w:hAnsi="Courier New" w:cs="Courier New"/>
+        <w:rFonts w:ascii="Courier New" w:hAnsi="Courier New" w:cs="Courier New" w:hint="default"/>
       </w:rPr>
     </w:lvl>
     <w:lvl w:ilvl="8" w:tplc="04160005" w:tentative="1">
@@ -10232,7 +10421,7 @@
         <w:ind w:left="6480" w:hanging="360"/>
       </w:pPr>
       <w:rPr>
-        <w:rFonts w:hint="default" w:ascii="Wingdings" w:hAnsi="Wingdings"/>
+        <w:rFonts w:ascii="Wingdings" w:hAnsi="Wingdings" w:hint="default"/>
       </w:rPr>
     </w:lvl>
   </w:abstractNum>
@@ -10483,7 +10672,7 @@
         <w:ind w:left="720" w:hanging="360"/>
       </w:pPr>
       <w:rPr>
-        <w:rFonts w:hint="default" w:ascii="Wingdings" w:hAnsi="Wingdings"/>
+        <w:rFonts w:ascii="Wingdings" w:hAnsi="Wingdings" w:hint="default"/>
       </w:rPr>
     </w:lvl>
     <w:lvl w:ilvl="1" w:tplc="04160003" w:tentative="1">
@@ -10495,7 +10684,7 @@
         <w:ind w:left="1440" w:hanging="360"/>
       </w:pPr>
       <w:rPr>
-        <w:rFonts w:hint="default" w:ascii="Courier New" w:hAnsi="Courier New" w:cs="Courier New"/>
+        <w:rFonts w:ascii="Courier New" w:hAnsi="Courier New" w:cs="Courier New" w:hint="default"/>
       </w:rPr>
     </w:lvl>
     <w:lvl w:ilvl="2" w:tplc="04160005" w:tentative="1">
@@ -10507,7 +10696,7 @@
         <w:ind w:left="2160" w:hanging="360"/>
       </w:pPr>
       <w:rPr>
-        <w:rFonts w:hint="default" w:ascii="Wingdings" w:hAnsi="Wingdings"/>
+        <w:rFonts w:ascii="Wingdings" w:hAnsi="Wingdings" w:hint="default"/>
       </w:rPr>
     </w:lvl>
     <w:lvl w:ilvl="3" w:tplc="04160001" w:tentative="1">
@@ -10519,7 +10708,7 @@
         <w:ind w:left="2880" w:hanging="360"/>
       </w:pPr>
       <w:rPr>
-        <w:rFonts w:hint="default" w:ascii="Symbol" w:hAnsi="Symbol"/>
+        <w:rFonts w:ascii="Symbol" w:hAnsi="Symbol" w:hint="default"/>
       </w:rPr>
     </w:lvl>
     <w:lvl w:ilvl="4" w:tplc="04160003" w:tentative="1">
@@ -10531,7 +10720,7 @@
         <w:ind w:left="3600" w:hanging="360"/>
       </w:pPr>
       <w:rPr>
-        <w:rFonts w:hint="default" w:ascii="Courier New" w:hAnsi="Courier New" w:cs="Courier New"/>
+        <w:rFonts w:ascii="Courier New" w:hAnsi="Courier New" w:cs="Courier New" w:hint="default"/>
       </w:rPr>
     </w:lvl>
     <w:lvl w:ilvl="5" w:tplc="04160005" w:tentative="1">
@@ -10543,7 +10732,7 @@
         <w:ind w:left="4320" w:hanging="360"/>
       </w:pPr>
       <w:rPr>
-        <w:rFonts w:hint="default" w:ascii="Wingdings" w:hAnsi="Wingdings"/>
+        <w:rFonts w:ascii="Wingdings" w:hAnsi="Wingdings" w:hint="default"/>
       </w:rPr>
     </w:lvl>
     <w:lvl w:ilvl="6" w:tplc="04160001" w:tentative="1">
@@ -10555,7 +10744,7 @@
         <w:ind w:left="5040" w:hanging="360"/>
       </w:pPr>
       <w:rPr>
-        <w:rFonts w:hint="default" w:ascii="Symbol" w:hAnsi="Symbol"/>
+        <w:rFonts w:ascii="Symbol" w:hAnsi="Symbol" w:hint="default"/>
       </w:rPr>
     </w:lvl>
     <w:lvl w:ilvl="7" w:tplc="04160003" w:tentative="1">
@@ -10567,7 +10756,7 @@
         <w:ind w:left="5760" w:hanging="360"/>
       </w:pPr>
       <w:rPr>
-        <w:rFonts w:hint="default" w:ascii="Courier New" w:hAnsi="Courier New" w:cs="Courier New"/>
+        <w:rFonts w:ascii="Courier New" w:hAnsi="Courier New" w:cs="Courier New" w:hint="default"/>
       </w:rPr>
     </w:lvl>
     <w:lvl w:ilvl="8" w:tplc="04160005" w:tentative="1">
@@ -10579,7 +10768,7 @@
         <w:ind w:left="6480" w:hanging="360"/>
       </w:pPr>
       <w:rPr>
-        <w:rFonts w:hint="default" w:ascii="Wingdings" w:hAnsi="Wingdings"/>
+        <w:rFonts w:ascii="Wingdings" w:hAnsi="Wingdings" w:hint="default"/>
       </w:rPr>
     </w:lvl>
   </w:abstractNum>
@@ -10596,7 +10785,7 @@
         <w:ind w:left="720" w:hanging="360"/>
       </w:pPr>
       <w:rPr>
-        <w:rFonts w:hint="default" w:ascii="Symbol" w:hAnsi="Symbol"/>
+        <w:rFonts w:ascii="Symbol" w:hAnsi="Symbol" w:hint="default"/>
       </w:rPr>
     </w:lvl>
     <w:lvl w:ilvl="1" w:tplc="04160003">
@@ -10608,7 +10797,7 @@
         <w:ind w:left="1440" w:hanging="360"/>
       </w:pPr>
       <w:rPr>
-        <w:rFonts w:hint="default" w:ascii="Courier New" w:hAnsi="Courier New" w:cs="Courier New"/>
+        <w:rFonts w:ascii="Courier New" w:hAnsi="Courier New" w:cs="Courier New" w:hint="default"/>
       </w:rPr>
     </w:lvl>
     <w:lvl w:ilvl="2" w:tplc="04160005">
@@ -10620,7 +10809,7 @@
         <w:ind w:left="2160" w:hanging="360"/>
       </w:pPr>
       <w:rPr>
-        <w:rFonts w:hint="default" w:ascii="Wingdings" w:hAnsi="Wingdings"/>
+        <w:rFonts w:ascii="Wingdings" w:hAnsi="Wingdings" w:hint="default"/>
       </w:rPr>
     </w:lvl>
     <w:lvl w:ilvl="3" w:tplc="04160001">
@@ -10632,7 +10821,7 @@
         <w:ind w:left="2880" w:hanging="360"/>
       </w:pPr>
       <w:rPr>
-        <w:rFonts w:hint="default" w:ascii="Symbol" w:hAnsi="Symbol"/>
+        <w:rFonts w:ascii="Symbol" w:hAnsi="Symbol" w:hint="default"/>
       </w:rPr>
     </w:lvl>
     <w:lvl w:ilvl="4" w:tplc="04160003">
@@ -10644,7 +10833,7 @@
         <w:ind w:left="3600" w:hanging="360"/>
       </w:pPr>
       <w:rPr>
-        <w:rFonts w:hint="default" w:ascii="Courier New" w:hAnsi="Courier New" w:cs="Courier New"/>
+        <w:rFonts w:ascii="Courier New" w:hAnsi="Courier New" w:cs="Courier New" w:hint="default"/>
       </w:rPr>
     </w:lvl>
     <w:lvl w:ilvl="5" w:tplc="04160005">
@@ -10656,7 +10845,7 @@
         <w:ind w:left="4320" w:hanging="360"/>
       </w:pPr>
       <w:rPr>
-        <w:rFonts w:hint="default" w:ascii="Wingdings" w:hAnsi="Wingdings"/>
+        <w:rFonts w:ascii="Wingdings" w:hAnsi="Wingdings" w:hint="default"/>
       </w:rPr>
     </w:lvl>
     <w:lvl w:ilvl="6" w:tplc="04160001">
@@ -10668,7 +10857,7 @@
         <w:ind w:left="5040" w:hanging="360"/>
       </w:pPr>
       <w:rPr>
-        <w:rFonts w:hint="default" w:ascii="Symbol" w:hAnsi="Symbol"/>
+        <w:rFonts w:ascii="Symbol" w:hAnsi="Symbol" w:hint="default"/>
       </w:rPr>
     </w:lvl>
     <w:lvl w:ilvl="7" w:tplc="04160003">
@@ -10680,7 +10869,7 @@
         <w:ind w:left="5760" w:hanging="360"/>
       </w:pPr>
       <w:rPr>
-        <w:rFonts w:hint="default" w:ascii="Courier New" w:hAnsi="Courier New" w:cs="Courier New"/>
+        <w:rFonts w:ascii="Courier New" w:hAnsi="Courier New" w:cs="Courier New" w:hint="default"/>
       </w:rPr>
     </w:lvl>
     <w:lvl w:ilvl="8" w:tplc="04160005">
@@ -10692,7 +10881,7 @@
         <w:ind w:left="6480" w:hanging="360"/>
       </w:pPr>
       <w:rPr>
-        <w:rFonts w:hint="default" w:ascii="Wingdings" w:hAnsi="Wingdings"/>
+        <w:rFonts w:ascii="Wingdings" w:hAnsi="Wingdings" w:hint="default"/>
       </w:rPr>
     </w:lvl>
   </w:abstractNum>
@@ -10708,7 +10897,7 @@
         <w:ind w:left="360" w:hanging="360"/>
       </w:pPr>
       <w:rPr>
-        <w:rFonts w:hint="default" w:ascii="Arial" w:hAnsi="Arial" w:cs="Arial" w:eastAsiaTheme="minorHAnsi"/>
+        <w:rFonts w:ascii="Arial" w:eastAsiaTheme="minorHAnsi" w:hAnsi="Arial" w:cs="Arial" w:hint="default"/>
       </w:rPr>
     </w:lvl>
     <w:lvl w:ilvl="1" w:tplc="04160003" w:tentative="1">
@@ -10720,7 +10909,7 @@
         <w:ind w:left="1080" w:hanging="360"/>
       </w:pPr>
       <w:rPr>
-        <w:rFonts w:hint="default" w:ascii="Courier New" w:hAnsi="Courier New" w:cs="Courier New"/>
+        <w:rFonts w:ascii="Courier New" w:hAnsi="Courier New" w:cs="Courier New" w:hint="default"/>
       </w:rPr>
     </w:lvl>
     <w:lvl w:ilvl="2" w:tplc="04160005" w:tentative="1">
@@ -10732,7 +10921,7 @@
         <w:ind w:left="1800" w:hanging="360"/>
       </w:pPr>
       <w:rPr>
-        <w:rFonts w:hint="default" w:ascii="Wingdings" w:hAnsi="Wingdings"/>
+        <w:rFonts w:ascii="Wingdings" w:hAnsi="Wingdings" w:hint="default"/>
       </w:rPr>
     </w:lvl>
     <w:lvl w:ilvl="3" w:tplc="04160001" w:tentative="1">
@@ -10744,7 +10933,7 @@
         <w:ind w:left="2520" w:hanging="360"/>
       </w:pPr>
       <w:rPr>
-        <w:rFonts w:hint="default" w:ascii="Symbol" w:hAnsi="Symbol"/>
+        <w:rFonts w:ascii="Symbol" w:hAnsi="Symbol" w:hint="default"/>
       </w:rPr>
     </w:lvl>
     <w:lvl w:ilvl="4" w:tplc="04160003" w:tentative="1">
@@ -10756,7 +10945,7 @@
         <w:ind w:left="3240" w:hanging="360"/>
       </w:pPr>
       <w:rPr>
-        <w:rFonts w:hint="default" w:ascii="Courier New" w:hAnsi="Courier New" w:cs="Courier New"/>
+        <w:rFonts w:ascii="Courier New" w:hAnsi="Courier New" w:cs="Courier New" w:hint="default"/>
       </w:rPr>
     </w:lvl>
     <w:lvl w:ilvl="5" w:tplc="04160005" w:tentative="1">
@@ -10768,7 +10957,7 @@
         <w:ind w:left="3960" w:hanging="360"/>
       </w:pPr>
       <w:rPr>
-        <w:rFonts w:hint="default" w:ascii="Wingdings" w:hAnsi="Wingdings"/>
+        <w:rFonts w:ascii="Wingdings" w:hAnsi="Wingdings" w:hint="default"/>
       </w:rPr>
     </w:lvl>
     <w:lvl w:ilvl="6" w:tplc="04160001" w:tentative="1">
@@ -10780,7 +10969,7 @@
         <w:ind w:left="4680" w:hanging="360"/>
       </w:pPr>
       <w:rPr>
-        <w:rFonts w:hint="default" w:ascii="Symbol" w:hAnsi="Symbol"/>
+        <w:rFonts w:ascii="Symbol" w:hAnsi="Symbol" w:hint="default"/>
       </w:rPr>
     </w:lvl>
     <w:lvl w:ilvl="7" w:tplc="04160003" w:tentative="1">
@@ -10792,7 +10981,7 @@
         <w:ind w:left="5400" w:hanging="360"/>
       </w:pPr>
       <w:rPr>
-        <w:rFonts w:hint="default" w:ascii="Courier New" w:hAnsi="Courier New" w:cs="Courier New"/>
+        <w:rFonts w:ascii="Courier New" w:hAnsi="Courier New" w:cs="Courier New" w:hint="default"/>
       </w:rPr>
     </w:lvl>
     <w:lvl w:ilvl="8" w:tplc="04160005" w:tentative="1">
@@ -10804,7 +10993,7 @@
         <w:ind w:left="6120" w:hanging="360"/>
       </w:pPr>
       <w:rPr>
-        <w:rFonts w:hint="default" w:ascii="Wingdings" w:hAnsi="Wingdings"/>
+        <w:rFonts w:ascii="Wingdings" w:hAnsi="Wingdings" w:hint="default"/>
       </w:rPr>
     </w:lvl>
   </w:abstractNum>
@@ -10910,7 +11099,7 @@
         <w:ind w:left="720" w:hanging="360"/>
       </w:pPr>
       <w:rPr>
-        <w:rFonts w:hint="default" w:ascii="Symbol" w:hAnsi="Symbol"/>
+        <w:rFonts w:ascii="Symbol" w:hAnsi="Symbol" w:hint="default"/>
       </w:rPr>
     </w:lvl>
     <w:lvl w:ilvl="1" w:tplc="04160019" w:tentative="1">
@@ -11026,7 +11215,7 @@
         <w:ind w:left="720" w:hanging="360"/>
       </w:pPr>
       <w:rPr>
-        <w:rFonts w:hint="default" w:ascii="Symbol" w:hAnsi="Symbol"/>
+        <w:rFonts w:ascii="Symbol" w:hAnsi="Symbol" w:hint="default"/>
       </w:rPr>
     </w:lvl>
     <w:lvl w:ilvl="1" w:tplc="04160003">
@@ -11041,7 +11230,7 @@
         <w:ind w:left="1440" w:hanging="360"/>
       </w:pPr>
       <w:rPr>
-        <w:rFonts w:hint="default" w:ascii="Courier New" w:hAnsi="Courier New" w:cs="Courier New"/>
+        <w:rFonts w:ascii="Courier New" w:hAnsi="Courier New" w:cs="Courier New" w:hint="default"/>
       </w:rPr>
     </w:lvl>
     <w:lvl w:ilvl="2" w:tplc="04160005" w:tentative="1">
@@ -11056,7 +11245,7 @@
         <w:ind w:left="2160" w:hanging="360"/>
       </w:pPr>
       <w:rPr>
-        <w:rFonts w:hint="default" w:ascii="Wingdings" w:hAnsi="Wingdings"/>
+        <w:rFonts w:ascii="Wingdings" w:hAnsi="Wingdings" w:hint="default"/>
       </w:rPr>
     </w:lvl>
     <w:lvl w:ilvl="3" w:tplc="04160001" w:tentative="1">
@@ -11071,7 +11260,7 @@
         <w:ind w:left="2880" w:hanging="360"/>
       </w:pPr>
       <w:rPr>
-        <w:rFonts w:hint="default" w:ascii="Symbol" w:hAnsi="Symbol"/>
+        <w:rFonts w:ascii="Symbol" w:hAnsi="Symbol" w:hint="default"/>
       </w:rPr>
     </w:lvl>
     <w:lvl w:ilvl="4" w:tplc="04160003" w:tentative="1">
@@ -11086,7 +11275,7 @@
         <w:ind w:left="3600" w:hanging="360"/>
       </w:pPr>
       <w:rPr>
-        <w:rFonts w:hint="default" w:ascii="Courier New" w:hAnsi="Courier New" w:cs="Courier New"/>
+        <w:rFonts w:ascii="Courier New" w:hAnsi="Courier New" w:cs="Courier New" w:hint="default"/>
       </w:rPr>
     </w:lvl>
     <w:lvl w:ilvl="5" w:tplc="04160005" w:tentative="1">
@@ -11101,7 +11290,7 @@
         <w:ind w:left="4320" w:hanging="360"/>
       </w:pPr>
       <w:rPr>
-        <w:rFonts w:hint="default" w:ascii="Wingdings" w:hAnsi="Wingdings"/>
+        <w:rFonts w:ascii="Wingdings" w:hAnsi="Wingdings" w:hint="default"/>
       </w:rPr>
     </w:lvl>
     <w:lvl w:ilvl="6" w:tplc="04160001" w:tentative="1">
@@ -11116,7 +11305,7 @@
         <w:ind w:left="5040" w:hanging="360"/>
       </w:pPr>
       <w:rPr>
-        <w:rFonts w:hint="default" w:ascii="Symbol" w:hAnsi="Symbol"/>
+        <w:rFonts w:ascii="Symbol" w:hAnsi="Symbol" w:hint="default"/>
       </w:rPr>
     </w:lvl>
     <w:lvl w:ilvl="7" w:tplc="04160003" w:tentative="1">
@@ -11131,7 +11320,7 @@
         <w:ind w:left="5760" w:hanging="360"/>
       </w:pPr>
       <w:rPr>
-        <w:rFonts w:hint="default" w:ascii="Courier New" w:hAnsi="Courier New" w:cs="Courier New"/>
+        <w:rFonts w:ascii="Courier New" w:hAnsi="Courier New" w:cs="Courier New" w:hint="default"/>
       </w:rPr>
     </w:lvl>
     <w:lvl w:ilvl="8" w:tplc="04160005" w:tentative="1">
@@ -11146,7 +11335,7 @@
         <w:ind w:left="6480" w:hanging="360"/>
       </w:pPr>
       <w:rPr>
-        <w:rFonts w:hint="default" w:ascii="Wingdings" w:hAnsi="Wingdings"/>
+        <w:rFonts w:ascii="Wingdings" w:hAnsi="Wingdings" w:hint="default"/>
       </w:rPr>
     </w:lvl>
   </w:abstractNum>
@@ -11163,7 +11352,7 @@
         <w:ind w:left="720" w:hanging="360"/>
       </w:pPr>
       <w:rPr>
-        <w:rFonts w:hint="default" w:ascii="Wingdings" w:hAnsi="Wingdings"/>
+        <w:rFonts w:ascii="Wingdings" w:hAnsi="Wingdings" w:hint="default"/>
       </w:rPr>
     </w:lvl>
     <w:lvl w:ilvl="1" w:tplc="04160003" w:tentative="1">
@@ -11175,7 +11364,7 @@
         <w:ind w:left="1440" w:hanging="360"/>
       </w:pPr>
       <w:rPr>
-        <w:rFonts w:hint="default" w:ascii="Courier New" w:hAnsi="Courier New" w:cs="Courier New"/>
+        <w:rFonts w:ascii="Courier New" w:hAnsi="Courier New" w:cs="Courier New" w:hint="default"/>
       </w:rPr>
     </w:lvl>
     <w:lvl w:ilvl="2" w:tplc="04160005" w:tentative="1">
@@ -11187,7 +11376,7 @@
         <w:ind w:left="2160" w:hanging="360"/>
       </w:pPr>
       <w:rPr>
-        <w:rFonts w:hint="default" w:ascii="Wingdings" w:hAnsi="Wingdings"/>
+        <w:rFonts w:ascii="Wingdings" w:hAnsi="Wingdings" w:hint="default"/>
       </w:rPr>
     </w:lvl>
     <w:lvl w:ilvl="3" w:tplc="04160001" w:tentative="1">
@@ -11199,7 +11388,7 @@
         <w:ind w:left="2880" w:hanging="360"/>
       </w:pPr>
       <w:rPr>
-        <w:rFonts w:hint="default" w:ascii="Symbol" w:hAnsi="Symbol"/>
+        <w:rFonts w:ascii="Symbol" w:hAnsi="Symbol" w:hint="default"/>
       </w:rPr>
     </w:lvl>
     <w:lvl w:ilvl="4" w:tplc="04160003" w:tentative="1">
@@ -11211,7 +11400,7 @@
         <w:ind w:left="3600" w:hanging="360"/>
       </w:pPr>
       <w:rPr>
-        <w:rFonts w:hint="default" w:ascii="Courier New" w:hAnsi="Courier New" w:cs="Courier New"/>
+        <w:rFonts w:ascii="Courier New" w:hAnsi="Courier New" w:cs="Courier New" w:hint="default"/>
       </w:rPr>
     </w:lvl>
     <w:lvl w:ilvl="5" w:tplc="04160005" w:tentative="1">
@@ -11223,7 +11412,7 @@
         <w:ind w:left="4320" w:hanging="360"/>
       </w:pPr>
       <w:rPr>
-        <w:rFonts w:hint="default" w:ascii="Wingdings" w:hAnsi="Wingdings"/>
+        <w:rFonts w:ascii="Wingdings" w:hAnsi="Wingdings" w:hint="default"/>
       </w:rPr>
     </w:lvl>
     <w:lvl w:ilvl="6" w:tplc="04160001" w:tentative="1">
@@ -11235,7 +11424,7 @@
         <w:ind w:left="5040" w:hanging="360"/>
       </w:pPr>
       <w:rPr>
-        <w:rFonts w:hint="default" w:ascii="Symbol" w:hAnsi="Symbol"/>
+        <w:rFonts w:ascii="Symbol" w:hAnsi="Symbol" w:hint="default"/>
       </w:rPr>
     </w:lvl>
     <w:lvl w:ilvl="7" w:tplc="04160003" w:tentative="1">
@@ -11247,7 +11436,7 @@
         <w:ind w:left="5760" w:hanging="360"/>
       </w:pPr>
       <w:rPr>
-        <w:rFonts w:hint="default" w:ascii="Courier New" w:hAnsi="Courier New" w:cs="Courier New"/>
+        <w:rFonts w:ascii="Courier New" w:hAnsi="Courier New" w:cs="Courier New" w:hint="default"/>
       </w:rPr>
     </w:lvl>
     <w:lvl w:ilvl="8" w:tplc="04160005" w:tentative="1">
@@ -11259,7 +11448,7 @@
         <w:ind w:left="6480" w:hanging="360"/>
       </w:pPr>
       <w:rPr>
-        <w:rFonts w:hint="default" w:ascii="Wingdings" w:hAnsi="Wingdings"/>
+        <w:rFonts w:ascii="Wingdings" w:hAnsi="Wingdings" w:hint="default"/>
       </w:rPr>
     </w:lvl>
   </w:abstractNum>
@@ -11276,7 +11465,7 @@
         <w:ind w:left="720" w:hanging="360"/>
       </w:pPr>
       <w:rPr>
-        <w:rFonts w:hint="default" w:ascii="Symbol" w:hAnsi="Symbol"/>
+        <w:rFonts w:ascii="Symbol" w:hAnsi="Symbol" w:hint="default"/>
       </w:rPr>
     </w:lvl>
     <w:lvl w:ilvl="1" w:tplc="04160003" w:tentative="1">
@@ -11288,7 +11477,7 @@
         <w:ind w:left="1440" w:hanging="360"/>
       </w:pPr>
       <w:rPr>
-        <w:rFonts w:hint="default" w:ascii="Courier New" w:hAnsi="Courier New" w:cs="Courier New"/>
+        <w:rFonts w:ascii="Courier New" w:hAnsi="Courier New" w:cs="Courier New" w:hint="default"/>
       </w:rPr>
     </w:lvl>
     <w:lvl w:ilvl="2" w:tplc="04160005" w:tentative="1">
@@ -11300,7 +11489,7 @@
         <w:ind w:left="2160" w:hanging="360"/>
       </w:pPr>
       <w:rPr>
-        <w:rFonts w:hint="default" w:ascii="Wingdings" w:hAnsi="Wingdings"/>
+        <w:rFonts w:ascii="Wingdings" w:hAnsi="Wingdings" w:hint="default"/>
       </w:rPr>
     </w:lvl>
     <w:lvl w:ilvl="3" w:tplc="04160001" w:tentative="1">
@@ -11312,7 +11501,7 @@
         <w:ind w:left="2880" w:hanging="360"/>
       </w:pPr>
       <w:rPr>
-        <w:rFonts w:hint="default" w:ascii="Symbol" w:hAnsi="Symbol"/>
+        <w:rFonts w:ascii="Symbol" w:hAnsi="Symbol" w:hint="default"/>
       </w:rPr>
     </w:lvl>
     <w:lvl w:ilvl="4" w:tplc="04160003" w:tentative="1">
@@ -11324,7 +11513,7 @@
         <w:ind w:left="3600" w:hanging="360"/>
       </w:pPr>
       <w:rPr>
-        <w:rFonts w:hint="default" w:ascii="Courier New" w:hAnsi="Courier New" w:cs="Courier New"/>
+        <w:rFonts w:ascii="Courier New" w:hAnsi="Courier New" w:cs="Courier New" w:hint="default"/>
       </w:rPr>
     </w:lvl>
     <w:lvl w:ilvl="5" w:tplc="04160005" w:tentative="1">
@@ -11336,7 +11525,7 @@
         <w:ind w:left="4320" w:hanging="360"/>
       </w:pPr>
       <w:rPr>
-        <w:rFonts w:hint="default" w:ascii="Wingdings" w:hAnsi="Wingdings"/>
+        <w:rFonts w:ascii="Wingdings" w:hAnsi="Wingdings" w:hint="default"/>
       </w:rPr>
     </w:lvl>
     <w:lvl w:ilvl="6" w:tplc="04160001" w:tentative="1">
@@ -11348,7 +11537,7 @@
         <w:ind w:left="5040" w:hanging="360"/>
       </w:pPr>
       <w:rPr>
-        <w:rFonts w:hint="default" w:ascii="Symbol" w:hAnsi="Symbol"/>
+        <w:rFonts w:ascii="Symbol" w:hAnsi="Symbol" w:hint="default"/>
       </w:rPr>
     </w:lvl>
     <w:lvl w:ilvl="7" w:tplc="04160003" w:tentative="1">
@@ -11360,7 +11549,7 @@
         <w:ind w:left="5760" w:hanging="360"/>
       </w:pPr>
       <w:rPr>
-        <w:rFonts w:hint="default" w:ascii="Courier New" w:hAnsi="Courier New" w:cs="Courier New"/>
+        <w:rFonts w:ascii="Courier New" w:hAnsi="Courier New" w:cs="Courier New" w:hint="default"/>
       </w:rPr>
     </w:lvl>
     <w:lvl w:ilvl="8" w:tplc="04160005" w:tentative="1">
@@ -11372,7 +11561,7 @@
         <w:ind w:left="6480" w:hanging="360"/>
       </w:pPr>
       <w:rPr>
-        <w:rFonts w:hint="default" w:ascii="Wingdings" w:hAnsi="Wingdings"/>
+        <w:rFonts w:ascii="Wingdings" w:hAnsi="Wingdings" w:hint="default"/>
       </w:rPr>
     </w:lvl>
   </w:abstractNum>
@@ -11407,7 +11596,7 @@
         <w:ind w:left="1440" w:hanging="360"/>
       </w:pPr>
       <w:rPr>
-        <w:rFonts w:hint="default" w:ascii="Symbol" w:hAnsi="Symbol"/>
+        <w:rFonts w:ascii="Symbol" w:hAnsi="Symbol" w:hint="default"/>
       </w:rPr>
     </w:lvl>
     <w:lvl w:ilvl="2" w:tplc="0416000F">
@@ -11511,7 +11700,7 @@
         <w:ind w:left="720" w:hanging="360"/>
       </w:pPr>
       <w:rPr>
-        <w:rFonts w:hint="default" w:ascii="Symbol" w:hAnsi="Symbol"/>
+        <w:rFonts w:ascii="Symbol" w:hAnsi="Symbol" w:hint="default"/>
       </w:rPr>
     </w:lvl>
     <w:lvl w:ilvl="1" w:tplc="04160003" w:tentative="1">
@@ -11523,7 +11712,7 @@
         <w:ind w:left="1440" w:hanging="360"/>
       </w:pPr>
       <w:rPr>
-        <w:rFonts w:hint="default" w:ascii="Courier New" w:hAnsi="Courier New" w:cs="Courier New"/>
+        <w:rFonts w:ascii="Courier New" w:hAnsi="Courier New" w:cs="Courier New" w:hint="default"/>
       </w:rPr>
     </w:lvl>
     <w:lvl w:ilvl="2" w:tplc="04160005" w:tentative="1">
@@ -11535,7 +11724,7 @@
         <w:ind w:left="2160" w:hanging="360"/>
       </w:pPr>
       <w:rPr>
-        <w:rFonts w:hint="default" w:ascii="Wingdings" w:hAnsi="Wingdings"/>
+        <w:rFonts w:ascii="Wingdings" w:hAnsi="Wingdings" w:hint="default"/>
       </w:rPr>
     </w:lvl>
     <w:lvl w:ilvl="3" w:tplc="04160001" w:tentative="1">
@@ -11547,7 +11736,7 @@
         <w:ind w:left="2880" w:hanging="360"/>
       </w:pPr>
       <w:rPr>
-        <w:rFonts w:hint="default" w:ascii="Symbol" w:hAnsi="Symbol"/>
+        <w:rFonts w:ascii="Symbol" w:hAnsi="Symbol" w:hint="default"/>
       </w:rPr>
     </w:lvl>
     <w:lvl w:ilvl="4" w:tplc="04160003" w:tentative="1">
@@ -11559,7 +11748,7 @@
         <w:ind w:left="3600" w:hanging="360"/>
       </w:pPr>
       <w:rPr>
-        <w:rFonts w:hint="default" w:ascii="Courier New" w:hAnsi="Courier New" w:cs="Courier New"/>
+        <w:rFonts w:ascii="Courier New" w:hAnsi="Courier New" w:cs="Courier New" w:hint="default"/>
       </w:rPr>
     </w:lvl>
     <w:lvl w:ilvl="5" w:tplc="04160005" w:tentative="1">
@@ -11571,7 +11760,7 @@
         <w:ind w:left="4320" w:hanging="360"/>
       </w:pPr>
       <w:rPr>
-        <w:rFonts w:hint="default" w:ascii="Wingdings" w:hAnsi="Wingdings"/>
+        <w:rFonts w:ascii="Wingdings" w:hAnsi="Wingdings" w:hint="default"/>
       </w:rPr>
     </w:lvl>
     <w:lvl w:ilvl="6" w:tplc="04160001" w:tentative="1">
@@ -11583,7 +11772,7 @@
         <w:ind w:left="5040" w:hanging="360"/>
       </w:pPr>
       <w:rPr>
-        <w:rFonts w:hint="default" w:ascii="Symbol" w:hAnsi="Symbol"/>
+        <w:rFonts w:ascii="Symbol" w:hAnsi="Symbol" w:hint="default"/>
       </w:rPr>
     </w:lvl>
     <w:lvl w:ilvl="7" w:tplc="04160003" w:tentative="1">
@@ -11595,7 +11784,7 @@
         <w:ind w:left="5760" w:hanging="360"/>
       </w:pPr>
       <w:rPr>
-        <w:rFonts w:hint="default" w:ascii="Courier New" w:hAnsi="Courier New" w:cs="Courier New"/>
+        <w:rFonts w:ascii="Courier New" w:hAnsi="Courier New" w:cs="Courier New" w:hint="default"/>
       </w:rPr>
     </w:lvl>
     <w:lvl w:ilvl="8" w:tplc="04160005" w:tentative="1">
@@ -11607,65 +11796,65 @@
         <w:ind w:left="6480" w:hanging="360"/>
       </w:pPr>
       <w:rPr>
-        <w:rFonts w:hint="default" w:ascii="Wingdings" w:hAnsi="Wingdings"/>
+        <w:rFonts w:ascii="Wingdings" w:hAnsi="Wingdings" w:hint="default"/>
       </w:rPr>
     </w:lvl>
   </w:abstractNum>
-  <w:num w:numId="1" w16cid:durableId="1465851876">
+  <w:num w:numId="1">
     <w:abstractNumId w:val="9"/>
   </w:num>
-  <w:num w:numId="2" w16cid:durableId="263078926">
+  <w:num w:numId="2">
     <w:abstractNumId w:val="20"/>
   </w:num>
-  <w:num w:numId="3" w16cid:durableId="1185436231">
+  <w:num w:numId="3">
     <w:abstractNumId w:val="4"/>
   </w:num>
-  <w:num w:numId="4" w16cid:durableId="1097364773">
+  <w:num w:numId="4">
     <w:abstractNumId w:val="1"/>
   </w:num>
-  <w:num w:numId="5" w16cid:durableId="344525707">
+  <w:num w:numId="5">
     <w:abstractNumId w:val="17"/>
   </w:num>
-  <w:num w:numId="6" w16cid:durableId="565263829">
+  <w:num w:numId="6">
     <w:abstractNumId w:val="8"/>
   </w:num>
-  <w:num w:numId="7" w16cid:durableId="1269459835">
+  <w:num w:numId="7">
     <w:abstractNumId w:val="18"/>
   </w:num>
-  <w:num w:numId="8" w16cid:durableId="1182087147">
+  <w:num w:numId="8">
     <w:abstractNumId w:val="5"/>
   </w:num>
-  <w:num w:numId="9" w16cid:durableId="1794666591">
+  <w:num w:numId="9">
     <w:abstractNumId w:val="14"/>
   </w:num>
-  <w:num w:numId="10" w16cid:durableId="1518273929">
+  <w:num w:numId="10">
     <w:abstractNumId w:val="23"/>
   </w:num>
-  <w:num w:numId="11" w16cid:durableId="800851899">
+  <w:num w:numId="11">
     <w:abstractNumId w:val="10"/>
   </w:num>
-  <w:num w:numId="12" w16cid:durableId="32852595">
+  <w:num w:numId="12">
     <w:abstractNumId w:val="6"/>
   </w:num>
-  <w:num w:numId="13" w16cid:durableId="1494956528">
+  <w:num w:numId="13">
     <w:abstractNumId w:val="3"/>
   </w:num>
-  <w:num w:numId="14" w16cid:durableId="365835646">
+  <w:num w:numId="14">
     <w:abstractNumId w:val="0"/>
   </w:num>
-  <w:num w:numId="15" w16cid:durableId="1919821185">
+  <w:num w:numId="15">
     <w:abstractNumId w:val="13"/>
   </w:num>
-  <w:num w:numId="16" w16cid:durableId="35350975">
+  <w:num w:numId="16">
     <w:abstractNumId w:val="19"/>
   </w:num>
-  <w:num w:numId="17" w16cid:durableId="1937714309">
+  <w:num w:numId="17">
     <w:abstractNumId w:val="16"/>
   </w:num>
-  <w:num w:numId="18" w16cid:durableId="1214195087">
+  <w:num w:numId="18">
     <w:abstractNumId w:val="22"/>
   </w:num>
-  <w:num w:numId="19" w16cid:durableId="1023551342">
+  <w:num w:numId="19">
     <w:abstractNumId w:val="8"/>
     <w:lvlOverride w:ilvl="0">
       <w:lvl w:ilvl="0">
@@ -11794,28 +11983,28 @@
       </w:lvl>
     </w:lvlOverride>
   </w:num>
-  <w:num w:numId="20" w16cid:durableId="95712582">
+  <w:num w:numId="20">
     <w:abstractNumId w:val="15"/>
   </w:num>
-  <w:num w:numId="21" w16cid:durableId="1065101423">
+  <w:num w:numId="21">
     <w:abstractNumId w:val="11"/>
   </w:num>
-  <w:num w:numId="22" w16cid:durableId="1405376342">
+  <w:num w:numId="22">
     <w:abstractNumId w:val="2"/>
   </w:num>
-  <w:num w:numId="23" w16cid:durableId="1302930564">
+  <w:num w:numId="23">
     <w:abstractNumId w:val="21"/>
   </w:num>
-  <w:num w:numId="24" w16cid:durableId="224415504">
+  <w:num w:numId="24">
     <w:abstractNumId w:val="7"/>
   </w:num>
-  <w:num w:numId="25" w16cid:durableId="54084044">
+  <w:num w:numId="25">
     <w:abstractNumId w:val="12"/>
   </w:num>
-  <w:num w:numId="26" w16cid:durableId="200018776">
+  <w:num w:numId="26">
     <w:abstractNumId w:val="24"/>
   </w:num>
-  <w:num w:numId="27" w16cid:durableId="1402753175">
+  <w:num w:numId="27">
     <w:abstractNumId w:val="8"/>
     <w:lvlOverride w:ilvl="0">
       <w:lvl w:ilvl="0">
@@ -11947,20 +12136,12 @@
 </w:numbering>
 </file>
 
-<file path=word/people.xml><?xml version="1.0" encoding="utf-8"?>
-<w15:people xmlns:wpc="http://schemas.microsoft.com/office/word/2010/wordprocessingCanvas" xmlns:cx="http://schemas.microsoft.com/office/drawing/2014/chartex" xmlns:cx1="http://schemas.microsoft.com/office/drawing/2015/9/8/chartex" xmlns:cx2="http://schemas.microsoft.com/office/drawing/2015/10/21/chartex" xmlns:cx3="http://schemas.microsoft.com/office/drawing/2016/5/9/chartex" xmlns:cx4="http://schemas.microsoft.com/office/drawing/2016/5/10/chartex" xmlns:cx5="http://schemas.microsoft.com/office/drawing/2016/5/11/chartex" xmlns:cx6="http://schemas.microsoft.com/office/drawing/2016/5/12/chartex" xmlns:cx7="http://schemas.microsoft.com/office/drawing/2016/5/13/chartex" xmlns:cx8="http://schemas.microsoft.com/office/drawing/2016/5/14/chartex" xmlns:mc="http://schemas.openxmlformats.org/markup-compatibility/2006" xmlns:aink="http://schemas.microsoft.com/office/drawing/2016/ink" xmlns:am3d="http://schemas.microsoft.com/office/drawing/2017/model3d" xmlns:o="urn:schemas-microsoft-com:office:office" xmlns:oel="http://schemas.microsoft.com/office/2019/extlst" xmlns:r="http://schemas.openxmlformats.org/officeDocument/2006/relationships" xmlns:m="http://schemas.openxmlformats.org/officeDocument/2006/math" xmlns:v="urn:schemas-microsoft-com:vml" xmlns:wp14="http://schemas.microsoft.com/office/word/2010/wordprocessingDrawing" xmlns:wp="http://schemas.openxmlformats.org/drawingml/2006/wordprocessingDrawing" xmlns:w10="urn:schemas-microsoft-com:office:word" xmlns:w="http://schemas.openxmlformats.org/wordprocessingml/2006/main" xmlns:w14="http://schemas.microsoft.com/office/word/2010/wordml" xmlns:w15="http://schemas.microsoft.com/office/word/2012/wordml" xmlns:w16cex="http://schemas.microsoft.com/office/word/2018/wordml/cex" xmlns:w16cid="http://schemas.microsoft.com/office/word/2016/wordml/cid" xmlns:w16="http://schemas.microsoft.com/office/word/2018/wordml" xmlns:w16du="http://schemas.microsoft.com/office/word/2023/wordml/word16du" xmlns:w16sdtdh="http://schemas.microsoft.com/office/word/2020/wordml/sdtdatahash" xmlns:w16se="http://schemas.microsoft.com/office/word/2015/wordml/symex" xmlns:wpg="http://schemas.microsoft.com/office/word/2010/wordprocessingGroup" xmlns:wpi="http://schemas.microsoft.com/office/word/2010/wordprocessingInk" xmlns:wne="http://schemas.microsoft.com/office/word/2006/wordml" xmlns:wps="http://schemas.microsoft.com/office/word/2010/wordprocessingShape" mc:Ignorable="w14 w15 w16se w16cid w16 w16cex w16sdtdh w16du wp14">
-  <w15:person w15:author="JOAO VICTOR DOS SANTOS ROCHA">
-    <w15:presenceInfo w15:providerId="AD" w15:userId="S::joao.vsr1@puccampinas.edu.br::d9815e2d-b6bb-4b7b-afbe-eee46bc75fc3"/>
-  </w15:person>
-</w15:people>
-</file>
-
 <file path=word/styles.xml><?xml version="1.0" encoding="utf-8"?>
-<w:styles xmlns:mc="http://schemas.openxmlformats.org/markup-compatibility/2006" xmlns:r="http://schemas.openxmlformats.org/officeDocument/2006/relationships" xmlns:w="http://schemas.openxmlformats.org/wordprocessingml/2006/main" xmlns:w14="http://schemas.microsoft.com/office/word/2010/wordml" xmlns:w15="http://schemas.microsoft.com/office/word/2012/wordml" xmlns:w16cex="http://schemas.microsoft.com/office/word/2018/wordml/cex" xmlns:w16cid="http://schemas.microsoft.com/office/word/2016/wordml/cid" xmlns:w16="http://schemas.microsoft.com/office/word/2018/wordml" xmlns:w16du="http://schemas.microsoft.com/office/word/2023/wordml/word16du" xmlns:w16sdtdh="http://schemas.microsoft.com/office/word/2020/wordml/sdtdatahash" xmlns:w16se="http://schemas.microsoft.com/office/word/2015/wordml/symex" mc:Ignorable="w14 w15 w16se w16cid w16 w16cex w16sdtdh w16du">
+<w:styles xmlns:mc="http://schemas.openxmlformats.org/markup-compatibility/2006" xmlns:r="http://schemas.openxmlformats.org/officeDocument/2006/relationships" xmlns:w="http://schemas.openxmlformats.org/wordprocessingml/2006/main" xmlns:w14="http://schemas.microsoft.com/office/word/2010/wordml" xmlns:w15="http://schemas.microsoft.com/office/word/2012/wordml" xmlns:w16cid="http://schemas.microsoft.com/office/word/2016/wordml/cid" xmlns:w16se="http://schemas.microsoft.com/office/word/2015/wordml/symex" mc:Ignorable="w14 w15 w16se w16cid">
   <w:docDefaults>
     <w:rPrDefault>
       <w:rPr>
-        <w:rFonts w:asciiTheme="minorHAnsi" w:hAnsiTheme="minorHAnsi" w:eastAsiaTheme="minorHAnsi" w:cstheme="minorBidi"/>
+        <w:rFonts w:asciiTheme="minorHAnsi" w:eastAsiaTheme="minorHAnsi" w:hAnsiTheme="minorHAnsi" w:cstheme="minorBidi"/>
         <w:sz w:val="22"/>
         <w:szCs w:val="22"/>
         <w:lang w:val="pt-BR" w:eastAsia="en-US" w:bidi="ar-SA"/>
@@ -11972,17 +12153,17 @@
       </w:pPr>
     </w:pPrDefault>
   </w:docDefaults>
-  <w:latentStyles w:defLockedState="0" w:defUIPriority="99" w:defSemiHidden="0" w:defUnhideWhenUsed="0" w:defQFormat="0" w:count="376">
+  <w:latentStyles w:defLockedState="0" w:defUIPriority="99" w:defSemiHidden="0" w:defUnhideWhenUsed="0" w:defQFormat="0" w:count="375">
     <w:lsdException w:name="Normal" w:uiPriority="0" w:qFormat="1"/>
     <w:lsdException w:name="heading 1" w:uiPriority="9" w:qFormat="1"/>
-    <w:lsdException w:name="heading 2" w:uiPriority="9" w:semiHidden="1" w:unhideWhenUsed="1" w:qFormat="1"/>
-    <w:lsdException w:name="heading 3" w:uiPriority="9" w:semiHidden="1" w:unhideWhenUsed="1" w:qFormat="1"/>
-    <w:lsdException w:name="heading 4" w:uiPriority="9" w:semiHidden="1" w:unhideWhenUsed="1" w:qFormat="1"/>
-    <w:lsdException w:name="heading 5" w:uiPriority="9" w:semiHidden="1" w:unhideWhenUsed="1" w:qFormat="1"/>
-    <w:lsdException w:name="heading 6" w:uiPriority="9" w:semiHidden="1" w:unhideWhenUsed="1" w:qFormat="1"/>
-    <w:lsdException w:name="heading 7" w:uiPriority="9" w:semiHidden="1" w:unhideWhenUsed="1" w:qFormat="1"/>
-    <w:lsdException w:name="heading 8" w:uiPriority="9" w:semiHidden="1" w:unhideWhenUsed="1" w:qFormat="1"/>
-    <w:lsdException w:name="heading 9" w:uiPriority="9" w:semiHidden="1" w:unhideWhenUsed="1" w:qFormat="1"/>
+    <w:lsdException w:name="heading 2" w:semiHidden="1" w:uiPriority="9" w:unhideWhenUsed="1" w:qFormat="1"/>
+    <w:lsdException w:name="heading 3" w:semiHidden="1" w:uiPriority="9" w:unhideWhenUsed="1" w:qFormat="1"/>
+    <w:lsdException w:name="heading 4" w:semiHidden="1" w:uiPriority="9" w:unhideWhenUsed="1" w:qFormat="1"/>
+    <w:lsdException w:name="heading 5" w:semiHidden="1" w:uiPriority="9" w:unhideWhenUsed="1" w:qFormat="1"/>
+    <w:lsdException w:name="heading 6" w:semiHidden="1" w:uiPriority="9" w:unhideWhenUsed="1" w:qFormat="1"/>
+    <w:lsdException w:name="heading 7" w:semiHidden="1" w:uiPriority="9" w:unhideWhenUsed="1" w:qFormat="1"/>
+    <w:lsdException w:name="heading 8" w:semiHidden="1" w:uiPriority="9" w:unhideWhenUsed="1" w:qFormat="1"/>
+    <w:lsdException w:name="heading 9" w:semiHidden="1" w:uiPriority="9" w:unhideWhenUsed="1" w:qFormat="1"/>
     <w:lsdException w:name="index 1" w:semiHidden="1" w:unhideWhenUsed="1"/>
     <w:lsdException w:name="index 2" w:semiHidden="1" w:unhideWhenUsed="1"/>
     <w:lsdException w:name="index 3" w:semiHidden="1" w:unhideWhenUsed="1"/>
@@ -11992,26 +12173,26 @@
     <w:lsdException w:name="index 7" w:semiHidden="1" w:unhideWhenUsed="1"/>
     <w:lsdException w:name="index 8" w:semiHidden="1" w:unhideWhenUsed="1"/>
     <w:lsdException w:name="index 9" w:semiHidden="1" w:unhideWhenUsed="1"/>
-    <w:lsdException w:name="toc 1" w:uiPriority="39" w:semiHidden="1" w:unhideWhenUsed="1"/>
-    <w:lsdException w:name="toc 2" w:uiPriority="39" w:semiHidden="1" w:unhideWhenUsed="1"/>
-    <w:lsdException w:name="toc 3" w:uiPriority="39" w:semiHidden="1" w:unhideWhenUsed="1"/>
-    <w:lsdException w:name="toc 4" w:uiPriority="39" w:semiHidden="1" w:unhideWhenUsed="1"/>
-    <w:lsdException w:name="toc 5" w:uiPriority="39" w:semiHidden="1" w:unhideWhenUsed="1"/>
-    <w:lsdException w:name="toc 6" w:uiPriority="39" w:semiHidden="1" w:unhideWhenUsed="1"/>
-    <w:lsdException w:name="toc 7" w:uiPriority="39" w:semiHidden="1" w:unhideWhenUsed="1"/>
-    <w:lsdException w:name="toc 8" w:uiPriority="39" w:semiHidden="1" w:unhideWhenUsed="1"/>
-    <w:lsdException w:name="toc 9" w:uiPriority="39" w:semiHidden="1" w:unhideWhenUsed="1"/>
+    <w:lsdException w:name="toc 1" w:semiHidden="1" w:uiPriority="39" w:unhideWhenUsed="1"/>
+    <w:lsdException w:name="toc 2" w:semiHidden="1" w:uiPriority="39" w:unhideWhenUsed="1"/>
+    <w:lsdException w:name="toc 3" w:semiHidden="1" w:uiPriority="39" w:unhideWhenUsed="1"/>
+    <w:lsdException w:name="toc 4" w:semiHidden="1" w:uiPriority="39" w:unhideWhenUsed="1"/>
+    <w:lsdException w:name="toc 5" w:semiHidden="1" w:uiPriority="39" w:unhideWhenUsed="1"/>
+    <w:lsdException w:name="toc 6" w:semiHidden="1" w:uiPriority="39" w:unhideWhenUsed="1"/>
+    <w:lsdException w:name="toc 7" w:semiHidden="1" w:uiPriority="39" w:unhideWhenUsed="1"/>
+    <w:lsdException w:name="toc 8" w:semiHidden="1" w:uiPriority="39" w:unhideWhenUsed="1"/>
+    <w:lsdException w:name="toc 9" w:semiHidden="1" w:uiPriority="39" w:unhideWhenUsed="1"/>
     <w:lsdException w:name="Normal Indent" w:semiHidden="1" w:unhideWhenUsed="1"/>
-    <w:lsdException w:name="footnote text" w:uiPriority="0" w:semiHidden="1" w:unhideWhenUsed="1"/>
+    <w:lsdException w:name="footnote text" w:semiHidden="1" w:uiPriority="0" w:unhideWhenUsed="1"/>
     <w:lsdException w:name="annotation text" w:semiHidden="1" w:unhideWhenUsed="1"/>
     <w:lsdException w:name="header" w:semiHidden="1" w:unhideWhenUsed="1"/>
     <w:lsdException w:name="footer" w:semiHidden="1" w:unhideWhenUsed="1"/>
     <w:lsdException w:name="index heading" w:semiHidden="1" w:unhideWhenUsed="1"/>
-    <w:lsdException w:name="caption" w:uiPriority="35" w:semiHidden="1" w:unhideWhenUsed="1" w:qFormat="1"/>
+    <w:lsdException w:name="caption" w:semiHidden="1" w:uiPriority="35" w:unhideWhenUsed="1" w:qFormat="1"/>
     <w:lsdException w:name="table of figures" w:semiHidden="1" w:unhideWhenUsed="1"/>
     <w:lsdException w:name="envelope address" w:semiHidden="1" w:unhideWhenUsed="1"/>
     <w:lsdException w:name="envelope return" w:semiHidden="1" w:unhideWhenUsed="1"/>
-    <w:lsdException w:name="footnote reference" w:uiPriority="0" w:semiHidden="1" w:unhideWhenUsed="1"/>
+    <w:lsdException w:name="footnote reference" w:semiHidden="1" w:uiPriority="0" w:unhideWhenUsed="1"/>
     <w:lsdException w:name="annotation reference" w:semiHidden="1" w:unhideWhenUsed="1"/>
     <w:lsdException w:name="line number" w:semiHidden="1" w:unhideWhenUsed="1"/>
     <w:lsdException w:name="page number" w:semiHidden="1" w:unhideWhenUsed="1"/>
@@ -12038,7 +12219,7 @@
     <w:lsdException w:name="Title" w:uiPriority="10" w:qFormat="1"/>
     <w:lsdException w:name="Closing" w:semiHidden="1" w:unhideWhenUsed="1"/>
     <w:lsdException w:name="Signature" w:semiHidden="1" w:unhideWhenUsed="1"/>
-    <w:lsdException w:name="Default Paragraph Font" w:uiPriority="1" w:semiHidden="1" w:unhideWhenUsed="1"/>
+    <w:lsdException w:name="Default Paragraph Font" w:semiHidden="1" w:uiPriority="1" w:unhideWhenUsed="1"/>
     <w:lsdException w:name="Body Text" w:semiHidden="1" w:unhideWhenUsed="1"/>
     <w:lsdException w:name="Body Text Indent" w:semiHidden="1" w:unhideWhenUsed="1"/>
     <w:lsdException w:name="List Continue" w:semiHidden="1" w:unhideWhenUsed="1"/>
@@ -12238,8 +12419,8 @@
     <w:lsdException w:name="Subtle Reference" w:uiPriority="31" w:qFormat="1"/>
     <w:lsdException w:name="Intense Reference" w:uiPriority="32" w:qFormat="1"/>
     <w:lsdException w:name="Book Title" w:uiPriority="33" w:qFormat="1"/>
-    <w:lsdException w:name="Bibliography" w:uiPriority="37" w:semiHidden="1" w:unhideWhenUsed="1"/>
-    <w:lsdException w:name="TOC Heading" w:uiPriority="39" w:semiHidden="1" w:unhideWhenUsed="1" w:qFormat="1"/>
+    <w:lsdException w:name="Bibliography" w:semiHidden="1" w:uiPriority="37" w:unhideWhenUsed="1"/>
+    <w:lsdException w:name="TOC Heading" w:semiHidden="1" w:uiPriority="39" w:unhideWhenUsed="1" w:qFormat="1"/>
     <w:lsdException w:name="Plain Table 1" w:uiPriority="41"/>
     <w:lsdException w:name="Plain Table 2" w:uiPriority="42"/>
     <w:lsdException w:name="Plain Table 3" w:uiPriority="43"/>
@@ -12348,17 +12529,16 @@
     <w:lsdException w:name="Smart Hyperlink" w:semiHidden="1" w:unhideWhenUsed="1"/>
     <w:lsdException w:name="Hashtag" w:semiHidden="1" w:unhideWhenUsed="1"/>
     <w:lsdException w:name="Unresolved Mention" w:semiHidden="1" w:unhideWhenUsed="1"/>
-    <w:lsdException w:name="Smart Link" w:semiHidden="1" w:unhideWhenUsed="1"/>
   </w:latentStyles>
-  <w:style w:type="paragraph" w:styleId="Normal" w:default="1">
+  <w:style w:type="paragraph" w:default="1" w:styleId="Normal">
     <w:name w:val="Normal"/>
     <w:qFormat/>
   </w:style>
-  <w:style w:type="paragraph" w:styleId="Heading1">
+  <w:style w:type="paragraph" w:styleId="Ttulo1">
     <w:name w:val="heading 1"/>
     <w:basedOn w:val="Normal"/>
     <w:next w:val="Normal"/>
-    <w:link w:val="Heading1Char"/>
+    <w:link w:val="Ttulo1Char"/>
     <w:uiPriority w:val="9"/>
     <w:qFormat/>
     <w:rsid w:val="00D961CF"/>
@@ -12369,7 +12549,7 @@
       <w:outlineLvl w:val="0"/>
     </w:pPr>
     <w:rPr>
-      <w:rFonts w:asciiTheme="majorHAnsi" w:hAnsiTheme="majorHAnsi" w:eastAsiaTheme="majorEastAsia" w:cstheme="majorBidi"/>
+      <w:rFonts w:asciiTheme="majorHAnsi" w:eastAsiaTheme="majorEastAsia" w:hAnsiTheme="majorHAnsi" w:cstheme="majorBidi"/>
       <w:b/>
       <w:bCs/>
       <w:color w:val="365F91" w:themeColor="accent1" w:themeShade="BF"/>
@@ -12377,10 +12557,10 @@
       <w:szCs w:val="28"/>
     </w:rPr>
   </w:style>
-  <w:style w:type="paragraph" w:styleId="Heading2">
+  <w:style w:type="paragraph" w:styleId="Ttulo2">
     <w:name w:val="heading 2"/>
     <w:basedOn w:val="Normal"/>
-    <w:link w:val="Heading2Char"/>
+    <w:link w:val="Ttulo2Char"/>
     <w:uiPriority w:val="9"/>
     <w:qFormat/>
     <w:rsid w:val="001F73F9"/>
@@ -12389,7 +12569,7 @@
       <w:outlineLvl w:val="1"/>
     </w:pPr>
     <w:rPr>
-      <w:rFonts w:ascii="Times New Roman" w:hAnsi="Times New Roman" w:eastAsia="Times New Roman" w:cs="Times New Roman"/>
+      <w:rFonts w:ascii="Times New Roman" w:eastAsia="Times New Roman" w:hAnsi="Times New Roman" w:cs="Times New Roman"/>
       <w:b/>
       <w:bCs/>
       <w:sz w:val="36"/>
@@ -12397,10 +12577,10 @@
       <w:lang w:eastAsia="pt-BR"/>
     </w:rPr>
   </w:style>
-  <w:style w:type="paragraph" w:styleId="Heading3">
+  <w:style w:type="paragraph" w:styleId="Ttulo3">
     <w:name w:val="heading 3"/>
     <w:basedOn w:val="Normal"/>
-    <w:link w:val="Heading3Char"/>
+    <w:link w:val="Ttulo3Char"/>
     <w:uiPriority w:val="9"/>
     <w:qFormat/>
     <w:rsid w:val="001F73F9"/>
@@ -12409,7 +12589,7 @@
       <w:outlineLvl w:val="2"/>
     </w:pPr>
     <w:rPr>
-      <w:rFonts w:ascii="Times New Roman" w:hAnsi="Times New Roman" w:eastAsia="Times New Roman" w:cs="Times New Roman"/>
+      <w:rFonts w:ascii="Times New Roman" w:eastAsia="Times New Roman" w:hAnsi="Times New Roman" w:cs="Times New Roman"/>
       <w:b/>
       <w:bCs/>
       <w:sz w:val="27"/>
@@ -12417,13 +12597,12 @@
       <w:lang w:eastAsia="pt-BR"/>
     </w:rPr>
   </w:style>
-  <w:style w:type="character" w:styleId="DefaultParagraphFont" w:default="1">
+  <w:style w:type="character" w:default="1" w:styleId="Fontepargpadro">
     <w:name w:val="Default Paragraph Font"/>
     <w:uiPriority w:val="1"/>
-    <w:semiHidden/>
     <w:unhideWhenUsed/>
   </w:style>
-  <w:style w:type="table" w:styleId="TableNormal" w:default="1">
+  <w:style w:type="table" w:default="1" w:styleId="Tabelanormal">
     <w:name w:val="Normal Table"/>
     <w:uiPriority w:val="99"/>
     <w:semiHidden/>
@@ -12438,20 +12617,20 @@
       </w:tblCellMar>
     </w:tblPr>
   </w:style>
-  <w:style w:type="numbering" w:styleId="NoList" w:default="1">
+  <w:style w:type="numbering" w:default="1" w:styleId="Semlista">
     <w:name w:val="No List"/>
     <w:uiPriority w:val="99"/>
     <w:semiHidden/>
     <w:unhideWhenUsed/>
   </w:style>
-  <w:style w:type="character" w:styleId="Heading2Char" w:customStyle="1">
-    <w:name w:val="Heading 2 Char"/>
-    <w:basedOn w:val="DefaultParagraphFont"/>
-    <w:link w:val="Heading2"/>
+  <w:style w:type="character" w:customStyle="1" w:styleId="Ttulo2Char">
+    <w:name w:val="Título 2 Char"/>
+    <w:basedOn w:val="Fontepargpadro"/>
+    <w:link w:val="Ttulo2"/>
     <w:uiPriority w:val="9"/>
     <w:rsid w:val="001F73F9"/>
     <w:rPr>
-      <w:rFonts w:ascii="Times New Roman" w:hAnsi="Times New Roman" w:eastAsia="Times New Roman" w:cs="Times New Roman"/>
+      <w:rFonts w:ascii="Times New Roman" w:eastAsia="Times New Roman" w:hAnsi="Times New Roman" w:cs="Times New Roman"/>
       <w:b/>
       <w:bCs/>
       <w:sz w:val="36"/>
@@ -12459,14 +12638,14 @@
       <w:lang w:eastAsia="pt-BR"/>
     </w:rPr>
   </w:style>
-  <w:style w:type="character" w:styleId="Heading3Char" w:customStyle="1">
-    <w:name w:val="Heading 3 Char"/>
-    <w:basedOn w:val="DefaultParagraphFont"/>
-    <w:link w:val="Heading3"/>
+  <w:style w:type="character" w:customStyle="1" w:styleId="Ttulo3Char">
+    <w:name w:val="Título 3 Char"/>
+    <w:basedOn w:val="Fontepargpadro"/>
+    <w:link w:val="Ttulo3"/>
     <w:uiPriority w:val="9"/>
     <w:rsid w:val="001F73F9"/>
     <w:rPr>
-      <w:rFonts w:ascii="Times New Roman" w:hAnsi="Times New Roman" w:eastAsia="Times New Roman" w:cs="Times New Roman"/>
+      <w:rFonts w:ascii="Times New Roman" w:eastAsia="Times New Roman" w:hAnsi="Times New Roman" w:cs="Times New Roman"/>
       <w:b/>
       <w:bCs/>
       <w:sz w:val="27"/>
@@ -12474,41 +12653,41 @@
       <w:lang w:eastAsia="pt-BR"/>
     </w:rPr>
   </w:style>
-  <w:style w:type="character" w:styleId="apple-converted-space" w:customStyle="1">
+  <w:style w:type="character" w:customStyle="1" w:styleId="apple-converted-space">
     <w:name w:val="apple-converted-space"/>
-    <w:basedOn w:val="DefaultParagraphFont"/>
+    <w:basedOn w:val="Fontepargpadro"/>
     <w:rsid w:val="001F73F9"/>
   </w:style>
-  <w:style w:type="paragraph" w:styleId="FootnoteText">
+  <w:style w:type="paragraph" w:styleId="Textodenotaderodap">
     <w:name w:val="footnote text"/>
     <w:basedOn w:val="Normal"/>
-    <w:link w:val="FootnoteTextChar"/>
+    <w:link w:val="TextodenotaderodapChar"/>
     <w:semiHidden/>
     <w:rsid w:val="00492EE5"/>
     <w:pPr>
       <w:spacing w:after="0" w:line="240" w:lineRule="auto"/>
     </w:pPr>
     <w:rPr>
-      <w:rFonts w:ascii="Arial" w:hAnsi="Arial" w:eastAsia="Times New Roman" w:cs="Times New Roman"/>
+      <w:rFonts w:ascii="Arial" w:eastAsia="Times New Roman" w:hAnsi="Arial" w:cs="Times New Roman"/>
       <w:sz w:val="20"/>
       <w:szCs w:val="20"/>
       <w:lang w:eastAsia="pt-BR"/>
     </w:rPr>
   </w:style>
-  <w:style w:type="character" w:styleId="FootnoteTextChar" w:customStyle="1">
-    <w:name w:val="Footnote Text Char"/>
-    <w:basedOn w:val="DefaultParagraphFont"/>
-    <w:link w:val="FootnoteText"/>
+  <w:style w:type="character" w:customStyle="1" w:styleId="TextodenotaderodapChar">
+    <w:name w:val="Texto de nota de rodapé Char"/>
+    <w:basedOn w:val="Fontepargpadro"/>
+    <w:link w:val="Textodenotaderodap"/>
     <w:semiHidden/>
     <w:rsid w:val="00492EE5"/>
     <w:rPr>
-      <w:rFonts w:ascii="Arial" w:hAnsi="Arial" w:eastAsia="Times New Roman" w:cs="Times New Roman"/>
+      <w:rFonts w:ascii="Arial" w:eastAsia="Times New Roman" w:hAnsi="Arial" w:cs="Times New Roman"/>
       <w:sz w:val="20"/>
       <w:szCs w:val="20"/>
       <w:lang w:eastAsia="pt-BR"/>
     </w:rPr>
   </w:style>
-  <w:style w:type="character" w:styleId="FootnoteReference">
+  <w:style w:type="character" w:styleId="Refdenotaderodap">
     <w:name w:val="footnote reference"/>
     <w:semiHidden/>
     <w:rsid w:val="00492EE5"/>
@@ -12516,7 +12695,7 @@
       <w:vertAlign w:val="superscript"/>
     </w:rPr>
   </w:style>
-  <w:style w:type="paragraph" w:styleId="ListParagraph">
+  <w:style w:type="paragraph" w:styleId="PargrafodaLista">
     <w:name w:val="List Paragraph"/>
     <w:basedOn w:val="Normal"/>
     <w:qFormat/>
@@ -12526,10 +12705,10 @@
       <w:contextualSpacing/>
     </w:pPr>
   </w:style>
-  <w:style w:type="paragraph" w:styleId="Header">
+  <w:style w:type="paragraph" w:styleId="Cabealho">
     <w:name w:val="header"/>
     <w:basedOn w:val="Normal"/>
-    <w:link w:val="HeaderChar"/>
+    <w:link w:val="CabealhoChar"/>
     <w:uiPriority w:val="99"/>
     <w:unhideWhenUsed/>
     <w:rsid w:val="003C1393"/>
@@ -12541,17 +12720,17 @@
       <w:spacing w:after="0" w:line="240" w:lineRule="auto"/>
     </w:pPr>
   </w:style>
-  <w:style w:type="character" w:styleId="HeaderChar" w:customStyle="1">
-    <w:name w:val="Header Char"/>
-    <w:basedOn w:val="DefaultParagraphFont"/>
-    <w:link w:val="Header"/>
+  <w:style w:type="character" w:customStyle="1" w:styleId="CabealhoChar">
+    <w:name w:val="Cabeçalho Char"/>
+    <w:basedOn w:val="Fontepargpadro"/>
+    <w:link w:val="Cabealho"/>
     <w:uiPriority w:val="99"/>
     <w:rsid w:val="003C1393"/>
   </w:style>
-  <w:style w:type="paragraph" w:styleId="Footer">
+  <w:style w:type="paragraph" w:styleId="Rodap">
     <w:name w:val="footer"/>
     <w:basedOn w:val="Normal"/>
-    <w:link w:val="FooterChar"/>
+    <w:link w:val="RodapChar"/>
     <w:uiPriority w:val="99"/>
     <w:unhideWhenUsed/>
     <w:rsid w:val="003C1393"/>
@@ -12563,21 +12742,21 @@
       <w:spacing w:after="0" w:line="240" w:lineRule="auto"/>
     </w:pPr>
   </w:style>
-  <w:style w:type="character" w:styleId="FooterChar" w:customStyle="1">
-    <w:name w:val="Footer Char"/>
-    <w:basedOn w:val="DefaultParagraphFont"/>
-    <w:link w:val="Footer"/>
+  <w:style w:type="character" w:customStyle="1" w:styleId="RodapChar">
+    <w:name w:val="Rodapé Char"/>
+    <w:basedOn w:val="Fontepargpadro"/>
+    <w:link w:val="Rodap"/>
     <w:uiPriority w:val="99"/>
     <w:rsid w:val="003C1393"/>
   </w:style>
-  <w:style w:type="character" w:styleId="Heading1Char" w:customStyle="1">
-    <w:name w:val="Heading 1 Char"/>
-    <w:basedOn w:val="DefaultParagraphFont"/>
-    <w:link w:val="Heading1"/>
+  <w:style w:type="character" w:customStyle="1" w:styleId="Ttulo1Char">
+    <w:name w:val="Título 1 Char"/>
+    <w:basedOn w:val="Fontepargpadro"/>
+    <w:link w:val="Ttulo1"/>
     <w:uiPriority w:val="9"/>
     <w:rsid w:val="00D961CF"/>
     <w:rPr>
-      <w:rFonts w:asciiTheme="majorHAnsi" w:hAnsiTheme="majorHAnsi" w:eastAsiaTheme="majorEastAsia" w:cstheme="majorBidi"/>
+      <w:rFonts w:asciiTheme="majorHAnsi" w:eastAsiaTheme="majorEastAsia" w:hAnsiTheme="majorHAnsi" w:cstheme="majorBidi"/>
       <w:b/>
       <w:bCs/>
       <w:color w:val="365F91" w:themeColor="accent1" w:themeShade="BF"/>
@@ -12585,9 +12764,9 @@
       <w:szCs w:val="28"/>
     </w:rPr>
   </w:style>
-  <w:style w:type="paragraph" w:styleId="TOCHeading">
+  <w:style w:type="paragraph" w:styleId="CabealhodoSumrio">
     <w:name w:val="TOC Heading"/>
-    <w:basedOn w:val="Heading1"/>
+    <w:basedOn w:val="Ttulo1"/>
     <w:next w:val="Normal"/>
     <w:uiPriority w:val="39"/>
     <w:unhideWhenUsed/>
@@ -12600,7 +12779,7 @@
       <w:lang w:eastAsia="pt-BR"/>
     </w:rPr>
   </w:style>
-  <w:style w:type="paragraph" w:styleId="TOC1">
+  <w:style w:type="paragraph" w:styleId="Sumrio1">
     <w:name w:val="toc 1"/>
     <w:basedOn w:val="Normal"/>
     <w:next w:val="Normal"/>
@@ -12614,7 +12793,7 @@
   </w:style>
   <w:style w:type="character" w:styleId="Hyperlink">
     <w:name w:val="Hyperlink"/>
-    <w:basedOn w:val="DefaultParagraphFont"/>
+    <w:basedOn w:val="Fontepargpadro"/>
     <w:uiPriority w:val="99"/>
     <w:unhideWhenUsed/>
     <w:rsid w:val="00D961CF"/>
@@ -12623,10 +12802,10 @@
       <w:u w:val="single"/>
     </w:rPr>
   </w:style>
-  <w:style w:type="paragraph" w:styleId="BalloonText">
+  <w:style w:type="paragraph" w:styleId="Textodebalo">
     <w:name w:val="Balloon Text"/>
     <w:basedOn w:val="Normal"/>
-    <w:link w:val="BalloonTextChar"/>
+    <w:link w:val="TextodebaloChar"/>
     <w:uiPriority w:val="99"/>
     <w:semiHidden/>
     <w:unhideWhenUsed/>
@@ -12640,10 +12819,10 @@
       <w:szCs w:val="16"/>
     </w:rPr>
   </w:style>
-  <w:style w:type="character" w:styleId="BalloonTextChar" w:customStyle="1">
-    <w:name w:val="Balloon Text Char"/>
-    <w:basedOn w:val="DefaultParagraphFont"/>
-    <w:link w:val="BalloonText"/>
+  <w:style w:type="character" w:customStyle="1" w:styleId="TextodebaloChar">
+    <w:name w:val="Texto de balão Char"/>
+    <w:basedOn w:val="Fontepargpadro"/>
+    <w:link w:val="Textodebalo"/>
     <w:uiPriority w:val="99"/>
     <w:semiHidden/>
     <w:rsid w:val="00D961CF"/>
@@ -12653,9 +12832,9 @@
       <w:szCs w:val="16"/>
     </w:rPr>
   </w:style>
-  <w:style w:type="character" w:styleId="Strong">
+  <w:style w:type="character" w:styleId="Forte">
     <w:name w:val="Strong"/>
-    <w:basedOn w:val="DefaultParagraphFont"/>
+    <w:basedOn w:val="Fontepargpadro"/>
     <w:uiPriority w:val="22"/>
     <w:qFormat/>
     <w:rsid w:val="00A84E1A"/>
@@ -12664,9 +12843,9 @@
       <w:bCs/>
     </w:rPr>
   </w:style>
-  <w:style w:type="character" w:styleId="CommentReference">
+  <w:style w:type="character" w:styleId="Refdecomentrio">
     <w:name w:val="annotation reference"/>
-    <w:basedOn w:val="DefaultParagraphFont"/>
+    <w:basedOn w:val="Fontepargpadro"/>
     <w:uiPriority w:val="99"/>
     <w:semiHidden/>
     <w:unhideWhenUsed/>
@@ -12676,10 +12855,10 @@
       <w:szCs w:val="16"/>
     </w:rPr>
   </w:style>
-  <w:style w:type="paragraph" w:styleId="CommentText">
+  <w:style w:type="paragraph" w:styleId="Textodecomentrio">
     <w:name w:val="annotation text"/>
     <w:basedOn w:val="Normal"/>
-    <w:link w:val="CommentTextChar"/>
+    <w:link w:val="TextodecomentrioChar"/>
     <w:uiPriority w:val="99"/>
     <w:unhideWhenUsed/>
     <w:rsid w:val="008C3757"/>
@@ -12691,10 +12870,10 @@
       <w:szCs w:val="20"/>
     </w:rPr>
   </w:style>
-  <w:style w:type="character" w:styleId="CommentTextChar" w:customStyle="1">
-    <w:name w:val="Comment Text Char"/>
-    <w:basedOn w:val="DefaultParagraphFont"/>
-    <w:link w:val="CommentText"/>
+  <w:style w:type="character" w:customStyle="1" w:styleId="TextodecomentrioChar">
+    <w:name w:val="Texto de comentário Char"/>
+    <w:basedOn w:val="Fontepargpadro"/>
+    <w:link w:val="Textodecomentrio"/>
     <w:uiPriority w:val="99"/>
     <w:rsid w:val="008C3757"/>
     <w:rPr>
@@ -12702,11 +12881,11 @@
       <w:szCs w:val="20"/>
     </w:rPr>
   </w:style>
-  <w:style w:type="paragraph" w:styleId="CommentSubject">
+  <w:style w:type="paragraph" w:styleId="Assuntodocomentrio">
     <w:name w:val="annotation subject"/>
-    <w:basedOn w:val="CommentText"/>
-    <w:next w:val="CommentText"/>
-    <w:link w:val="CommentSubjectChar"/>
+    <w:basedOn w:val="Textodecomentrio"/>
+    <w:next w:val="Textodecomentrio"/>
+    <w:link w:val="AssuntodocomentrioChar"/>
     <w:uiPriority w:val="99"/>
     <w:semiHidden/>
     <w:unhideWhenUsed/>
@@ -12716,10 +12895,10 @@
       <w:bCs/>
     </w:rPr>
   </w:style>
-  <w:style w:type="character" w:styleId="CommentSubjectChar" w:customStyle="1">
-    <w:name w:val="Comment Subject Char"/>
-    <w:basedOn w:val="CommentTextChar"/>
-    <w:link w:val="CommentSubject"/>
+  <w:style w:type="character" w:customStyle="1" w:styleId="AssuntodocomentrioChar">
+    <w:name w:val="Assunto do comentário Char"/>
+    <w:basedOn w:val="TextodecomentrioChar"/>
+    <w:link w:val="Assuntodocomentrio"/>
     <w:uiPriority w:val="99"/>
     <w:semiHidden/>
     <w:rsid w:val="008C3757"/>
@@ -12729,6 +12908,30 @@
       <w:sz w:val="20"/>
       <w:szCs w:val="20"/>
     </w:rPr>
+  </w:style>
+  <w:style w:type="paragraph" w:customStyle="1" w:styleId="paragraph">
+    <w:name w:val="paragraph"/>
+    <w:basedOn w:val="Normal"/>
+    <w:rsid w:val="00A469D9"/>
+    <w:pPr>
+      <w:spacing w:before="100" w:beforeAutospacing="1" w:after="100" w:afterAutospacing="1" w:line="240" w:lineRule="auto"/>
+    </w:pPr>
+    <w:rPr>
+      <w:rFonts w:ascii="Times New Roman" w:eastAsia="Times New Roman" w:hAnsi="Times New Roman" w:cs="Times New Roman"/>
+      <w:sz w:val="24"/>
+      <w:szCs w:val="24"/>
+      <w:lang w:eastAsia="pt-BR"/>
+    </w:rPr>
+  </w:style>
+  <w:style w:type="character" w:customStyle="1" w:styleId="normaltextrun">
+    <w:name w:val="normaltextrun"/>
+    <w:basedOn w:val="Fontepargpadro"/>
+    <w:rsid w:val="00A469D9"/>
+  </w:style>
+  <w:style w:type="character" w:customStyle="1" w:styleId="eop">
+    <w:name w:val="eop"/>
+    <w:basedOn w:val="Fontepargpadro"/>
+    <w:rsid w:val="00A469D9"/>
   </w:style>
 </w:styles>
 </file>
@@ -13023,7 +13226,7 @@
 </file>
 
 <file path=customXml/itemProps1.xml><?xml version="1.0" encoding="utf-8"?>
-<ds:datastoreItem xmlns:ds="http://schemas.openxmlformats.org/officeDocument/2006/customXml" ds:itemID="{D7171D2F-211D-41C5-BA12-24E101F9DEF0}">
+<ds:datastoreItem xmlns:ds="http://schemas.openxmlformats.org/officeDocument/2006/customXml" ds:itemID="{C37FDD10-4B55-4AE0-AE2E-9EA9E43552FD}">
   <ds:schemaRefs>
     <ds:schemaRef ds:uri="http://schemas.openxmlformats.org/officeDocument/2006/bibliography"/>
   </ds:schemaRefs>

</xml_diff>

<commit_message>
Item 03 - Objetivos
</commit_message>
<xml_diff>
--- a/Documentação - PI_SI.docx
+++ b/Documentação - PI_SI.docx
@@ -4019,8 +4019,6 @@
           <w:szCs w:val="24"/>
         </w:rPr>
       </w:pPr>
-      <w:bookmarkStart w:id="2" w:name="_GoBack"/>
-      <w:bookmarkEnd w:id="2"/>
     </w:p>
     <w:p>
       <w:pPr>
@@ -4037,7 +4035,7 @@
           <w:szCs w:val="24"/>
         </w:rPr>
       </w:pPr>
-      <w:bookmarkStart w:id="3" w:name="_Toc161406282"/>
+      <w:bookmarkStart w:id="2" w:name="_Toc161406282"/>
       <w:r>
         <w:rPr>
           <w:rFonts w:ascii="Arial" w:hAnsi="Arial" w:cs="Arial"/>
@@ -4048,7 +4046,7 @@
         <w:lastRenderedPageBreak/>
         <w:t>OBJETIVOS</w:t>
       </w:r>
-      <w:bookmarkEnd w:id="3"/>
+      <w:bookmarkEnd w:id="2"/>
     </w:p>
     <w:p>
       <w:pPr>
@@ -4072,1590 +4070,286 @@
     </w:p>
     <w:p>
       <w:pPr>
-        <w:spacing w:after="0" w:line="360" w:lineRule="auto"/>
+        <w:pStyle w:val="paragraph"/>
+        <w:spacing w:before="0" w:beforeAutospacing="0" w:after="0" w:afterAutospacing="0"/>
         <w:jc w:val="both"/>
-        <w:rPr>
-          <w:rFonts w:ascii="Arial" w:hAnsi="Arial" w:cs="Arial"/>
-          <w:sz w:val="24"/>
-          <w:szCs w:val="24"/>
-        </w:rPr>
-      </w:pPr>
-      <w:r>
-        <w:rPr>
-          <w:rFonts w:ascii="Arial" w:hAnsi="Arial" w:cs="Arial"/>
-          <w:sz w:val="24"/>
-          <w:szCs w:val="24"/>
-        </w:rPr>
-        <w:t>Você deverá relacionar os objetivos do projeto utilizando-se sempre de uma linguagem concisa e clara, iniciando com verbos no infinitivo e observando a adequação dos mesmos. Atenção à diferenciação entre objetivo geral e objetivos específicos. O objetivo geral é único e está ligado diretamente ao tema / problema escolhido. Assim, o verbo utilizado deve contemplar a amplitude do projeto. Já os objetivos específicos devem estar relacionados à metodologia que será utilizada para o desenvolvimento do projeto. Logo, os verbos possuem uma delimitação menor, diretamente ligados aos procedimentos que serão realizados na investigação. Lembre-se que para construir um objetivo é necessário associar ação e finalidade. O que vamos fazer é a ação a ser realizada; para que fazer é o resultado que pretendemos alcançar mediante a ação definida.</w:t>
-      </w:r>
-    </w:p>
-    <w:p>
-      <w:pPr>
-        <w:spacing w:after="0" w:line="360" w:lineRule="auto"/>
+        <w:textAlignment w:val="baseline"/>
+        <w:rPr>
+          <w:rFonts w:ascii="Arial" w:hAnsi="Arial" w:cs="Arial"/>
+        </w:rPr>
+      </w:pPr>
+      <w:r>
+        <w:rPr>
+          <w:rStyle w:val="normaltextrun"/>
+          <w:rFonts w:ascii="Arial" w:hAnsi="Arial" w:cs="Arial"/>
+          <w:b/>
+          <w:bCs/>
+        </w:rPr>
+        <w:t>Objetivo geral:</w:t>
+      </w:r>
+      <w:r>
+        <w:rPr>
+          <w:rStyle w:val="normaltextrun"/>
+          <w:rFonts w:ascii="Arial" w:hAnsi="Arial" w:cs="Arial"/>
+        </w:rPr>
+        <w:t> </w:t>
+      </w:r>
+      <w:r>
+        <w:rPr>
+          <w:rStyle w:val="eop"/>
+          <w:rFonts w:cs="Arial"/>
+        </w:rPr>
+        <w:t> </w:t>
+      </w:r>
+    </w:p>
+    <w:p>
+      <w:pPr>
+        <w:pStyle w:val="paragraph"/>
+        <w:spacing w:before="0" w:beforeAutospacing="0" w:after="0" w:afterAutospacing="0"/>
         <w:jc w:val="both"/>
-        <w:rPr>
-          <w:rFonts w:ascii="Arial" w:hAnsi="Arial" w:cs="Arial"/>
-          <w:kern w:val="22"/>
-          <w:sz w:val="24"/>
-          <w:szCs w:val="24"/>
-        </w:rPr>
-      </w:pPr>
-    </w:p>
-    <w:p>
-      <w:pPr>
-        <w:spacing w:after="0" w:line="360" w:lineRule="auto"/>
+        <w:textAlignment w:val="baseline"/>
+        <w:rPr>
+          <w:rFonts w:ascii="Arial" w:hAnsi="Arial" w:cs="Arial"/>
+        </w:rPr>
+      </w:pPr>
+      <w:r>
+        <w:rPr>
+          <w:rStyle w:val="normaltextrun"/>
+          <w:rFonts w:ascii="Arial" w:hAnsi="Arial" w:cs="Arial"/>
+        </w:rPr>
+        <w:t>Desenvolver um sistema de controle de estoque</w:t>
+      </w:r>
+      <w:r>
+        <w:rPr>
+          <w:rStyle w:val="eop"/>
+          <w:rFonts w:cs="Arial"/>
+        </w:rPr>
+        <w:t> </w:t>
+      </w:r>
+    </w:p>
+    <w:p>
+      <w:pPr>
+        <w:pStyle w:val="paragraph"/>
+        <w:spacing w:before="0" w:beforeAutospacing="0" w:after="0" w:afterAutospacing="0"/>
         <w:jc w:val="both"/>
-        <w:rPr>
-          <w:rFonts w:ascii="Arial" w:hAnsi="Arial" w:cs="Arial"/>
-          <w:kern w:val="22"/>
-          <w:sz w:val="24"/>
-          <w:szCs w:val="24"/>
-        </w:rPr>
-      </w:pPr>
-      <w:r>
-        <w:rPr>
-          <w:rFonts w:ascii="Arial" w:hAnsi="Arial" w:cs="Arial"/>
-          <w:kern w:val="22"/>
-          <w:sz w:val="24"/>
-          <w:szCs w:val="24"/>
-        </w:rPr>
-        <w:t>O objetivo é o fim almejado e deve resultar da análise criteriosa dos problemas constatados pelo diagnóstico e do estudo das alternativas para a solução dos mesmos.</w:t>
-      </w:r>
-    </w:p>
-    <w:p>
-      <w:pPr>
-        <w:spacing w:after="0" w:line="360" w:lineRule="auto"/>
+        <w:textAlignment w:val="baseline"/>
+        <w:rPr>
+          <w:rFonts w:ascii="Arial" w:hAnsi="Arial" w:cs="Arial"/>
+        </w:rPr>
+      </w:pPr>
+      <w:r>
+        <w:rPr>
+          <w:rStyle w:val="eop"/>
+          <w:rFonts w:cs="Arial"/>
+        </w:rPr>
+        <w:t> </w:t>
+      </w:r>
+    </w:p>
+    <w:p>
+      <w:pPr>
+        <w:pStyle w:val="paragraph"/>
+        <w:spacing w:before="0" w:beforeAutospacing="0" w:after="0" w:afterAutospacing="0"/>
         <w:jc w:val="both"/>
-        <w:rPr>
-          <w:rFonts w:ascii="Arial" w:hAnsi="Arial" w:cs="Arial"/>
-          <w:kern w:val="22"/>
-          <w:sz w:val="24"/>
-          <w:szCs w:val="24"/>
-        </w:rPr>
-      </w:pPr>
-    </w:p>
-    <w:p>
-      <w:pPr>
-        <w:spacing w:after="0" w:line="360" w:lineRule="auto"/>
-        <w:jc w:val="both"/>
-        <w:rPr>
-          <w:rFonts w:ascii="Arial" w:hAnsi="Arial" w:cs="Arial"/>
-          <w:kern w:val="22"/>
-          <w:sz w:val="24"/>
-          <w:szCs w:val="24"/>
-        </w:rPr>
-      </w:pPr>
-      <w:r>
-        <w:rPr>
-          <w:rFonts w:ascii="Arial" w:hAnsi="Arial" w:cs="Arial"/>
-          <w:kern w:val="22"/>
-          <w:sz w:val="24"/>
-          <w:szCs w:val="24"/>
-        </w:rPr>
-        <w:t>Os objetivos devem ser formulados com a maior precisão possível, práticos, reais e exequíveis.</w:t>
-      </w:r>
-    </w:p>
-    <w:p>
-      <w:pPr>
-        <w:spacing w:after="0" w:line="360" w:lineRule="auto"/>
-        <w:jc w:val="both"/>
-        <w:rPr>
-          <w:rFonts w:ascii="Arial" w:hAnsi="Arial" w:cs="Arial"/>
-          <w:kern w:val="22"/>
-          <w:sz w:val="24"/>
-          <w:szCs w:val="24"/>
-        </w:rPr>
-      </w:pPr>
-    </w:p>
-    <w:p>
-      <w:pPr>
-        <w:spacing w:after="0" w:line="360" w:lineRule="auto"/>
-        <w:jc w:val="both"/>
-        <w:rPr>
-          <w:rFonts w:ascii="Arial" w:hAnsi="Arial" w:cs="Arial"/>
-          <w:kern w:val="22"/>
-          <w:sz w:val="24"/>
-          <w:szCs w:val="24"/>
-        </w:rPr>
-      </w:pPr>
-      <w:r>
-        <w:rPr>
-          <w:rFonts w:ascii="Arial" w:hAnsi="Arial" w:cs="Arial"/>
-          <w:kern w:val="22"/>
-          <w:sz w:val="24"/>
-          <w:szCs w:val="24"/>
-        </w:rPr>
-        <w:t>O objetivo designa a finalidade para a qual o trabalho é proposto. Responde à pergunta: O que fazer?</w:t>
-      </w:r>
-    </w:p>
-    <w:p>
-      <w:pPr>
-        <w:spacing w:after="0" w:line="360" w:lineRule="auto"/>
-        <w:jc w:val="both"/>
-        <w:rPr>
-          <w:rFonts w:ascii="Arial" w:hAnsi="Arial" w:cs="Arial"/>
-          <w:kern w:val="22"/>
-          <w:sz w:val="24"/>
-          <w:szCs w:val="24"/>
-        </w:rPr>
-      </w:pPr>
-    </w:p>
-    <w:p>
-      <w:pPr>
-        <w:spacing w:after="0" w:line="360" w:lineRule="auto"/>
-        <w:jc w:val="both"/>
-        <w:rPr>
-          <w:rFonts w:ascii="Arial" w:hAnsi="Arial" w:cs="Arial"/>
-          <w:kern w:val="22"/>
-          <w:sz w:val="24"/>
-          <w:szCs w:val="24"/>
-        </w:rPr>
-      </w:pPr>
-      <w:r>
-        <w:rPr>
-          <w:rFonts w:ascii="Arial" w:hAnsi="Arial" w:cs="Arial"/>
-          <w:kern w:val="22"/>
-          <w:sz w:val="24"/>
-          <w:szCs w:val="24"/>
-        </w:rPr>
-        <w:t>Para enunciar o objetivo de um projeto é conhecida uma regra que ajuda na sua formulação. O enunciado é composto de:</w:t>
-      </w:r>
-    </w:p>
-    <w:p>
-      <w:pPr>
-        <w:spacing w:after="0" w:line="360" w:lineRule="auto"/>
-        <w:rPr>
-          <w:rFonts w:ascii="Arial" w:hAnsi="Arial" w:cs="Arial"/>
-          <w:kern w:val="22"/>
-          <w:sz w:val="24"/>
-          <w:szCs w:val="24"/>
-        </w:rPr>
-      </w:pPr>
-    </w:p>
-    <w:tbl>
-      <w:tblPr>
-        <w:tblW w:w="0" w:type="auto"/>
-        <w:tblBorders>
-          <w:top w:val="single" w:sz="4" w:space="0" w:color="auto"/>
-          <w:bottom w:val="single" w:sz="4" w:space="0" w:color="auto"/>
-          <w:insideH w:val="single" w:sz="4" w:space="0" w:color="auto"/>
-          <w:insideV w:val="single" w:sz="4" w:space="0" w:color="auto"/>
-        </w:tblBorders>
-        <w:tblLayout w:type="fixed"/>
-        <w:tblCellMar>
-          <w:left w:w="0" w:type="dxa"/>
-          <w:right w:w="0" w:type="dxa"/>
-        </w:tblCellMar>
-        <w:tblLook w:val="0000" w:firstRow="0" w:lastRow="0" w:firstColumn="0" w:lastColumn="0" w:noHBand="0" w:noVBand="0"/>
-      </w:tblPr>
-      <w:tblGrid>
-        <w:gridCol w:w="2694"/>
-        <w:gridCol w:w="5740"/>
-      </w:tblGrid>
-      <w:tr>
-        <w:tc>
-          <w:tcPr>
-            <w:tcW w:w="2694" w:type="dxa"/>
-            <w:vAlign w:val="center"/>
-          </w:tcPr>
-          <w:p>
-            <w:pPr>
-              <w:keepNext/>
-              <w:spacing w:after="0" w:line="360" w:lineRule="auto"/>
-              <w:jc w:val="center"/>
-              <w:outlineLvl w:val="4"/>
-              <w:rPr>
-                <w:rFonts w:ascii="Arial" w:hAnsi="Arial" w:cs="Arial"/>
-                <w:b/>
-                <w:kern w:val="22"/>
-                <w:sz w:val="24"/>
-                <w:szCs w:val="24"/>
-              </w:rPr>
-            </w:pPr>
-            <w:r>
-              <w:rPr>
-                <w:rFonts w:ascii="Arial" w:hAnsi="Arial" w:cs="Arial"/>
-                <w:b/>
-                <w:kern w:val="22"/>
-                <w:sz w:val="24"/>
-                <w:szCs w:val="24"/>
-              </w:rPr>
-              <w:t>Ação</w:t>
-            </w:r>
-          </w:p>
-        </w:tc>
-        <w:tc>
-          <w:tcPr>
-            <w:tcW w:w="5740" w:type="dxa"/>
-          </w:tcPr>
-          <w:p>
-            <w:pPr>
-              <w:spacing w:after="0" w:line="360" w:lineRule="auto"/>
-              <w:ind w:left="57"/>
-              <w:rPr>
-                <w:rFonts w:ascii="Arial" w:hAnsi="Arial" w:cs="Arial"/>
-                <w:kern w:val="22"/>
-                <w:sz w:val="24"/>
-                <w:szCs w:val="24"/>
-              </w:rPr>
-            </w:pPr>
-            <w:r>
-              <w:rPr>
-                <w:rFonts w:ascii="Arial" w:hAnsi="Arial" w:cs="Arial"/>
-                <w:kern w:val="22"/>
-                <w:sz w:val="24"/>
-                <w:szCs w:val="24"/>
-              </w:rPr>
-              <w:t>Definida por um verbo no infinitivo e que deve iniciar a declaração: construir, desenvolver, obter...</w:t>
-            </w:r>
-          </w:p>
-        </w:tc>
-      </w:tr>
-      <w:tr>
-        <w:tc>
-          <w:tcPr>
-            <w:tcW w:w="2694" w:type="dxa"/>
-            <w:vAlign w:val="center"/>
-          </w:tcPr>
-          <w:p>
-            <w:pPr>
-              <w:spacing w:after="0" w:line="360" w:lineRule="auto"/>
-              <w:jc w:val="center"/>
-              <w:rPr>
-                <w:rFonts w:ascii="Arial" w:hAnsi="Arial" w:cs="Arial"/>
-                <w:b/>
-                <w:kern w:val="22"/>
-                <w:sz w:val="24"/>
-                <w:szCs w:val="24"/>
-              </w:rPr>
-            </w:pPr>
-            <w:r>
-              <w:rPr>
-                <w:rFonts w:ascii="Arial" w:hAnsi="Arial" w:cs="Arial"/>
-                <w:b/>
-                <w:kern w:val="22"/>
-                <w:sz w:val="24"/>
-                <w:szCs w:val="24"/>
-              </w:rPr>
-              <w:t>Objeto</w:t>
-            </w:r>
-          </w:p>
-        </w:tc>
-        <w:tc>
-          <w:tcPr>
-            <w:tcW w:w="5740" w:type="dxa"/>
-          </w:tcPr>
-          <w:p>
-            <w:pPr>
-              <w:spacing w:after="0" w:line="360" w:lineRule="auto"/>
-              <w:ind w:left="57"/>
-              <w:rPr>
-                <w:rFonts w:ascii="Arial" w:hAnsi="Arial" w:cs="Arial"/>
-                <w:kern w:val="22"/>
-                <w:sz w:val="24"/>
-                <w:szCs w:val="24"/>
-              </w:rPr>
-            </w:pPr>
-            <w:r>
-              <w:rPr>
-                <w:rFonts w:ascii="Arial" w:hAnsi="Arial" w:cs="Arial"/>
-                <w:kern w:val="22"/>
-                <w:sz w:val="24"/>
-                <w:szCs w:val="24"/>
-              </w:rPr>
-              <w:t>Sobre o qual a ação é exercida ou da qual ele resulta: Uma ponte, um software, uma simulação...</w:t>
-            </w:r>
-          </w:p>
-        </w:tc>
-      </w:tr>
-      <w:tr>
-        <w:tc>
-          <w:tcPr>
-            <w:tcW w:w="2694" w:type="dxa"/>
-          </w:tcPr>
-          <w:p>
-            <w:pPr>
-              <w:spacing w:after="0" w:line="360" w:lineRule="auto"/>
-              <w:jc w:val="center"/>
-              <w:rPr>
-                <w:rFonts w:ascii="Arial" w:hAnsi="Arial" w:cs="Arial"/>
-                <w:b/>
-                <w:kern w:val="22"/>
-                <w:sz w:val="24"/>
-                <w:szCs w:val="24"/>
-              </w:rPr>
-            </w:pPr>
-            <w:r>
-              <w:rPr>
-                <w:rFonts w:ascii="Arial" w:hAnsi="Arial" w:cs="Arial"/>
-                <w:b/>
-                <w:kern w:val="22"/>
-                <w:sz w:val="24"/>
-                <w:szCs w:val="24"/>
-              </w:rPr>
-              <w:t xml:space="preserve">Requisitos, restrições ou condições </w:t>
-            </w:r>
-            <w:r>
-              <w:rPr>
-                <w:rFonts w:ascii="Arial" w:hAnsi="Arial" w:cs="Arial"/>
-                <w:b/>
-                <w:kern w:val="22"/>
-                <w:sz w:val="24"/>
-                <w:szCs w:val="24"/>
-              </w:rPr>
-              <w:lastRenderedPageBreak/>
-              <w:t>complementares</w:t>
-            </w:r>
-          </w:p>
-        </w:tc>
-        <w:tc>
-          <w:tcPr>
-            <w:tcW w:w="5740" w:type="dxa"/>
-            <w:vAlign w:val="center"/>
-          </w:tcPr>
-          <w:p>
-            <w:pPr>
-              <w:spacing w:after="0" w:line="360" w:lineRule="auto"/>
-              <w:ind w:left="57"/>
-              <w:rPr>
-                <w:rFonts w:ascii="Arial" w:hAnsi="Arial" w:cs="Arial"/>
-                <w:kern w:val="22"/>
-                <w:sz w:val="24"/>
-                <w:szCs w:val="24"/>
-              </w:rPr>
-            </w:pPr>
-            <w:r>
-              <w:rPr>
-                <w:rFonts w:ascii="Arial" w:hAnsi="Arial" w:cs="Arial"/>
-                <w:kern w:val="22"/>
-                <w:sz w:val="24"/>
-                <w:szCs w:val="24"/>
-              </w:rPr>
-              <w:lastRenderedPageBreak/>
-              <w:t>Local, desempenho, tempo...</w:t>
-            </w:r>
-          </w:p>
-        </w:tc>
-      </w:tr>
-    </w:tbl>
-    <w:p>
-      <w:pPr>
-        <w:spacing w:after="0" w:line="360" w:lineRule="auto"/>
-        <w:rPr>
+        <w:textAlignment w:val="baseline"/>
+        <w:rPr>
+          <w:rFonts w:ascii="Arial" w:hAnsi="Arial" w:cs="Arial"/>
+        </w:rPr>
+      </w:pPr>
+      <w:r>
+        <w:rPr>
+          <w:rStyle w:val="normaltextrun"/>
           <w:rFonts w:ascii="Arial" w:hAnsi="Arial" w:cs="Arial"/>
           <w:b/>
-          <w:kern w:val="22"/>
-          <w:sz w:val="24"/>
-          <w:szCs w:val="24"/>
-        </w:rPr>
-      </w:pPr>
-    </w:p>
-    <w:p>
-      <w:pPr>
-        <w:spacing w:after="0" w:line="360" w:lineRule="auto"/>
-        <w:jc w:val="both"/>
-        <w:rPr>
-          <w:rFonts w:ascii="Arial" w:hAnsi="Arial" w:cs="Arial"/>
-          <w:b/>
-          <w:kern w:val="22"/>
-          <w:sz w:val="24"/>
-          <w:szCs w:val="24"/>
-        </w:rPr>
-      </w:pPr>
-      <w:r>
-        <w:rPr>
-          <w:rFonts w:ascii="Arial" w:hAnsi="Arial" w:cs="Arial"/>
-          <w:b/>
-          <w:kern w:val="22"/>
-          <w:sz w:val="24"/>
-          <w:szCs w:val="24"/>
-        </w:rPr>
-        <w:t>Exemplo</w:t>
-      </w:r>
-    </w:p>
-    <w:tbl>
-      <w:tblPr>
-        <w:tblW w:w="0" w:type="auto"/>
-        <w:tblLayout w:type="fixed"/>
-        <w:tblCellMar>
-          <w:left w:w="0" w:type="dxa"/>
-          <w:right w:w="0" w:type="dxa"/>
-        </w:tblCellMar>
-        <w:tblLook w:val="0000" w:firstRow="0" w:lastRow="0" w:firstColumn="0" w:lastColumn="0" w:noHBand="0" w:noVBand="0"/>
-      </w:tblPr>
-      <w:tblGrid>
-        <w:gridCol w:w="1134"/>
-        <w:gridCol w:w="426"/>
-        <w:gridCol w:w="1842"/>
-        <w:gridCol w:w="426"/>
-        <w:gridCol w:w="2409"/>
-        <w:gridCol w:w="426"/>
-        <w:gridCol w:w="1701"/>
-      </w:tblGrid>
-      <w:tr>
-        <w:tc>
-          <w:tcPr>
-            <w:tcW w:w="1134" w:type="dxa"/>
-          </w:tcPr>
-          <w:p>
-            <w:pPr>
-              <w:spacing w:after="0" w:line="360" w:lineRule="auto"/>
-              <w:jc w:val="both"/>
-              <w:rPr>
-                <w:rFonts w:ascii="Arial" w:hAnsi="Arial" w:cs="Arial"/>
-                <w:b/>
-                <w:kern w:val="22"/>
-                <w:sz w:val="24"/>
-                <w:szCs w:val="24"/>
-              </w:rPr>
-            </w:pPr>
-            <w:r>
-              <w:rPr>
-                <w:rFonts w:ascii="Arial" w:hAnsi="Arial" w:cs="Arial"/>
-                <w:b/>
-                <w:kern w:val="22"/>
-                <w:sz w:val="24"/>
-                <w:szCs w:val="24"/>
-              </w:rPr>
-              <w:t>Ação</w:t>
-            </w:r>
-          </w:p>
-        </w:tc>
-        <w:tc>
-          <w:tcPr>
-            <w:tcW w:w="426" w:type="dxa"/>
-          </w:tcPr>
-          <w:p>
-            <w:pPr>
-              <w:spacing w:after="0" w:line="360" w:lineRule="auto"/>
-              <w:jc w:val="both"/>
-              <w:rPr>
-                <w:rFonts w:ascii="Arial" w:hAnsi="Arial" w:cs="Arial"/>
-                <w:b/>
-                <w:kern w:val="22"/>
-                <w:sz w:val="24"/>
-                <w:szCs w:val="24"/>
-              </w:rPr>
-            </w:pPr>
-            <w:r>
-              <w:rPr>
-                <w:rFonts w:ascii="Arial" w:hAnsi="Arial" w:cs="Arial"/>
-                <w:b/>
-                <w:kern w:val="22"/>
-                <w:sz w:val="24"/>
-                <w:szCs w:val="24"/>
-              </w:rPr>
-              <w:t>+</w:t>
-            </w:r>
-          </w:p>
-        </w:tc>
-        <w:tc>
-          <w:tcPr>
-            <w:tcW w:w="1842" w:type="dxa"/>
-          </w:tcPr>
-          <w:p>
-            <w:pPr>
-              <w:spacing w:after="0" w:line="360" w:lineRule="auto"/>
-              <w:jc w:val="both"/>
-              <w:rPr>
-                <w:rFonts w:ascii="Arial" w:hAnsi="Arial" w:cs="Arial"/>
-                <w:b/>
-                <w:kern w:val="22"/>
-                <w:sz w:val="24"/>
-                <w:szCs w:val="24"/>
-              </w:rPr>
-            </w:pPr>
-            <w:r>
-              <w:rPr>
-                <w:rFonts w:ascii="Arial" w:hAnsi="Arial" w:cs="Arial"/>
-                <w:b/>
-                <w:kern w:val="22"/>
-                <w:sz w:val="24"/>
-                <w:szCs w:val="24"/>
-              </w:rPr>
-              <w:t>Objeto</w:t>
-            </w:r>
-          </w:p>
-        </w:tc>
-        <w:tc>
-          <w:tcPr>
-            <w:tcW w:w="426" w:type="dxa"/>
-          </w:tcPr>
-          <w:p>
-            <w:pPr>
-              <w:spacing w:after="0" w:line="360" w:lineRule="auto"/>
-              <w:jc w:val="both"/>
-              <w:rPr>
-                <w:rFonts w:ascii="Arial" w:hAnsi="Arial" w:cs="Arial"/>
-                <w:b/>
-                <w:kern w:val="22"/>
-                <w:sz w:val="24"/>
-                <w:szCs w:val="24"/>
-              </w:rPr>
-            </w:pPr>
-            <w:r>
-              <w:rPr>
-                <w:rFonts w:ascii="Arial" w:hAnsi="Arial" w:cs="Arial"/>
-                <w:b/>
-                <w:kern w:val="22"/>
-                <w:sz w:val="24"/>
-                <w:szCs w:val="24"/>
-              </w:rPr>
-              <w:t>+</w:t>
-            </w:r>
-          </w:p>
-        </w:tc>
-        <w:tc>
-          <w:tcPr>
-            <w:tcW w:w="2409" w:type="dxa"/>
-          </w:tcPr>
-          <w:p>
-            <w:pPr>
-              <w:spacing w:after="0" w:line="360" w:lineRule="auto"/>
-              <w:jc w:val="both"/>
-              <w:rPr>
-                <w:rFonts w:ascii="Arial" w:hAnsi="Arial" w:cs="Arial"/>
-                <w:b/>
-                <w:kern w:val="22"/>
-                <w:sz w:val="24"/>
-                <w:szCs w:val="24"/>
-              </w:rPr>
-            </w:pPr>
-            <w:r>
-              <w:rPr>
-                <w:rFonts w:ascii="Arial" w:hAnsi="Arial" w:cs="Arial"/>
-                <w:b/>
-                <w:kern w:val="22"/>
-                <w:sz w:val="24"/>
-                <w:szCs w:val="24"/>
-              </w:rPr>
-              <w:t>Requisito</w:t>
-            </w:r>
-          </w:p>
-        </w:tc>
-        <w:tc>
-          <w:tcPr>
-            <w:tcW w:w="426" w:type="dxa"/>
-          </w:tcPr>
-          <w:p>
-            <w:pPr>
-              <w:spacing w:after="0" w:line="360" w:lineRule="auto"/>
-              <w:jc w:val="both"/>
-              <w:rPr>
-                <w:rFonts w:ascii="Arial" w:hAnsi="Arial" w:cs="Arial"/>
-                <w:b/>
-                <w:kern w:val="22"/>
-                <w:sz w:val="24"/>
-                <w:szCs w:val="24"/>
-              </w:rPr>
-            </w:pPr>
-          </w:p>
-        </w:tc>
-        <w:tc>
-          <w:tcPr>
-            <w:tcW w:w="1701" w:type="dxa"/>
-          </w:tcPr>
-          <w:p>
-            <w:pPr>
-              <w:spacing w:after="0" w:line="360" w:lineRule="auto"/>
-              <w:jc w:val="both"/>
-              <w:rPr>
-                <w:rFonts w:ascii="Arial" w:hAnsi="Arial" w:cs="Arial"/>
-                <w:b/>
-                <w:kern w:val="22"/>
-                <w:sz w:val="24"/>
-                <w:szCs w:val="24"/>
-              </w:rPr>
-            </w:pPr>
-          </w:p>
-        </w:tc>
-      </w:tr>
-      <w:tr>
-        <w:tc>
-          <w:tcPr>
-            <w:tcW w:w="1134" w:type="dxa"/>
-          </w:tcPr>
-          <w:p>
-            <w:pPr>
-              <w:spacing w:after="0" w:line="360" w:lineRule="auto"/>
-              <w:jc w:val="both"/>
-              <w:rPr>
-                <w:rFonts w:ascii="Arial" w:hAnsi="Arial" w:cs="Arial"/>
-                <w:kern w:val="22"/>
-                <w:sz w:val="24"/>
-                <w:szCs w:val="24"/>
-              </w:rPr>
-            </w:pPr>
-            <w:r>
-              <w:rPr>
-                <w:rFonts w:ascii="Arial" w:hAnsi="Arial" w:cs="Arial"/>
-                <w:kern w:val="22"/>
-                <w:sz w:val="24"/>
-                <w:szCs w:val="24"/>
-              </w:rPr>
-              <w:t>“Colocar</w:t>
-            </w:r>
-          </w:p>
-        </w:tc>
-        <w:tc>
-          <w:tcPr>
-            <w:tcW w:w="426" w:type="dxa"/>
-          </w:tcPr>
-          <w:p>
-            <w:pPr>
-              <w:spacing w:after="0" w:line="360" w:lineRule="auto"/>
-              <w:jc w:val="both"/>
-              <w:rPr>
-                <w:rFonts w:ascii="Arial" w:hAnsi="Arial" w:cs="Arial"/>
-                <w:kern w:val="22"/>
-                <w:sz w:val="24"/>
-                <w:szCs w:val="24"/>
-              </w:rPr>
-            </w:pPr>
-          </w:p>
-        </w:tc>
-        <w:tc>
-          <w:tcPr>
-            <w:tcW w:w="1842" w:type="dxa"/>
-          </w:tcPr>
-          <w:p>
-            <w:pPr>
-              <w:spacing w:after="0" w:line="360" w:lineRule="auto"/>
-              <w:jc w:val="both"/>
-              <w:rPr>
-                <w:rFonts w:ascii="Arial" w:hAnsi="Arial" w:cs="Arial"/>
-                <w:kern w:val="22"/>
-                <w:sz w:val="24"/>
-                <w:szCs w:val="24"/>
-              </w:rPr>
-            </w:pPr>
-            <w:r>
-              <w:rPr>
-                <w:rFonts w:ascii="Arial" w:hAnsi="Arial" w:cs="Arial"/>
-                <w:kern w:val="22"/>
-                <w:sz w:val="24"/>
-                <w:szCs w:val="24"/>
-              </w:rPr>
-              <w:t>o homem na lua</w:t>
-            </w:r>
-          </w:p>
-        </w:tc>
-        <w:tc>
-          <w:tcPr>
-            <w:tcW w:w="426" w:type="dxa"/>
-          </w:tcPr>
-          <w:p>
-            <w:pPr>
-              <w:spacing w:after="0" w:line="360" w:lineRule="auto"/>
-              <w:jc w:val="both"/>
-              <w:rPr>
-                <w:rFonts w:ascii="Arial" w:hAnsi="Arial" w:cs="Arial"/>
-                <w:kern w:val="22"/>
-                <w:sz w:val="24"/>
-                <w:szCs w:val="24"/>
-              </w:rPr>
-            </w:pPr>
-          </w:p>
-        </w:tc>
-        <w:tc>
-          <w:tcPr>
-            <w:tcW w:w="2409" w:type="dxa"/>
-          </w:tcPr>
-          <w:p>
-            <w:pPr>
-              <w:spacing w:after="0" w:line="360" w:lineRule="auto"/>
-              <w:jc w:val="both"/>
-              <w:rPr>
-                <w:rFonts w:ascii="Arial" w:hAnsi="Arial" w:cs="Arial"/>
-                <w:kern w:val="22"/>
-                <w:sz w:val="24"/>
-                <w:szCs w:val="24"/>
-              </w:rPr>
-            </w:pPr>
-            <w:r>
-              <w:rPr>
-                <w:rFonts w:ascii="Arial" w:hAnsi="Arial" w:cs="Arial"/>
-                <w:kern w:val="22"/>
-                <w:sz w:val="24"/>
-                <w:szCs w:val="24"/>
-              </w:rPr>
-              <w:t>até o fim da década”.</w:t>
-            </w:r>
-          </w:p>
-        </w:tc>
-        <w:tc>
-          <w:tcPr>
-            <w:tcW w:w="426" w:type="dxa"/>
-          </w:tcPr>
-          <w:p>
-            <w:pPr>
-              <w:spacing w:after="0" w:line="360" w:lineRule="auto"/>
-              <w:jc w:val="both"/>
-              <w:rPr>
-                <w:rFonts w:ascii="Arial" w:hAnsi="Arial" w:cs="Arial"/>
-                <w:kern w:val="22"/>
-                <w:sz w:val="24"/>
-                <w:szCs w:val="24"/>
-              </w:rPr>
-            </w:pPr>
-          </w:p>
-        </w:tc>
-        <w:tc>
-          <w:tcPr>
-            <w:tcW w:w="1701" w:type="dxa"/>
-          </w:tcPr>
-          <w:p>
-            <w:pPr>
-              <w:spacing w:after="0" w:line="360" w:lineRule="auto"/>
-              <w:jc w:val="both"/>
-              <w:rPr>
-                <w:rFonts w:ascii="Arial" w:hAnsi="Arial" w:cs="Arial"/>
-                <w:kern w:val="22"/>
-                <w:sz w:val="24"/>
-                <w:szCs w:val="24"/>
-              </w:rPr>
-            </w:pPr>
-            <w:r>
-              <w:rPr>
-                <w:rFonts w:ascii="Arial" w:hAnsi="Arial" w:cs="Arial"/>
-                <w:kern w:val="22"/>
-                <w:sz w:val="24"/>
-                <w:szCs w:val="24"/>
-              </w:rPr>
-              <w:t>(Kennedy)</w:t>
-            </w:r>
-          </w:p>
-        </w:tc>
-      </w:tr>
-    </w:tbl>
-    <w:p>
-      <w:pPr>
-        <w:spacing w:after="0" w:line="360" w:lineRule="auto"/>
-        <w:jc w:val="both"/>
-        <w:rPr>
-          <w:rFonts w:ascii="Arial" w:hAnsi="Arial" w:cs="Arial"/>
-          <w:kern w:val="22"/>
-          <w:sz w:val="24"/>
-          <w:szCs w:val="24"/>
-        </w:rPr>
-      </w:pPr>
-    </w:p>
-    <w:p>
-      <w:pPr>
-        <w:spacing w:after="0" w:line="360" w:lineRule="auto"/>
-        <w:jc w:val="both"/>
-        <w:rPr>
-          <w:rFonts w:ascii="Arial" w:hAnsi="Arial" w:cs="Arial"/>
-          <w:b/>
-          <w:sz w:val="24"/>
-          <w:szCs w:val="24"/>
-        </w:rPr>
-      </w:pPr>
-    </w:p>
-    <w:p>
-      <w:pPr>
-        <w:spacing w:after="0" w:line="360" w:lineRule="auto"/>
-        <w:jc w:val="both"/>
-        <w:rPr>
-          <w:rFonts w:ascii="Arial" w:hAnsi="Arial" w:cs="Arial"/>
-          <w:b/>
-          <w:sz w:val="24"/>
-          <w:szCs w:val="24"/>
-        </w:rPr>
-      </w:pPr>
-    </w:p>
-    <w:p>
-      <w:pPr>
-        <w:spacing w:after="0" w:line="360" w:lineRule="auto"/>
-        <w:jc w:val="both"/>
-        <w:rPr>
-          <w:rFonts w:ascii="Arial" w:hAnsi="Arial" w:cs="Arial"/>
-          <w:sz w:val="24"/>
-          <w:szCs w:val="24"/>
-        </w:rPr>
-      </w:pPr>
-      <w:r>
-        <w:rPr>
-          <w:rFonts w:ascii="Arial" w:hAnsi="Arial" w:cs="Arial"/>
-          <w:b/>
-          <w:sz w:val="24"/>
-          <w:szCs w:val="24"/>
-        </w:rPr>
-        <w:t>Objetivos gerais:</w:t>
-      </w:r>
-      <w:r>
-        <w:rPr>
-          <w:rFonts w:ascii="Arial" w:hAnsi="Arial" w:cs="Arial"/>
-          <w:sz w:val="24"/>
-          <w:szCs w:val="24"/>
-        </w:rPr>
-        <w:t xml:space="preserve"> define o que se pretende com a pesquisa.</w:t>
-      </w:r>
-    </w:p>
-    <w:p>
-      <w:pPr>
-        <w:spacing w:after="0" w:line="360" w:lineRule="auto"/>
-        <w:jc w:val="both"/>
-        <w:rPr>
-          <w:rFonts w:ascii="Arial" w:hAnsi="Arial" w:cs="Arial"/>
-          <w:sz w:val="24"/>
-          <w:szCs w:val="24"/>
-        </w:rPr>
-      </w:pPr>
-    </w:p>
-    <w:p>
-      <w:pPr>
-        <w:spacing w:after="0" w:line="360" w:lineRule="auto"/>
-        <w:jc w:val="both"/>
-        <w:rPr>
-          <w:rFonts w:ascii="Arial" w:hAnsi="Arial" w:cs="Arial"/>
-          <w:sz w:val="24"/>
-          <w:szCs w:val="24"/>
-        </w:rPr>
-      </w:pPr>
-      <w:r>
-        <w:rPr>
-          <w:rFonts w:ascii="Arial" w:hAnsi="Arial" w:cs="Arial"/>
-          <w:sz w:val="24"/>
-          <w:szCs w:val="24"/>
-        </w:rPr>
-        <w:t>O objetivo geral é apresentado na forma de um enunciado que reúne, ao mesmo tempo, todos os objetivos específicos;</w:t>
-      </w:r>
-    </w:p>
-    <w:p>
-      <w:pPr>
-        <w:spacing w:after="0" w:line="360" w:lineRule="auto"/>
-        <w:jc w:val="both"/>
-        <w:rPr>
-          <w:rFonts w:ascii="Arial" w:hAnsi="Arial" w:cs="Arial"/>
-          <w:sz w:val="24"/>
-          <w:szCs w:val="24"/>
-        </w:rPr>
-      </w:pPr>
-    </w:p>
-    <w:p>
-      <w:pPr>
-        <w:spacing w:after="0" w:line="360" w:lineRule="auto"/>
-        <w:jc w:val="both"/>
-        <w:rPr>
-          <w:rFonts w:ascii="Arial" w:hAnsi="Arial" w:cs="Arial"/>
-          <w:sz w:val="24"/>
-          <w:szCs w:val="24"/>
-        </w:rPr>
-      </w:pPr>
-      <w:r>
-        <w:rPr>
-          <w:rFonts w:ascii="Arial" w:hAnsi="Arial" w:cs="Arial"/>
-          <w:sz w:val="24"/>
-          <w:szCs w:val="24"/>
-        </w:rPr>
-        <w:t>Exemplos de objetivos gerais em projetos de pesquisa:</w:t>
-      </w:r>
-    </w:p>
-    <w:p>
-      <w:pPr>
-        <w:spacing w:after="0" w:line="360" w:lineRule="auto"/>
-        <w:jc w:val="both"/>
-        <w:rPr>
-          <w:rFonts w:ascii="Arial" w:hAnsi="Arial" w:cs="Arial"/>
-          <w:sz w:val="24"/>
-          <w:szCs w:val="24"/>
-        </w:rPr>
-      </w:pPr>
-    </w:p>
-    <w:p>
-      <w:pPr>
+          <w:bCs/>
+        </w:rPr>
+        <w:t>Objetivos específicos:</w:t>
+      </w:r>
+      <w:r>
+        <w:rPr>
+          <w:rStyle w:val="eop"/>
+          <w:rFonts w:cs="Arial"/>
+        </w:rPr>
+        <w:t> </w:t>
+      </w:r>
+    </w:p>
+    <w:p>
+      <w:pPr>
+        <w:pStyle w:val="paragraph"/>
         <w:numPr>
           <w:ilvl w:val="0"/>
-          <w:numId w:val="10"/>
+          <w:numId w:val="28"/>
         </w:numPr>
-        <w:spacing w:after="0" w:line="360" w:lineRule="auto"/>
+        <w:spacing w:before="0" w:beforeAutospacing="0" w:after="0" w:afterAutospacing="0"/>
+        <w:ind w:left="360" w:firstLine="0"/>
         <w:jc w:val="both"/>
-        <w:rPr>
-          <w:rFonts w:ascii="Arial" w:hAnsi="Arial" w:cs="Arial"/>
-          <w:sz w:val="24"/>
-          <w:szCs w:val="24"/>
-        </w:rPr>
-      </w:pPr>
-      <w:r>
-        <w:rPr>
-          <w:rFonts w:ascii="Arial" w:hAnsi="Arial" w:cs="Arial"/>
-          <w:sz w:val="24"/>
-          <w:szCs w:val="24"/>
-        </w:rPr>
-        <w:t>Implantar um sistema de telemarketing na empresa X (proposição de planos).</w:t>
-      </w:r>
-    </w:p>
-    <w:p>
-      <w:pPr>
+        <w:textAlignment w:val="baseline"/>
+        <w:rPr>
+          <w:rFonts w:ascii="Arial" w:hAnsi="Arial" w:cs="Arial"/>
+        </w:rPr>
+      </w:pPr>
+      <w:r>
+        <w:rPr>
+          <w:rStyle w:val="normaltextrun"/>
+          <w:rFonts w:ascii="Arial" w:hAnsi="Arial" w:cs="Arial"/>
+        </w:rPr>
+        <w:t>Estabelecer um sistema eficaz para o controle de estoque;</w:t>
+      </w:r>
+      <w:r>
+        <w:rPr>
+          <w:rStyle w:val="eop"/>
+          <w:rFonts w:cs="Arial"/>
+        </w:rPr>
+        <w:t> </w:t>
+      </w:r>
+    </w:p>
+    <w:p>
+      <w:pPr>
+        <w:pStyle w:val="paragraph"/>
         <w:numPr>
           <w:ilvl w:val="0"/>
-          <w:numId w:val="10"/>
+          <w:numId w:val="29"/>
         </w:numPr>
-        <w:spacing w:after="0" w:line="360" w:lineRule="auto"/>
+        <w:spacing w:before="0" w:beforeAutospacing="0" w:after="0" w:afterAutospacing="0"/>
+        <w:ind w:left="360" w:firstLine="0"/>
         <w:jc w:val="both"/>
-        <w:rPr>
-          <w:rFonts w:ascii="Arial" w:hAnsi="Arial" w:cs="Arial"/>
-          <w:sz w:val="24"/>
-          <w:szCs w:val="24"/>
-        </w:rPr>
-      </w:pPr>
-      <w:r>
-        <w:rPr>
-          <w:rFonts w:ascii="Arial" w:hAnsi="Arial" w:cs="Arial"/>
-          <w:sz w:val="24"/>
-          <w:szCs w:val="24"/>
-        </w:rPr>
-        <w:t>Avaliar o sistema de distribuição de lucros em empresa do setor manufatureiro (avaliação de resultados).</w:t>
-      </w:r>
-    </w:p>
-    <w:p>
-      <w:pPr>
-        <w:spacing w:after="0" w:line="360" w:lineRule="auto"/>
-        <w:jc w:val="both"/>
-        <w:rPr>
-          <w:rFonts w:ascii="Arial" w:hAnsi="Arial" w:cs="Arial"/>
-          <w:sz w:val="24"/>
-          <w:szCs w:val="24"/>
-        </w:rPr>
-      </w:pPr>
-    </w:p>
-    <w:p>
-      <w:pPr>
+        <w:textAlignment w:val="baseline"/>
+        <w:rPr>
+          <w:rFonts w:ascii="Arial" w:hAnsi="Arial" w:cs="Arial"/>
+        </w:rPr>
+      </w:pPr>
+      <w:r>
+        <w:rPr>
+          <w:rStyle w:val="normaltextrun"/>
+          <w:rFonts w:ascii="Arial" w:hAnsi="Arial" w:cs="Arial"/>
+        </w:rPr>
+        <w:t>Criar um sistema de fácil utilização e adaptação;</w:t>
+      </w:r>
+      <w:r>
+        <w:rPr>
+          <w:rStyle w:val="eop"/>
+          <w:rFonts w:cs="Arial"/>
+        </w:rPr>
+        <w:t> </w:t>
+      </w:r>
+    </w:p>
+    <w:p>
+      <w:pPr>
+        <w:pStyle w:val="paragraph"/>
         <w:numPr>
           <w:ilvl w:val="0"/>
-          <w:numId w:val="10"/>
+          <w:numId w:val="29"/>
         </w:numPr>
-        <w:spacing w:after="0" w:line="360" w:lineRule="auto"/>
+        <w:spacing w:before="0" w:beforeAutospacing="0" w:after="0" w:afterAutospacing="0"/>
+        <w:ind w:left="360" w:firstLine="0"/>
         <w:jc w:val="both"/>
-        <w:rPr>
-          <w:rFonts w:ascii="Arial" w:hAnsi="Arial" w:cs="Arial"/>
-          <w:sz w:val="24"/>
-          <w:szCs w:val="24"/>
-        </w:rPr>
-      </w:pPr>
-      <w:r>
-        <w:rPr>
-          <w:rFonts w:ascii="Arial" w:hAnsi="Arial" w:cs="Arial"/>
-          <w:sz w:val="24"/>
-          <w:szCs w:val="24"/>
-        </w:rPr>
-        <w:t>Apresentar sugestões para a restruturação da fábrica Y (pesquisa diagnóstico).</w:t>
-      </w:r>
-    </w:p>
-    <w:p>
-      <w:pPr>
-        <w:spacing w:after="0" w:line="360" w:lineRule="auto"/>
-        <w:jc w:val="both"/>
-        <w:rPr>
-          <w:rFonts w:ascii="Arial" w:hAnsi="Arial" w:cs="Arial"/>
-          <w:sz w:val="24"/>
-          <w:szCs w:val="24"/>
-        </w:rPr>
-      </w:pPr>
-    </w:p>
-    <w:p>
-      <w:pPr>
+        <w:textAlignment w:val="baseline"/>
+        <w:rPr>
+          <w:rFonts w:ascii="Arial" w:hAnsi="Arial" w:cs="Arial"/>
+        </w:rPr>
+      </w:pPr>
+      <w:r>
+        <w:rPr>
+          <w:rStyle w:val="normaltextrun"/>
+          <w:rFonts w:ascii="Arial" w:hAnsi="Arial" w:cs="Arial"/>
+        </w:rPr>
+        <w:t>Implantar um alerta para avisar quando os produtos chegaram em seu estoque mínimo;</w:t>
+      </w:r>
+      <w:r>
+        <w:rPr>
+          <w:rStyle w:val="eop"/>
+          <w:rFonts w:cs="Arial"/>
+        </w:rPr>
+        <w:t> </w:t>
+      </w:r>
+    </w:p>
+    <w:p>
+      <w:pPr>
+        <w:pStyle w:val="paragraph"/>
         <w:numPr>
           <w:ilvl w:val="0"/>
-          <w:numId w:val="10"/>
+          <w:numId w:val="29"/>
         </w:numPr>
-        <w:spacing w:after="0" w:line="360" w:lineRule="auto"/>
+        <w:spacing w:before="0" w:beforeAutospacing="0" w:after="0" w:afterAutospacing="0"/>
+        <w:ind w:left="360" w:firstLine="0"/>
         <w:jc w:val="both"/>
-        <w:rPr>
-          <w:rFonts w:ascii="Arial" w:hAnsi="Arial" w:cs="Arial"/>
-          <w:sz w:val="24"/>
-          <w:szCs w:val="24"/>
-        </w:rPr>
-      </w:pPr>
-      <w:r>
-        <w:rPr>
-          <w:rFonts w:ascii="Arial" w:hAnsi="Arial" w:cs="Arial"/>
-          <w:sz w:val="24"/>
-          <w:szCs w:val="24"/>
-        </w:rPr>
-        <w:t xml:space="preserve">Avaliar o processo de implantação de </w:t>
-      </w:r>
-      <w:proofErr w:type="spellStart"/>
-      <w:r>
-        <w:rPr>
-          <w:rFonts w:ascii="Arial" w:hAnsi="Arial" w:cs="Arial"/>
-          <w:sz w:val="24"/>
-          <w:szCs w:val="24"/>
-        </w:rPr>
-        <w:t>Kanban</w:t>
-      </w:r>
-      <w:proofErr w:type="spellEnd"/>
-      <w:r>
-        <w:rPr>
-          <w:rFonts w:ascii="Arial" w:hAnsi="Arial" w:cs="Arial"/>
-          <w:sz w:val="24"/>
-          <w:szCs w:val="24"/>
-        </w:rPr>
-        <w:t xml:space="preserve"> no setor X (avaliação formativa).</w:t>
-      </w:r>
-    </w:p>
-    <w:p>
-      <w:pPr>
-        <w:spacing w:after="0" w:line="360" w:lineRule="auto"/>
-        <w:jc w:val="both"/>
-        <w:rPr>
-          <w:rFonts w:ascii="Arial" w:hAnsi="Arial" w:cs="Arial"/>
-          <w:sz w:val="24"/>
-          <w:szCs w:val="24"/>
-        </w:rPr>
-      </w:pPr>
-    </w:p>
-    <w:p>
-      <w:pPr>
+        <w:textAlignment w:val="baseline"/>
+        <w:rPr>
+          <w:rFonts w:ascii="Arial" w:hAnsi="Arial" w:cs="Arial"/>
+        </w:rPr>
+      </w:pPr>
+      <w:r>
+        <w:rPr>
+          <w:rStyle w:val="normaltextrun"/>
+          <w:rFonts w:ascii="Arial" w:hAnsi="Arial" w:cs="Arial"/>
+        </w:rPr>
+        <w:t>Integrar medidas de segurança ao sistema;</w:t>
+      </w:r>
+      <w:r>
+        <w:rPr>
+          <w:rStyle w:val="eop"/>
+          <w:rFonts w:cs="Arial"/>
+        </w:rPr>
+        <w:t> </w:t>
+      </w:r>
+    </w:p>
+    <w:p>
+      <w:pPr>
+        <w:pStyle w:val="paragraph"/>
         <w:numPr>
           <w:ilvl w:val="0"/>
-          <w:numId w:val="10"/>
+          <w:numId w:val="29"/>
         </w:numPr>
-        <w:spacing w:after="0" w:line="360" w:lineRule="auto"/>
+        <w:spacing w:before="0" w:beforeAutospacing="0" w:after="0" w:afterAutospacing="0"/>
+        <w:ind w:left="360" w:firstLine="0"/>
         <w:jc w:val="both"/>
-        <w:rPr>
-          <w:rFonts w:ascii="Arial" w:hAnsi="Arial" w:cs="Arial"/>
-          <w:sz w:val="24"/>
-          <w:szCs w:val="24"/>
-        </w:rPr>
-      </w:pPr>
-      <w:r>
-        <w:rPr>
-          <w:rFonts w:ascii="Arial" w:hAnsi="Arial" w:cs="Arial"/>
-          <w:sz w:val="24"/>
-          <w:szCs w:val="24"/>
-        </w:rPr>
-        <w:t>Elaborar e implementar o setor de serviço ao cliente no banco X (proposição de planos).</w:t>
-      </w:r>
-    </w:p>
-    <w:p>
-      <w:pPr>
-        <w:spacing w:after="0" w:line="360" w:lineRule="auto"/>
-        <w:jc w:val="both"/>
-        <w:rPr>
-          <w:rFonts w:ascii="Arial" w:hAnsi="Arial" w:cs="Arial"/>
-          <w:b/>
-          <w:sz w:val="24"/>
-          <w:szCs w:val="24"/>
-        </w:rPr>
-      </w:pPr>
-    </w:p>
-    <w:p>
-      <w:pPr>
-        <w:spacing w:after="0" w:line="360" w:lineRule="auto"/>
-        <w:jc w:val="both"/>
-        <w:rPr>
-          <w:rFonts w:ascii="Arial" w:hAnsi="Arial" w:cs="Arial"/>
-          <w:sz w:val="24"/>
-          <w:szCs w:val="24"/>
-        </w:rPr>
-      </w:pPr>
-      <w:r>
-        <w:rPr>
-          <w:rFonts w:ascii="Arial" w:hAnsi="Arial" w:cs="Arial"/>
-          <w:b/>
-          <w:sz w:val="24"/>
-          <w:szCs w:val="24"/>
-        </w:rPr>
-        <w:t>Objetivo geral:</w:t>
-      </w:r>
-      <w:r>
-        <w:rPr>
-          <w:rFonts w:ascii="Arial" w:hAnsi="Arial" w:cs="Arial"/>
-          <w:sz w:val="24"/>
-          <w:szCs w:val="24"/>
-        </w:rPr>
-        <w:t xml:space="preserve"> </w:t>
-      </w:r>
-    </w:p>
-    <w:p>
-      <w:pPr>
-        <w:spacing w:after="0" w:line="360" w:lineRule="auto"/>
-        <w:jc w:val="both"/>
-        <w:rPr>
-          <w:rFonts w:ascii="Arial" w:hAnsi="Arial" w:cs="Arial"/>
-          <w:sz w:val="24"/>
-          <w:szCs w:val="24"/>
-        </w:rPr>
-      </w:pPr>
-    </w:p>
-    <w:p>
-      <w:pPr>
-        <w:spacing w:after="0" w:line="360" w:lineRule="auto"/>
-        <w:jc w:val="both"/>
-        <w:rPr>
-          <w:rFonts w:ascii="Arial" w:hAnsi="Arial" w:cs="Arial"/>
-          <w:sz w:val="24"/>
-          <w:szCs w:val="24"/>
-        </w:rPr>
-      </w:pPr>
-      <w:r>
-        <w:rPr>
-          <w:rFonts w:ascii="Arial" w:hAnsi="Arial" w:cs="Arial"/>
-          <w:sz w:val="24"/>
-          <w:szCs w:val="24"/>
-        </w:rPr>
-        <w:t>Produzir pão de queijo com teor reduzido de gordura.</w:t>
-      </w:r>
-    </w:p>
-    <w:p>
-      <w:pPr>
-        <w:spacing w:after="0" w:line="360" w:lineRule="auto"/>
-        <w:jc w:val="both"/>
-        <w:rPr>
-          <w:rFonts w:ascii="Arial" w:hAnsi="Arial" w:cs="Arial"/>
-          <w:sz w:val="24"/>
-          <w:szCs w:val="24"/>
-        </w:rPr>
-      </w:pPr>
-    </w:p>
-    <w:p>
-      <w:pPr>
-        <w:spacing w:after="0" w:line="360" w:lineRule="auto"/>
-        <w:jc w:val="both"/>
-        <w:rPr>
-          <w:rFonts w:ascii="Arial" w:hAnsi="Arial" w:cs="Arial"/>
-          <w:b/>
-          <w:sz w:val="24"/>
-          <w:szCs w:val="24"/>
-        </w:rPr>
-      </w:pPr>
-      <w:r>
-        <w:rPr>
-          <w:rFonts w:ascii="Arial" w:hAnsi="Arial" w:cs="Arial"/>
-          <w:b/>
-          <w:sz w:val="24"/>
-          <w:szCs w:val="24"/>
-        </w:rPr>
-        <w:t xml:space="preserve">Objetivos específicos: </w:t>
-      </w:r>
-    </w:p>
-    <w:p>
-      <w:pPr>
-        <w:spacing w:after="0" w:line="360" w:lineRule="auto"/>
-        <w:jc w:val="both"/>
-        <w:rPr>
-          <w:rFonts w:ascii="Arial" w:hAnsi="Arial" w:cs="Arial"/>
-          <w:b/>
-          <w:sz w:val="24"/>
-          <w:szCs w:val="24"/>
-        </w:rPr>
-      </w:pPr>
-    </w:p>
-    <w:p>
-      <w:pPr>
+        <w:textAlignment w:val="baseline"/>
+        <w:rPr>
+          <w:rFonts w:ascii="Arial" w:hAnsi="Arial" w:cs="Arial"/>
+        </w:rPr>
+      </w:pPr>
+      <w:r>
+        <w:rPr>
+          <w:rStyle w:val="normaltextrun"/>
+          <w:rFonts w:ascii="Arial" w:hAnsi="Arial" w:cs="Arial"/>
+        </w:rPr>
+        <w:t>Avaliar pontos de melhoria durante e ao fim do projeto;</w:t>
+      </w:r>
+      <w:r>
+        <w:rPr>
+          <w:rStyle w:val="eop"/>
+          <w:rFonts w:cs="Arial"/>
+        </w:rPr>
+        <w:t> </w:t>
+      </w:r>
+    </w:p>
+    <w:p>
+      <w:pPr>
+        <w:pStyle w:val="paragraph"/>
         <w:numPr>
           <w:ilvl w:val="0"/>
-          <w:numId w:val="12"/>
+          <w:numId w:val="29"/>
         </w:numPr>
-        <w:spacing w:after="0" w:line="360" w:lineRule="auto"/>
+        <w:spacing w:before="0" w:beforeAutospacing="0" w:after="0" w:afterAutospacing="0"/>
+        <w:ind w:left="360" w:firstLine="0"/>
         <w:jc w:val="both"/>
-        <w:rPr>
-          <w:rFonts w:ascii="Arial" w:hAnsi="Arial" w:cs="Arial"/>
-          <w:sz w:val="24"/>
-          <w:szCs w:val="24"/>
-        </w:rPr>
-      </w:pPr>
-      <w:r>
-        <w:rPr>
-          <w:rFonts w:ascii="Arial" w:hAnsi="Arial" w:cs="Arial"/>
-          <w:sz w:val="24"/>
-          <w:szCs w:val="24"/>
-        </w:rPr>
-        <w:lastRenderedPageBreak/>
-        <w:t>Reduzir mínimo de 25% de gordura no pão de queijo tendo em vista parâmetro legal;</w:t>
-      </w:r>
-    </w:p>
-    <w:p>
-      <w:pPr>
-        <w:numPr>
-          <w:ilvl w:val="0"/>
-          <w:numId w:val="12"/>
-        </w:numPr>
-        <w:spacing w:after="0" w:line="360" w:lineRule="auto"/>
-        <w:jc w:val="both"/>
-        <w:rPr>
-          <w:rFonts w:ascii="Arial" w:hAnsi="Arial" w:cs="Arial"/>
-          <w:sz w:val="24"/>
-          <w:szCs w:val="24"/>
-        </w:rPr>
-      </w:pPr>
-      <w:r>
-        <w:rPr>
-          <w:rFonts w:ascii="Arial" w:hAnsi="Arial" w:cs="Arial"/>
-          <w:sz w:val="24"/>
-          <w:szCs w:val="24"/>
-        </w:rPr>
-        <w:t>Pesquisar a aceitação do produto junto aos consumidores de produtos light e diet;</w:t>
-      </w:r>
-    </w:p>
-    <w:p>
-      <w:pPr>
-        <w:numPr>
-          <w:ilvl w:val="0"/>
-          <w:numId w:val="12"/>
-        </w:numPr>
-        <w:spacing w:after="0" w:line="360" w:lineRule="auto"/>
-        <w:jc w:val="both"/>
-        <w:rPr>
-          <w:rFonts w:ascii="Arial" w:hAnsi="Arial" w:cs="Arial"/>
-          <w:sz w:val="24"/>
-          <w:szCs w:val="24"/>
-        </w:rPr>
-      </w:pPr>
-      <w:r>
-        <w:rPr>
-          <w:rFonts w:ascii="Arial" w:hAnsi="Arial" w:cs="Arial"/>
-          <w:sz w:val="24"/>
-          <w:szCs w:val="24"/>
-        </w:rPr>
-        <w:t>Pesquisar a aceitação do produto junto aos consumidores de pão de queijo;</w:t>
-      </w:r>
-    </w:p>
-    <w:p>
-      <w:pPr>
-        <w:numPr>
-          <w:ilvl w:val="0"/>
-          <w:numId w:val="12"/>
-        </w:numPr>
-        <w:spacing w:after="0" w:line="360" w:lineRule="auto"/>
-        <w:jc w:val="both"/>
-        <w:rPr>
-          <w:rFonts w:ascii="Arial" w:hAnsi="Arial" w:cs="Arial"/>
-          <w:sz w:val="24"/>
-          <w:szCs w:val="24"/>
-        </w:rPr>
-      </w:pPr>
-      <w:r>
-        <w:rPr>
-          <w:rFonts w:ascii="Arial" w:hAnsi="Arial" w:cs="Arial"/>
-          <w:sz w:val="24"/>
-          <w:szCs w:val="24"/>
-        </w:rPr>
-        <w:t>Definir substitutos de gordura;</w:t>
-      </w:r>
-    </w:p>
-    <w:p>
-      <w:pPr>
-        <w:numPr>
-          <w:ilvl w:val="0"/>
-          <w:numId w:val="12"/>
-        </w:numPr>
-        <w:spacing w:after="0" w:line="360" w:lineRule="auto"/>
-        <w:jc w:val="both"/>
-        <w:rPr>
-          <w:rFonts w:ascii="Arial" w:hAnsi="Arial" w:cs="Arial"/>
-          <w:sz w:val="24"/>
-          <w:szCs w:val="24"/>
-        </w:rPr>
-      </w:pPr>
-      <w:r>
-        <w:rPr>
-          <w:rFonts w:ascii="Arial" w:hAnsi="Arial" w:cs="Arial"/>
-          <w:sz w:val="24"/>
-          <w:szCs w:val="24"/>
-        </w:rPr>
-        <w:t>Promover redução calórica sem afetar características peculiares tradicionais de um pão de queijo;</w:t>
-      </w:r>
-    </w:p>
-    <w:p>
-      <w:pPr>
-        <w:spacing w:after="0" w:line="360" w:lineRule="auto"/>
-        <w:ind w:firstLine="709"/>
-        <w:jc w:val="both"/>
-        <w:rPr>
-          <w:rFonts w:ascii="Arial" w:hAnsi="Arial" w:cs="Arial"/>
-          <w:sz w:val="24"/>
-          <w:szCs w:val="24"/>
-        </w:rPr>
-      </w:pPr>
-    </w:p>
-    <w:p>
-      <w:pPr>
-        <w:spacing w:after="0" w:line="360" w:lineRule="auto"/>
-        <w:ind w:firstLine="709"/>
-        <w:jc w:val="both"/>
-        <w:rPr>
-          <w:rFonts w:ascii="Arial" w:hAnsi="Arial" w:cs="Arial"/>
-          <w:sz w:val="24"/>
-          <w:szCs w:val="24"/>
-        </w:rPr>
-      </w:pPr>
-      <w:r>
-        <w:rPr>
-          <w:rFonts w:ascii="Arial" w:hAnsi="Arial" w:cs="Arial"/>
-          <w:sz w:val="24"/>
-          <w:szCs w:val="24"/>
-        </w:rPr>
-        <w:t>A redação de objetivos deve ser clara. Essa não é apenas uma exigência formal, mas também uma prática que auxilia o autor do projeto a compreender o que está propondo realizar.</w:t>
-      </w:r>
-    </w:p>
-    <w:p>
-      <w:pPr>
-        <w:spacing w:after="0" w:line="360" w:lineRule="auto"/>
-        <w:ind w:firstLine="709"/>
-        <w:jc w:val="both"/>
-        <w:rPr>
-          <w:rFonts w:ascii="Arial" w:hAnsi="Arial" w:cs="Arial"/>
-          <w:sz w:val="24"/>
-          <w:szCs w:val="24"/>
-        </w:rPr>
-      </w:pPr>
-      <w:r>
-        <w:rPr>
-          <w:rFonts w:ascii="Arial" w:hAnsi="Arial" w:cs="Arial"/>
-          <w:sz w:val="24"/>
-          <w:szCs w:val="24"/>
-        </w:rPr>
-        <w:t>Sugerimos que, em vez de apresentar os objetivos na forma de um texto, sejam formuladas sentenças curtas e claras para cada um dos objetivos. O verbo deve estar no infinitivo.</w:t>
-      </w:r>
-    </w:p>
-    <w:p>
-      <w:pPr>
-        <w:spacing w:after="0" w:line="360" w:lineRule="auto"/>
-        <w:ind w:firstLine="709"/>
-        <w:jc w:val="both"/>
-        <w:rPr>
-          <w:rFonts w:ascii="Arial" w:hAnsi="Arial" w:cs="Arial"/>
-          <w:sz w:val="24"/>
-          <w:szCs w:val="24"/>
-        </w:rPr>
-      </w:pPr>
-      <w:r>
-        <w:rPr>
-          <w:rFonts w:ascii="Arial" w:hAnsi="Arial" w:cs="Arial"/>
-          <w:sz w:val="24"/>
-          <w:szCs w:val="24"/>
-        </w:rPr>
-        <w:t xml:space="preserve">O objetivo que comunica melhor uma intenção é </w:t>
-      </w:r>
-      <w:proofErr w:type="gramStart"/>
-      <w:r>
-        <w:rPr>
-          <w:rFonts w:ascii="Arial" w:hAnsi="Arial" w:cs="Arial"/>
-          <w:sz w:val="24"/>
-          <w:szCs w:val="24"/>
-        </w:rPr>
-        <w:t>aquele</w:t>
-      </w:r>
-      <w:proofErr w:type="gramEnd"/>
-      <w:r>
-        <w:rPr>
-          <w:rFonts w:ascii="Arial" w:hAnsi="Arial" w:cs="Arial"/>
-          <w:sz w:val="24"/>
-          <w:szCs w:val="24"/>
-        </w:rPr>
-        <w:t xml:space="preserve"> que é expresso por palavras abertas a poucas interpretações, descrevendo uma ação observável.</w:t>
-      </w:r>
-    </w:p>
-    <w:p>
-      <w:pPr>
-        <w:spacing w:after="0" w:line="360" w:lineRule="auto"/>
-        <w:ind w:firstLine="709"/>
-        <w:jc w:val="both"/>
-        <w:rPr>
-          <w:rFonts w:ascii="Arial" w:hAnsi="Arial" w:cs="Arial"/>
-          <w:sz w:val="24"/>
-          <w:szCs w:val="24"/>
-        </w:rPr>
-      </w:pPr>
-      <w:r>
-        <w:rPr>
-          <w:rFonts w:ascii="Arial" w:hAnsi="Arial" w:cs="Arial"/>
-          <w:b/>
-          <w:sz w:val="24"/>
-          <w:szCs w:val="24"/>
-        </w:rPr>
-        <w:t>Escrever, ler, identificar, selecionar, construir</w:t>
-      </w:r>
-      <w:r>
-        <w:rPr>
-          <w:rFonts w:ascii="Arial" w:hAnsi="Arial" w:cs="Arial"/>
-          <w:sz w:val="24"/>
-          <w:szCs w:val="24"/>
-        </w:rPr>
-        <w:t xml:space="preserve"> são exemplos de palavras abertas a poucas interrupções (saber, conhecer, compreender, reconhecer, apreciar – palavras com sentido vago ou ambíguo)</w:t>
-      </w:r>
-    </w:p>
-    <w:p>
-      <w:pPr>
-        <w:spacing w:after="0" w:line="360" w:lineRule="auto"/>
-        <w:ind w:firstLine="709"/>
-        <w:jc w:val="both"/>
-        <w:rPr>
-          <w:rFonts w:ascii="Arial" w:hAnsi="Arial" w:cs="Arial"/>
-          <w:sz w:val="24"/>
-          <w:szCs w:val="24"/>
-        </w:rPr>
-      </w:pPr>
-      <w:r>
-        <w:rPr>
-          <w:rFonts w:ascii="Arial" w:hAnsi="Arial" w:cs="Arial"/>
-          <w:sz w:val="24"/>
-          <w:szCs w:val="24"/>
-        </w:rPr>
-        <w:t>Ao procurar definir seu objetivo, você deverá ter em mente que um tema de pesquisa deve preencher os seguintes requisitos:</w:t>
-      </w:r>
-    </w:p>
-    <w:p>
-      <w:pPr>
-        <w:numPr>
-          <w:ilvl w:val="0"/>
-          <w:numId w:val="11"/>
-        </w:numPr>
-        <w:spacing w:after="0" w:line="360" w:lineRule="auto"/>
-        <w:ind w:left="0" w:firstLine="709"/>
-        <w:jc w:val="both"/>
-        <w:rPr>
-          <w:rFonts w:ascii="Arial" w:hAnsi="Arial" w:cs="Arial"/>
-          <w:sz w:val="24"/>
-          <w:szCs w:val="24"/>
-        </w:rPr>
-      </w:pPr>
-      <w:r>
-        <w:rPr>
-          <w:rFonts w:ascii="Arial" w:hAnsi="Arial" w:cs="Arial"/>
-          <w:sz w:val="24"/>
-          <w:szCs w:val="24"/>
-        </w:rPr>
-        <w:t xml:space="preserve">ser </w:t>
-      </w:r>
-      <w:r>
-        <w:rPr>
-          <w:rFonts w:ascii="Arial" w:hAnsi="Arial" w:cs="Arial"/>
-          <w:sz w:val="24"/>
-          <w:szCs w:val="24"/>
-        </w:rPr>
-        <w:t>exequível</w:t>
-      </w:r>
-      <w:r>
-        <w:rPr>
-          <w:rFonts w:ascii="Arial" w:hAnsi="Arial" w:cs="Arial"/>
-          <w:sz w:val="24"/>
-          <w:szCs w:val="24"/>
-        </w:rPr>
-        <w:t xml:space="preserve"> e adaptável a pesquisa;</w:t>
-      </w:r>
-    </w:p>
-    <w:p>
-      <w:pPr>
-        <w:numPr>
-          <w:ilvl w:val="0"/>
-          <w:numId w:val="11"/>
-        </w:numPr>
-        <w:spacing w:after="0" w:line="360" w:lineRule="auto"/>
-        <w:ind w:left="0" w:firstLine="709"/>
-        <w:jc w:val="both"/>
-        <w:rPr>
-          <w:rFonts w:ascii="Arial" w:hAnsi="Arial" w:cs="Arial"/>
-          <w:sz w:val="24"/>
-          <w:szCs w:val="24"/>
-        </w:rPr>
-      </w:pPr>
-      <w:r>
-        <w:rPr>
-          <w:rFonts w:ascii="Arial" w:hAnsi="Arial" w:cs="Arial"/>
-          <w:sz w:val="24"/>
-          <w:szCs w:val="24"/>
-        </w:rPr>
-        <w:t>ser executável pela equipe e realizável em espaço de tempo normal;</w:t>
-      </w:r>
-    </w:p>
-    <w:p>
-      <w:pPr>
-        <w:numPr>
-          <w:ilvl w:val="0"/>
-          <w:numId w:val="11"/>
-        </w:numPr>
-        <w:spacing w:after="0" w:line="360" w:lineRule="auto"/>
-        <w:ind w:left="0" w:firstLine="709"/>
-        <w:jc w:val="both"/>
-        <w:rPr>
-          <w:rFonts w:ascii="Arial" w:hAnsi="Arial" w:cs="Arial"/>
-          <w:sz w:val="24"/>
-          <w:szCs w:val="24"/>
-        </w:rPr>
-      </w:pPr>
-      <w:r>
-        <w:rPr>
-          <w:rFonts w:ascii="Arial" w:hAnsi="Arial" w:cs="Arial"/>
-          <w:sz w:val="24"/>
-          <w:szCs w:val="24"/>
-        </w:rPr>
-        <w:t>ser condizente com a capacidade técnica dos alunos;</w:t>
-      </w:r>
-    </w:p>
-    <w:p>
-      <w:pPr>
-        <w:numPr>
-          <w:ilvl w:val="0"/>
-          <w:numId w:val="11"/>
-        </w:numPr>
-        <w:spacing w:after="0" w:line="360" w:lineRule="auto"/>
-        <w:ind w:left="0" w:firstLine="709"/>
-        <w:jc w:val="both"/>
-        <w:rPr>
-          <w:rFonts w:ascii="Arial" w:hAnsi="Arial" w:cs="Arial"/>
-          <w:sz w:val="24"/>
-          <w:szCs w:val="24"/>
-        </w:rPr>
-      </w:pPr>
-      <w:r>
-        <w:rPr>
-          <w:rFonts w:ascii="Arial" w:hAnsi="Arial" w:cs="Arial"/>
-          <w:sz w:val="24"/>
-          <w:szCs w:val="24"/>
-        </w:rPr>
-        <w:t>ser formulado de forma a evitar resultados óbvios ou triviais;</w:t>
-      </w:r>
-    </w:p>
-    <w:p>
-      <w:pPr>
-        <w:numPr>
-          <w:ilvl w:val="0"/>
-          <w:numId w:val="11"/>
-        </w:numPr>
-        <w:spacing w:after="0" w:line="360" w:lineRule="auto"/>
-        <w:ind w:left="0" w:firstLine="709"/>
-        <w:jc w:val="both"/>
-        <w:rPr>
-          <w:rFonts w:ascii="Arial" w:hAnsi="Arial" w:cs="Arial"/>
-          <w:sz w:val="24"/>
-          <w:szCs w:val="24"/>
-        </w:rPr>
-      </w:pPr>
-      <w:r>
-        <w:rPr>
-          <w:rFonts w:ascii="Arial" w:hAnsi="Arial" w:cs="Arial"/>
-          <w:sz w:val="24"/>
-          <w:szCs w:val="24"/>
-        </w:rPr>
-        <w:t>ter aplicabilidade ou importância a nível pratico ou teórico;</w:t>
-      </w:r>
-    </w:p>
-    <w:p>
-      <w:pPr>
-        <w:numPr>
-          <w:ilvl w:val="0"/>
-          <w:numId w:val="11"/>
-        </w:numPr>
-        <w:spacing w:after="0" w:line="360" w:lineRule="auto"/>
-        <w:ind w:left="0" w:firstLine="709"/>
-        <w:jc w:val="both"/>
-        <w:rPr>
-          <w:rFonts w:ascii="Arial" w:hAnsi="Arial" w:cs="Arial"/>
-          <w:sz w:val="24"/>
-          <w:szCs w:val="24"/>
-        </w:rPr>
-      </w:pPr>
-      <w:r>
-        <w:rPr>
-          <w:rFonts w:ascii="Arial" w:hAnsi="Arial" w:cs="Arial"/>
-          <w:sz w:val="24"/>
-          <w:szCs w:val="24"/>
-        </w:rPr>
-        <w:t>ser simples e específico ao invés de complexo e nebuloso.</w:t>
+        <w:textAlignment w:val="baseline"/>
+        <w:rPr>
+          <w:rFonts w:ascii="Arial" w:hAnsi="Arial" w:cs="Arial"/>
+        </w:rPr>
+      </w:pPr>
+      <w:r>
+        <w:rPr>
+          <w:rStyle w:val="normaltextrun"/>
+          <w:rFonts w:ascii="Arial" w:hAnsi="Arial" w:cs="Arial"/>
+        </w:rPr>
+        <w:t>Aprimorar as habilidades técnicas de cada integrante da equipe;</w:t>
+      </w:r>
+      <w:r>
+        <w:rPr>
+          <w:rStyle w:val="eop"/>
+          <w:rFonts w:cs="Arial"/>
+        </w:rPr>
+        <w:t> </w:t>
       </w:r>
     </w:p>
     <w:p>
@@ -5669,6 +4363,8 @@
           <w:szCs w:val="24"/>
         </w:rPr>
       </w:pPr>
+      <w:bookmarkStart w:id="3" w:name="_GoBack"/>
+      <w:bookmarkEnd w:id="3"/>
     </w:p>
     <w:p>
       <w:pPr>
@@ -9508,6 +8204,155 @@
     </w:lvl>
   </w:abstractNum>
   <w:abstractNum w:abstractNumId="5" w15:restartNumberingAfterBreak="0">
+    <w:nsid w:val="1D3E10AA"/>
+    <w:multiLevelType w:val="multilevel"/>
+    <w:tmpl w:val="EE6673AE"/>
+    <w:lvl w:ilvl="0">
+      <w:start w:val="1"/>
+      <w:numFmt w:val="bullet"/>
+      <w:lvlText w:val=""/>
+      <w:lvlJc w:val="left"/>
+      <w:pPr>
+        <w:tabs>
+          <w:tab w:val="num" w:pos="720"/>
+        </w:tabs>
+        <w:ind w:left="720" w:hanging="360"/>
+      </w:pPr>
+      <w:rPr>
+        <w:rFonts w:ascii="Symbol" w:hAnsi="Symbol" w:hint="default"/>
+        <w:sz w:val="20"/>
+      </w:rPr>
+    </w:lvl>
+    <w:lvl w:ilvl="1" w:tentative="1">
+      <w:start w:val="1"/>
+      <w:numFmt w:val="bullet"/>
+      <w:lvlText w:val=""/>
+      <w:lvlJc w:val="left"/>
+      <w:pPr>
+        <w:tabs>
+          <w:tab w:val="num" w:pos="1440"/>
+        </w:tabs>
+        <w:ind w:left="1440" w:hanging="360"/>
+      </w:pPr>
+      <w:rPr>
+        <w:rFonts w:ascii="Symbol" w:hAnsi="Symbol" w:hint="default"/>
+        <w:sz w:val="20"/>
+      </w:rPr>
+    </w:lvl>
+    <w:lvl w:ilvl="2" w:tentative="1">
+      <w:start w:val="1"/>
+      <w:numFmt w:val="bullet"/>
+      <w:lvlText w:val=""/>
+      <w:lvlJc w:val="left"/>
+      <w:pPr>
+        <w:tabs>
+          <w:tab w:val="num" w:pos="2160"/>
+        </w:tabs>
+        <w:ind w:left="2160" w:hanging="360"/>
+      </w:pPr>
+      <w:rPr>
+        <w:rFonts w:ascii="Symbol" w:hAnsi="Symbol" w:hint="default"/>
+        <w:sz w:val="20"/>
+      </w:rPr>
+    </w:lvl>
+    <w:lvl w:ilvl="3" w:tentative="1">
+      <w:start w:val="1"/>
+      <w:numFmt w:val="bullet"/>
+      <w:lvlText w:val=""/>
+      <w:lvlJc w:val="left"/>
+      <w:pPr>
+        <w:tabs>
+          <w:tab w:val="num" w:pos="2880"/>
+        </w:tabs>
+        <w:ind w:left="2880" w:hanging="360"/>
+      </w:pPr>
+      <w:rPr>
+        <w:rFonts w:ascii="Symbol" w:hAnsi="Symbol" w:hint="default"/>
+        <w:sz w:val="20"/>
+      </w:rPr>
+    </w:lvl>
+    <w:lvl w:ilvl="4" w:tentative="1">
+      <w:start w:val="1"/>
+      <w:numFmt w:val="bullet"/>
+      <w:lvlText w:val=""/>
+      <w:lvlJc w:val="left"/>
+      <w:pPr>
+        <w:tabs>
+          <w:tab w:val="num" w:pos="3600"/>
+        </w:tabs>
+        <w:ind w:left="3600" w:hanging="360"/>
+      </w:pPr>
+      <w:rPr>
+        <w:rFonts w:ascii="Symbol" w:hAnsi="Symbol" w:hint="default"/>
+        <w:sz w:val="20"/>
+      </w:rPr>
+    </w:lvl>
+    <w:lvl w:ilvl="5" w:tentative="1">
+      <w:start w:val="1"/>
+      <w:numFmt w:val="bullet"/>
+      <w:lvlText w:val=""/>
+      <w:lvlJc w:val="left"/>
+      <w:pPr>
+        <w:tabs>
+          <w:tab w:val="num" w:pos="4320"/>
+        </w:tabs>
+        <w:ind w:left="4320" w:hanging="360"/>
+      </w:pPr>
+      <w:rPr>
+        <w:rFonts w:ascii="Symbol" w:hAnsi="Symbol" w:hint="default"/>
+        <w:sz w:val="20"/>
+      </w:rPr>
+    </w:lvl>
+    <w:lvl w:ilvl="6" w:tentative="1">
+      <w:start w:val="1"/>
+      <w:numFmt w:val="bullet"/>
+      <w:lvlText w:val=""/>
+      <w:lvlJc w:val="left"/>
+      <w:pPr>
+        <w:tabs>
+          <w:tab w:val="num" w:pos="5040"/>
+        </w:tabs>
+        <w:ind w:left="5040" w:hanging="360"/>
+      </w:pPr>
+      <w:rPr>
+        <w:rFonts w:ascii="Symbol" w:hAnsi="Symbol" w:hint="default"/>
+        <w:sz w:val="20"/>
+      </w:rPr>
+    </w:lvl>
+    <w:lvl w:ilvl="7" w:tentative="1">
+      <w:start w:val="1"/>
+      <w:numFmt w:val="bullet"/>
+      <w:lvlText w:val=""/>
+      <w:lvlJc w:val="left"/>
+      <w:pPr>
+        <w:tabs>
+          <w:tab w:val="num" w:pos="5760"/>
+        </w:tabs>
+        <w:ind w:left="5760" w:hanging="360"/>
+      </w:pPr>
+      <w:rPr>
+        <w:rFonts w:ascii="Symbol" w:hAnsi="Symbol" w:hint="default"/>
+        <w:sz w:val="20"/>
+      </w:rPr>
+    </w:lvl>
+    <w:lvl w:ilvl="8" w:tentative="1">
+      <w:start w:val="1"/>
+      <w:numFmt w:val="bullet"/>
+      <w:lvlText w:val=""/>
+      <w:lvlJc w:val="left"/>
+      <w:pPr>
+        <w:tabs>
+          <w:tab w:val="num" w:pos="6480"/>
+        </w:tabs>
+        <w:ind w:left="6480" w:hanging="360"/>
+      </w:pPr>
+      <w:rPr>
+        <w:rFonts w:ascii="Symbol" w:hAnsi="Symbol" w:hint="default"/>
+        <w:sz w:val="20"/>
+      </w:rPr>
+    </w:lvl>
+  </w:abstractNum>
+  <w:abstractNum w:abstractNumId="6" w15:restartNumberingAfterBreak="0">
     <w:nsid w:val="1D920F5F"/>
     <w:multiLevelType w:val="multilevel"/>
     <w:tmpl w:val="C5968662"/>
@@ -9620,7 +8465,7 @@
       </w:rPr>
     </w:lvl>
   </w:abstractNum>
-  <w:abstractNum w:abstractNumId="6" w15:restartNumberingAfterBreak="0">
+  <w:abstractNum w:abstractNumId="7" w15:restartNumberingAfterBreak="0">
     <w:nsid w:val="24E801F9"/>
     <w:multiLevelType w:val="hybridMultilevel"/>
     <w:tmpl w:val="BCF8F680"/>
@@ -9760,7 +8605,7 @@
       </w:rPr>
     </w:lvl>
   </w:abstractNum>
-  <w:abstractNum w:abstractNumId="7" w15:restartNumberingAfterBreak="0">
+  <w:abstractNum w:abstractNumId="8" w15:restartNumberingAfterBreak="0">
     <w:nsid w:val="375A32DE"/>
     <w:multiLevelType w:val="hybridMultilevel"/>
     <w:tmpl w:val="7E7C01E0"/>
@@ -9873,7 +8718,7 @@
       </w:rPr>
     </w:lvl>
   </w:abstractNum>
-  <w:abstractNum w:abstractNumId="8" w15:restartNumberingAfterBreak="0">
+  <w:abstractNum w:abstractNumId="9" w15:restartNumberingAfterBreak="0">
     <w:nsid w:val="3D1F7CB2"/>
     <w:multiLevelType w:val="multilevel"/>
     <w:tmpl w:val="0416001F"/>
@@ -9962,7 +8807,7 @@
       </w:pPr>
     </w:lvl>
   </w:abstractNum>
-  <w:abstractNum w:abstractNumId="9" w15:restartNumberingAfterBreak="0">
+  <w:abstractNum w:abstractNumId="10" w15:restartNumberingAfterBreak="0">
     <w:nsid w:val="3E3D5FCA"/>
     <w:multiLevelType w:val="multilevel"/>
     <w:tmpl w:val="39840BDE"/>
@@ -10086,7 +8931,7 @@
       </w:rPr>
     </w:lvl>
   </w:abstractNum>
-  <w:abstractNum w:abstractNumId="10" w15:restartNumberingAfterBreak="0">
+  <w:abstractNum w:abstractNumId="11" w15:restartNumberingAfterBreak="0">
     <w:nsid w:val="3F747447"/>
     <w:multiLevelType w:val="hybridMultilevel"/>
     <w:tmpl w:val="1EAC15D8"/>
@@ -10199,7 +9044,7 @@
       </w:pPr>
     </w:lvl>
   </w:abstractNum>
-  <w:abstractNum w:abstractNumId="11" w15:restartNumberingAfterBreak="0">
+  <w:abstractNum w:abstractNumId="12" w15:restartNumberingAfterBreak="0">
     <w:nsid w:val="40507E46"/>
     <w:multiLevelType w:val="hybridMultilevel"/>
     <w:tmpl w:val="0A746052"/>
@@ -10312,7 +9157,7 @@
       </w:rPr>
     </w:lvl>
   </w:abstractNum>
-  <w:abstractNum w:abstractNumId="12" w15:restartNumberingAfterBreak="0">
+  <w:abstractNum w:abstractNumId="13" w15:restartNumberingAfterBreak="0">
     <w:nsid w:val="442E5F76"/>
     <w:multiLevelType w:val="hybridMultilevel"/>
     <w:tmpl w:val="FA94CD86"/>
@@ -10425,7 +9270,7 @@
       </w:rPr>
     </w:lvl>
   </w:abstractNum>
-  <w:abstractNum w:abstractNumId="13" w15:restartNumberingAfterBreak="0">
+  <w:abstractNum w:abstractNumId="14" w15:restartNumberingAfterBreak="0">
     <w:nsid w:val="45E225BB"/>
     <w:multiLevelType w:val="hybridMultilevel"/>
     <w:tmpl w:val="1EAC15D8"/>
@@ -10538,7 +9383,7 @@
       </w:pPr>
     </w:lvl>
   </w:abstractNum>
-  <w:abstractNum w:abstractNumId="14" w15:restartNumberingAfterBreak="0">
+  <w:abstractNum w:abstractNumId="15" w15:restartNumberingAfterBreak="0">
     <w:nsid w:val="51B0024E"/>
     <w:multiLevelType w:val="multilevel"/>
     <w:tmpl w:val="7B0AB342"/>
@@ -10659,7 +9504,7 @@
       </w:rPr>
     </w:lvl>
   </w:abstractNum>
-  <w:abstractNum w:abstractNumId="15" w15:restartNumberingAfterBreak="0">
+  <w:abstractNum w:abstractNumId="16" w15:restartNumberingAfterBreak="0">
     <w:nsid w:val="52FD6AD8"/>
     <w:multiLevelType w:val="hybridMultilevel"/>
     <w:tmpl w:val="407AF2AE"/>
@@ -10772,7 +9617,7 @@
       </w:rPr>
     </w:lvl>
   </w:abstractNum>
-  <w:abstractNum w:abstractNumId="16" w15:restartNumberingAfterBreak="0">
+  <w:abstractNum w:abstractNumId="17" w15:restartNumberingAfterBreak="0">
     <w:nsid w:val="562D4185"/>
     <w:multiLevelType w:val="hybridMultilevel"/>
     <w:tmpl w:val="A210E224"/>
@@ -10885,7 +9730,7 @@
       </w:rPr>
     </w:lvl>
   </w:abstractNum>
-  <w:abstractNum w:abstractNumId="17" w15:restartNumberingAfterBreak="0">
+  <w:abstractNum w:abstractNumId="18" w15:restartNumberingAfterBreak="0">
     <w:nsid w:val="5A595470"/>
     <w:multiLevelType w:val="hybridMultilevel"/>
     <w:tmpl w:val="F4EA700C"/>
@@ -10997,7 +9842,7 @@
       </w:rPr>
     </w:lvl>
   </w:abstractNum>
-  <w:abstractNum w:abstractNumId="18" w15:restartNumberingAfterBreak="0">
+  <w:abstractNum w:abstractNumId="19" w15:restartNumberingAfterBreak="0">
     <w:nsid w:val="5D6373FD"/>
     <w:multiLevelType w:val="multilevel"/>
     <w:tmpl w:val="0416001F"/>
@@ -11083,7 +9928,7 @@
       </w:pPr>
     </w:lvl>
   </w:abstractNum>
-  <w:abstractNum w:abstractNumId="19" w15:restartNumberingAfterBreak="0">
+  <w:abstractNum w:abstractNumId="20" w15:restartNumberingAfterBreak="0">
     <w:nsid w:val="5E6A4925"/>
     <w:multiLevelType w:val="hybridMultilevel"/>
     <w:tmpl w:val="C630958A"/>
@@ -11199,7 +10044,7 @@
       </w:pPr>
     </w:lvl>
   </w:abstractNum>
-  <w:abstractNum w:abstractNumId="20" w15:restartNumberingAfterBreak="0">
+  <w:abstractNum w:abstractNumId="21" w15:restartNumberingAfterBreak="0">
     <w:nsid w:val="60F029EB"/>
     <w:multiLevelType w:val="hybridMultilevel"/>
     <w:tmpl w:val="B26A22EE"/>
@@ -11339,7 +10184,7 @@
       </w:rPr>
     </w:lvl>
   </w:abstractNum>
-  <w:abstractNum w:abstractNumId="21" w15:restartNumberingAfterBreak="0">
+  <w:abstractNum w:abstractNumId="22" w15:restartNumberingAfterBreak="0">
     <w:nsid w:val="61B51F73"/>
     <w:multiLevelType w:val="hybridMultilevel"/>
     <w:tmpl w:val="8B723E78"/>
@@ -11452,7 +10297,7 @@
       </w:rPr>
     </w:lvl>
   </w:abstractNum>
-  <w:abstractNum w:abstractNumId="22" w15:restartNumberingAfterBreak="0">
+  <w:abstractNum w:abstractNumId="23" w15:restartNumberingAfterBreak="0">
     <w:nsid w:val="72190756"/>
     <w:multiLevelType w:val="hybridMultilevel"/>
     <w:tmpl w:val="279024D0"/>
@@ -11565,7 +10410,7 @@
       </w:rPr>
     </w:lvl>
   </w:abstractNum>
-  <w:abstractNum w:abstractNumId="23" w15:restartNumberingAfterBreak="0">
+  <w:abstractNum w:abstractNumId="24" w15:restartNumberingAfterBreak="0">
     <w:nsid w:val="79131D0C"/>
     <w:multiLevelType w:val="hybridMultilevel"/>
     <w:tmpl w:val="89DADCE8"/>
@@ -11687,7 +10532,156 @@
       </w:pPr>
     </w:lvl>
   </w:abstractNum>
-  <w:abstractNum w:abstractNumId="24" w15:restartNumberingAfterBreak="0">
+  <w:abstractNum w:abstractNumId="25" w15:restartNumberingAfterBreak="0">
+    <w:nsid w:val="7AC36681"/>
+    <w:multiLevelType w:val="multilevel"/>
+    <w:tmpl w:val="7740606E"/>
+    <w:lvl w:ilvl="0">
+      <w:start w:val="1"/>
+      <w:numFmt w:val="bullet"/>
+      <w:lvlText w:val=""/>
+      <w:lvlJc w:val="left"/>
+      <w:pPr>
+        <w:tabs>
+          <w:tab w:val="num" w:pos="720"/>
+        </w:tabs>
+        <w:ind w:left="720" w:hanging="360"/>
+      </w:pPr>
+      <w:rPr>
+        <w:rFonts w:ascii="Symbol" w:hAnsi="Symbol" w:hint="default"/>
+        <w:sz w:val="20"/>
+      </w:rPr>
+    </w:lvl>
+    <w:lvl w:ilvl="1" w:tentative="1">
+      <w:start w:val="1"/>
+      <w:numFmt w:val="bullet"/>
+      <w:lvlText w:val=""/>
+      <w:lvlJc w:val="left"/>
+      <w:pPr>
+        <w:tabs>
+          <w:tab w:val="num" w:pos="1440"/>
+        </w:tabs>
+        <w:ind w:left="1440" w:hanging="360"/>
+      </w:pPr>
+      <w:rPr>
+        <w:rFonts w:ascii="Symbol" w:hAnsi="Symbol" w:hint="default"/>
+        <w:sz w:val="20"/>
+      </w:rPr>
+    </w:lvl>
+    <w:lvl w:ilvl="2" w:tentative="1">
+      <w:start w:val="1"/>
+      <w:numFmt w:val="bullet"/>
+      <w:lvlText w:val=""/>
+      <w:lvlJc w:val="left"/>
+      <w:pPr>
+        <w:tabs>
+          <w:tab w:val="num" w:pos="2160"/>
+        </w:tabs>
+        <w:ind w:left="2160" w:hanging="360"/>
+      </w:pPr>
+      <w:rPr>
+        <w:rFonts w:ascii="Symbol" w:hAnsi="Symbol" w:hint="default"/>
+        <w:sz w:val="20"/>
+      </w:rPr>
+    </w:lvl>
+    <w:lvl w:ilvl="3" w:tentative="1">
+      <w:start w:val="1"/>
+      <w:numFmt w:val="bullet"/>
+      <w:lvlText w:val=""/>
+      <w:lvlJc w:val="left"/>
+      <w:pPr>
+        <w:tabs>
+          <w:tab w:val="num" w:pos="2880"/>
+        </w:tabs>
+        <w:ind w:left="2880" w:hanging="360"/>
+      </w:pPr>
+      <w:rPr>
+        <w:rFonts w:ascii="Symbol" w:hAnsi="Symbol" w:hint="default"/>
+        <w:sz w:val="20"/>
+      </w:rPr>
+    </w:lvl>
+    <w:lvl w:ilvl="4" w:tentative="1">
+      <w:start w:val="1"/>
+      <w:numFmt w:val="bullet"/>
+      <w:lvlText w:val=""/>
+      <w:lvlJc w:val="left"/>
+      <w:pPr>
+        <w:tabs>
+          <w:tab w:val="num" w:pos="3600"/>
+        </w:tabs>
+        <w:ind w:left="3600" w:hanging="360"/>
+      </w:pPr>
+      <w:rPr>
+        <w:rFonts w:ascii="Symbol" w:hAnsi="Symbol" w:hint="default"/>
+        <w:sz w:val="20"/>
+      </w:rPr>
+    </w:lvl>
+    <w:lvl w:ilvl="5" w:tentative="1">
+      <w:start w:val="1"/>
+      <w:numFmt w:val="bullet"/>
+      <w:lvlText w:val=""/>
+      <w:lvlJc w:val="left"/>
+      <w:pPr>
+        <w:tabs>
+          <w:tab w:val="num" w:pos="4320"/>
+        </w:tabs>
+        <w:ind w:left="4320" w:hanging="360"/>
+      </w:pPr>
+      <w:rPr>
+        <w:rFonts w:ascii="Symbol" w:hAnsi="Symbol" w:hint="default"/>
+        <w:sz w:val="20"/>
+      </w:rPr>
+    </w:lvl>
+    <w:lvl w:ilvl="6" w:tentative="1">
+      <w:start w:val="1"/>
+      <w:numFmt w:val="bullet"/>
+      <w:lvlText w:val=""/>
+      <w:lvlJc w:val="left"/>
+      <w:pPr>
+        <w:tabs>
+          <w:tab w:val="num" w:pos="5040"/>
+        </w:tabs>
+        <w:ind w:left="5040" w:hanging="360"/>
+      </w:pPr>
+      <w:rPr>
+        <w:rFonts w:ascii="Symbol" w:hAnsi="Symbol" w:hint="default"/>
+        <w:sz w:val="20"/>
+      </w:rPr>
+    </w:lvl>
+    <w:lvl w:ilvl="7" w:tentative="1">
+      <w:start w:val="1"/>
+      <w:numFmt w:val="bullet"/>
+      <w:lvlText w:val=""/>
+      <w:lvlJc w:val="left"/>
+      <w:pPr>
+        <w:tabs>
+          <w:tab w:val="num" w:pos="5760"/>
+        </w:tabs>
+        <w:ind w:left="5760" w:hanging="360"/>
+      </w:pPr>
+      <w:rPr>
+        <w:rFonts w:ascii="Symbol" w:hAnsi="Symbol" w:hint="default"/>
+        <w:sz w:val="20"/>
+      </w:rPr>
+    </w:lvl>
+    <w:lvl w:ilvl="8" w:tentative="1">
+      <w:start w:val="1"/>
+      <w:numFmt w:val="bullet"/>
+      <w:lvlText w:val=""/>
+      <w:lvlJc w:val="left"/>
+      <w:pPr>
+        <w:tabs>
+          <w:tab w:val="num" w:pos="6480"/>
+        </w:tabs>
+        <w:ind w:left="6480" w:hanging="360"/>
+      </w:pPr>
+      <w:rPr>
+        <w:rFonts w:ascii="Symbol" w:hAnsi="Symbol" w:hint="default"/>
+        <w:sz w:val="20"/>
+      </w:rPr>
+    </w:lvl>
+  </w:abstractNum>
+  <w:abstractNum w:abstractNumId="26" w15:restartNumberingAfterBreak="0">
     <w:nsid w:val="7B2E6894"/>
     <w:multiLevelType w:val="hybridMultilevel"/>
     <w:tmpl w:val="A9D86A1C"/>
@@ -11801,10 +10795,10 @@
     </w:lvl>
   </w:abstractNum>
   <w:num w:numId="1">
-    <w:abstractNumId w:val="9"/>
+    <w:abstractNumId w:val="10"/>
   </w:num>
   <w:num w:numId="2">
-    <w:abstractNumId w:val="20"/>
+    <w:abstractNumId w:val="21"/>
   </w:num>
   <w:num w:numId="3">
     <w:abstractNumId w:val="4"/>
@@ -11813,28 +10807,28 @@
     <w:abstractNumId w:val="1"/>
   </w:num>
   <w:num w:numId="5">
-    <w:abstractNumId w:val="17"/>
+    <w:abstractNumId w:val="18"/>
   </w:num>
   <w:num w:numId="6">
-    <w:abstractNumId w:val="8"/>
+    <w:abstractNumId w:val="9"/>
   </w:num>
   <w:num w:numId="7">
-    <w:abstractNumId w:val="18"/>
+    <w:abstractNumId w:val="19"/>
   </w:num>
   <w:num w:numId="8">
-    <w:abstractNumId w:val="5"/>
+    <w:abstractNumId w:val="6"/>
   </w:num>
   <w:num w:numId="9">
-    <w:abstractNumId w:val="14"/>
+    <w:abstractNumId w:val="15"/>
   </w:num>
   <w:num w:numId="10">
-    <w:abstractNumId w:val="23"/>
+    <w:abstractNumId w:val="24"/>
   </w:num>
   <w:num w:numId="11">
-    <w:abstractNumId w:val="10"/>
+    <w:abstractNumId w:val="11"/>
   </w:num>
   <w:num w:numId="12">
-    <w:abstractNumId w:val="6"/>
+    <w:abstractNumId w:val="7"/>
   </w:num>
   <w:num w:numId="13">
     <w:abstractNumId w:val="3"/>
@@ -11843,19 +10837,19 @@
     <w:abstractNumId w:val="0"/>
   </w:num>
   <w:num w:numId="15">
-    <w:abstractNumId w:val="13"/>
+    <w:abstractNumId w:val="14"/>
   </w:num>
   <w:num w:numId="16">
-    <w:abstractNumId w:val="19"/>
+    <w:abstractNumId w:val="20"/>
   </w:num>
   <w:num w:numId="17">
-    <w:abstractNumId w:val="16"/>
+    <w:abstractNumId w:val="17"/>
   </w:num>
   <w:num w:numId="18">
-    <w:abstractNumId w:val="22"/>
+    <w:abstractNumId w:val="23"/>
   </w:num>
   <w:num w:numId="19">
-    <w:abstractNumId w:val="8"/>
+    <w:abstractNumId w:val="9"/>
     <w:lvlOverride w:ilvl="0">
       <w:lvl w:ilvl="0">
         <w:start w:val="1"/>
@@ -11984,28 +10978,28 @@
     </w:lvlOverride>
   </w:num>
   <w:num w:numId="20">
-    <w:abstractNumId w:val="15"/>
+    <w:abstractNumId w:val="16"/>
   </w:num>
   <w:num w:numId="21">
-    <w:abstractNumId w:val="11"/>
+    <w:abstractNumId w:val="12"/>
   </w:num>
   <w:num w:numId="22">
     <w:abstractNumId w:val="2"/>
   </w:num>
   <w:num w:numId="23">
-    <w:abstractNumId w:val="21"/>
+    <w:abstractNumId w:val="22"/>
   </w:num>
   <w:num w:numId="24">
-    <w:abstractNumId w:val="7"/>
+    <w:abstractNumId w:val="8"/>
   </w:num>
   <w:num w:numId="25">
-    <w:abstractNumId w:val="12"/>
+    <w:abstractNumId w:val="13"/>
   </w:num>
   <w:num w:numId="26">
-    <w:abstractNumId w:val="24"/>
+    <w:abstractNumId w:val="26"/>
   </w:num>
   <w:num w:numId="27">
-    <w:abstractNumId w:val="8"/>
+    <w:abstractNumId w:val="9"/>
     <w:lvlOverride w:ilvl="0">
       <w:lvl w:ilvl="0">
         <w:start w:val="1"/>
@@ -12132,6 +11126,12 @@
         </w:rPr>
       </w:lvl>
     </w:lvlOverride>
+  </w:num>
+  <w:num w:numId="28">
+    <w:abstractNumId w:val="25"/>
+  </w:num>
+  <w:num w:numId="29">
+    <w:abstractNumId w:val="5"/>
   </w:num>
 </w:numbering>
 </file>
@@ -12600,6 +11600,7 @@
   <w:style w:type="character" w:default="1" w:styleId="Fontepargpadro">
     <w:name w:val="Default Paragraph Font"/>
     <w:uiPriority w:val="1"/>
+    <w:semiHidden/>
     <w:unhideWhenUsed/>
   </w:style>
   <w:style w:type="table" w:default="1" w:styleId="Tabelanormal">
@@ -13226,7 +12227,7 @@
 </file>
 
 <file path=customXml/itemProps1.xml><?xml version="1.0" encoding="utf-8"?>
-<ds:datastoreItem xmlns:ds="http://schemas.openxmlformats.org/officeDocument/2006/customXml" ds:itemID="{C37FDD10-4B55-4AE0-AE2E-9EA9E43552FD}">
+<ds:datastoreItem xmlns:ds="http://schemas.openxmlformats.org/officeDocument/2006/customXml" ds:itemID="{E74D45D3-087F-4253-9634-02F0974BEE21}">
   <ds:schemaRefs>
     <ds:schemaRef ds:uri="http://schemas.openxmlformats.org/officeDocument/2006/bibliography"/>
   </ds:schemaRefs>

</xml_diff>